<commit_message>
started into going have breakfast
</commit_message>
<xml_diff>
--- a/Report.docx
+++ b/Report.docx
@@ -32,7 +32,7 @@
                     </pic:cNvPicPr>
                   </pic:nvPicPr>
                   <pic:blipFill>
-                    <a:blip r:embed="rId7">
+                    <a:blip r:embed="rId8">
                       <a:extLst>
                         <a:ext uri="{28A0092B-C50C-407E-A947-70E740481C1C}">
                           <a14:useLocalDpi xmlns:a14="http://schemas.microsoft.com/office/drawing/2010/main" val="0"/>
@@ -1080,7 +1080,7 @@
       <w:pPr>
         <w:pStyle w:val="Heading1"/>
         <w:sectPr>
-          <w:footerReference w:type="default" r:id="rId8"/>
+          <w:footerReference w:type="default" r:id="rId9"/>
           <w:pgSz w:w="11906" w:h="16838"/>
           <w:pgMar w:top="1440" w:right="1440" w:bottom="1440" w:left="1440" w:header="708" w:footer="708" w:gutter="0"/>
           <w:cols w:space="708"/>
@@ -1095,17 +1095,69 @@
       <w:bookmarkStart w:id="0" w:name="_Toc509661897"/>
       <w:r>
         <w:lastRenderedPageBreak/>
-        <w:t>Introdu</w:t>
-      </w:r>
-      <w:bookmarkStart w:id="1" w:name="_GoBack"/>
-      <w:bookmarkEnd w:id="1"/>
-      <w:r>
-        <w:t>ction</w:t>
+        <w:t>Introduction</w:t>
       </w:r>
       <w:bookmarkEnd w:id="0"/>
     </w:p>
     <w:p>
       <w:pPr>
+        <w:spacing w:after="160" w:line="259" w:lineRule="auto"/>
+      </w:pPr>
+    </w:p>
+    <w:p>
+      <w:pPr>
+        <w:spacing w:after="160" w:line="259" w:lineRule="auto"/>
+      </w:pPr>
+      <w:r>
+        <w:t>The Four design patterns we decided to implement within our project is as follows:</w:t>
+      </w:r>
+    </w:p>
+    <w:p>
+      <w:pPr>
+        <w:pStyle w:val="ListParagraph"/>
+        <w:numPr>
+          <w:ilvl w:val="0"/>
+          <w:numId w:val="2"/>
+        </w:numPr>
+        <w:spacing w:after="160" w:line="259" w:lineRule="auto"/>
+      </w:pPr>
+      <w:r>
+        <w:t>The Singleton design pattern.</w:t>
+      </w:r>
+    </w:p>
+    <w:p>
+      <w:pPr>
+        <w:pStyle w:val="ListParagraph"/>
+        <w:numPr>
+          <w:ilvl w:val="0"/>
+          <w:numId w:val="2"/>
+        </w:numPr>
+        <w:spacing w:after="160" w:line="259" w:lineRule="auto"/>
+      </w:pPr>
+      <w:r>
+        <w:t>The Abstract Factory design pattern.</w:t>
+      </w:r>
+    </w:p>
+    <w:p>
+      <w:pPr>
+        <w:pStyle w:val="ListParagraph"/>
+        <w:numPr>
+          <w:ilvl w:val="0"/>
+          <w:numId w:val="2"/>
+        </w:numPr>
+        <w:spacing w:after="160" w:line="259" w:lineRule="auto"/>
+      </w:pPr>
+      <w:r>
+        <w:t>The Adapter design pattern.</w:t>
+      </w:r>
+    </w:p>
+    <w:p>
+      <w:pPr>
+        <w:pStyle w:val="ListParagraph"/>
+        <w:numPr>
+          <w:ilvl w:val="0"/>
+          <w:numId w:val="2"/>
+        </w:numPr>
         <w:spacing w:after="160" w:line="259" w:lineRule="auto"/>
         <w:rPr>
           <w:rFonts w:asciiTheme="majorHAnsi" w:eastAsiaTheme="majorEastAsia" w:hAnsiTheme="majorHAnsi" w:cstheme="majorBidi"/>
@@ -1115,19 +1167,8 @@
         </w:rPr>
       </w:pPr>
       <w:r>
-        <w:br w:type="page"/>
-      </w:r>
-    </w:p>
-    <w:p>
-      <w:pPr>
-        <w:pStyle w:val="Heading1"/>
-      </w:pPr>
-      <w:bookmarkStart w:id="2" w:name="_Toc509661898"/>
-      <w:r>
-        <w:lastRenderedPageBreak/>
-        <w:t>Literature Review</w:t>
-      </w:r>
-      <w:bookmarkEnd w:id="2"/>
+        <w:t>The Command design pattern.</w:t>
+      </w:r>
     </w:p>
     <w:p>
       <w:pPr>
@@ -1140,6 +1181,14 @@
         </w:rPr>
       </w:pPr>
       <w:r>
+        <w:t>We had made our choice based with the ones we had thought would suit our purpose for the Assignment, we had also considered the Builder design pattern instead of the command just down to the command creating many more classes</w:t>
+      </w:r>
+      <w:bookmarkStart w:id="1" w:name="_GoBack"/>
+      <w:bookmarkEnd w:id="1"/>
+      <w:r>
+        <w:t xml:space="preserve">  </w:t>
+      </w:r>
+      <w:r>
         <w:br w:type="page"/>
       </w:r>
     </w:p>
@@ -1147,12 +1196,12 @@
       <w:pPr>
         <w:pStyle w:val="Heading1"/>
       </w:pPr>
-      <w:bookmarkStart w:id="3" w:name="_Toc509661899"/>
+      <w:bookmarkStart w:id="2" w:name="_Toc509661898"/>
       <w:r>
         <w:lastRenderedPageBreak/>
-        <w:t>Methodology</w:t>
-      </w:r>
-      <w:bookmarkEnd w:id="3"/>
+        <w:t>Literature Review</w:t>
+      </w:r>
+      <w:bookmarkEnd w:id="2"/>
     </w:p>
     <w:p>
       <w:pPr>
@@ -1172,6 +1221,31 @@
       <w:pPr>
         <w:pStyle w:val="Heading1"/>
       </w:pPr>
+      <w:bookmarkStart w:id="3" w:name="_Toc509661899"/>
+      <w:r>
+        <w:lastRenderedPageBreak/>
+        <w:t>Methodology</w:t>
+      </w:r>
+      <w:bookmarkEnd w:id="3"/>
+    </w:p>
+    <w:p>
+      <w:pPr>
+        <w:spacing w:after="160" w:line="259" w:lineRule="auto"/>
+        <w:rPr>
+          <w:rFonts w:asciiTheme="majorHAnsi" w:eastAsiaTheme="majorEastAsia" w:hAnsiTheme="majorHAnsi" w:cstheme="majorBidi"/>
+          <w:color w:val="2F5496" w:themeColor="accent1" w:themeShade="BF"/>
+          <w:sz w:val="32"/>
+          <w:szCs w:val="32"/>
+        </w:rPr>
+      </w:pPr>
+      <w:r>
+        <w:br w:type="page"/>
+      </w:r>
+    </w:p>
+    <w:p>
+      <w:pPr>
+        <w:pStyle w:val="Heading1"/>
+      </w:pPr>
       <w:bookmarkStart w:id="4" w:name="_Toc509661900"/>
       <w:r>
         <w:lastRenderedPageBreak/>
@@ -1180,7 +1254,7 @@
       <w:bookmarkEnd w:id="4"/>
     </w:p>
     <w:sectPr>
-      <w:footerReference w:type="default" r:id="rId9"/>
+      <w:footerReference w:type="default" r:id="rId10"/>
       <w:pgSz w:w="11906" w:h="16838"/>
       <w:pgMar w:top="1440" w:right="1440" w:bottom="1440" w:left="1440" w:header="708" w:footer="708" w:gutter="0"/>
       <w:pgNumType w:start="1"/>
@@ -1312,6 +1386,243 @@
     </w:p>
   </w:footnote>
 </w:footnotes>
+</file>
+
+<file path=word/numbering.xml><?xml version="1.0" encoding="utf-8"?>
+<w:numbering xmlns:wpc="http://schemas.microsoft.com/office/word/2010/wordprocessingCanvas" xmlns:cx="http://schemas.microsoft.com/office/drawing/2014/chartex" xmlns:cx1="http://schemas.microsoft.com/office/drawing/2015/9/8/chartex" xmlns:cx2="http://schemas.microsoft.com/office/drawing/2015/10/21/chartex" xmlns:cx3="http://schemas.microsoft.com/office/drawing/2016/5/9/chartex" xmlns:cx4="http://schemas.microsoft.com/office/drawing/2016/5/10/chartex" xmlns:cx5="http://schemas.microsoft.com/office/drawing/2016/5/11/chartex" xmlns:cx6="http://schemas.microsoft.com/office/drawing/2016/5/12/chartex" xmlns:cx7="http://schemas.microsoft.com/office/drawing/2016/5/13/chartex" xmlns:cx8="http://schemas.microsoft.com/office/drawing/2016/5/14/chartex" xmlns:mc="http://schemas.openxmlformats.org/markup-compatibility/2006" xmlns:aink="http://schemas.microsoft.com/office/drawing/2016/ink" xmlns:am3d="http://schemas.microsoft.com/office/drawing/2017/model3d" xmlns:o="urn:schemas-microsoft-com:office:office" xmlns:r="http://schemas.openxmlformats.org/officeDocument/2006/relationships" xmlns:m="http://schemas.openxmlformats.org/officeDocument/2006/math" xmlns:v="urn:schemas-microsoft-com:vml" xmlns:wp14="http://schemas.microsoft.com/office/word/2010/wordprocessingDrawing" xmlns:wp="http://schemas.openxmlformats.org/drawingml/2006/wordprocessingDrawing" xmlns:w10="urn:schemas-microsoft-com:office:word" xmlns:w="http://schemas.openxmlformats.org/wordprocessingml/2006/main" xmlns:w14="http://schemas.microsoft.com/office/word/2010/wordml" xmlns:w15="http://schemas.microsoft.com/office/word/2012/wordml" xmlns:w16cid="http://schemas.microsoft.com/office/word/2016/wordml/cid" xmlns:w16se="http://schemas.microsoft.com/office/word/2015/wordml/symex" xmlns:wpg="http://schemas.microsoft.com/office/word/2010/wordprocessingGroup" xmlns:wpi="http://schemas.microsoft.com/office/word/2010/wordprocessingInk" xmlns:wne="http://schemas.microsoft.com/office/word/2006/wordml" xmlns:wps="http://schemas.microsoft.com/office/word/2010/wordprocessingShape" mc:Ignorable="w14 w15 w16se w16cid wp14">
+  <w:abstractNum w:abstractNumId="0" w15:restartNumberingAfterBreak="0">
+    <w:nsid w:val="4E4D25BC"/>
+    <w:multiLevelType w:val="hybridMultilevel"/>
+    <w:tmpl w:val="BB7AD8A6"/>
+    <w:lvl w:ilvl="0" w:tplc="18090001">
+      <w:start w:val="1"/>
+      <w:numFmt w:val="bullet"/>
+      <w:lvlText w:val=""/>
+      <w:lvlJc w:val="left"/>
+      <w:pPr>
+        <w:ind w:left="720" w:hanging="360"/>
+      </w:pPr>
+      <w:rPr>
+        <w:rFonts w:ascii="Symbol" w:hAnsi="Symbol" w:hint="default"/>
+      </w:rPr>
+    </w:lvl>
+    <w:lvl w:ilvl="1" w:tplc="18090003" w:tentative="1">
+      <w:start w:val="1"/>
+      <w:numFmt w:val="bullet"/>
+      <w:lvlText w:val="o"/>
+      <w:lvlJc w:val="left"/>
+      <w:pPr>
+        <w:ind w:left="1440" w:hanging="360"/>
+      </w:pPr>
+      <w:rPr>
+        <w:rFonts w:ascii="Courier New" w:hAnsi="Courier New" w:cs="Courier New" w:hint="default"/>
+      </w:rPr>
+    </w:lvl>
+    <w:lvl w:ilvl="2" w:tplc="18090005" w:tentative="1">
+      <w:start w:val="1"/>
+      <w:numFmt w:val="bullet"/>
+      <w:lvlText w:val=""/>
+      <w:lvlJc w:val="left"/>
+      <w:pPr>
+        <w:ind w:left="2160" w:hanging="360"/>
+      </w:pPr>
+      <w:rPr>
+        <w:rFonts w:ascii="Wingdings" w:hAnsi="Wingdings" w:hint="default"/>
+      </w:rPr>
+    </w:lvl>
+    <w:lvl w:ilvl="3" w:tplc="18090001" w:tentative="1">
+      <w:start w:val="1"/>
+      <w:numFmt w:val="bullet"/>
+      <w:lvlText w:val=""/>
+      <w:lvlJc w:val="left"/>
+      <w:pPr>
+        <w:ind w:left="2880" w:hanging="360"/>
+      </w:pPr>
+      <w:rPr>
+        <w:rFonts w:ascii="Symbol" w:hAnsi="Symbol" w:hint="default"/>
+      </w:rPr>
+    </w:lvl>
+    <w:lvl w:ilvl="4" w:tplc="18090003" w:tentative="1">
+      <w:start w:val="1"/>
+      <w:numFmt w:val="bullet"/>
+      <w:lvlText w:val="o"/>
+      <w:lvlJc w:val="left"/>
+      <w:pPr>
+        <w:ind w:left="3600" w:hanging="360"/>
+      </w:pPr>
+      <w:rPr>
+        <w:rFonts w:ascii="Courier New" w:hAnsi="Courier New" w:cs="Courier New" w:hint="default"/>
+      </w:rPr>
+    </w:lvl>
+    <w:lvl w:ilvl="5" w:tplc="18090005" w:tentative="1">
+      <w:start w:val="1"/>
+      <w:numFmt w:val="bullet"/>
+      <w:lvlText w:val=""/>
+      <w:lvlJc w:val="left"/>
+      <w:pPr>
+        <w:ind w:left="4320" w:hanging="360"/>
+      </w:pPr>
+      <w:rPr>
+        <w:rFonts w:ascii="Wingdings" w:hAnsi="Wingdings" w:hint="default"/>
+      </w:rPr>
+    </w:lvl>
+    <w:lvl w:ilvl="6" w:tplc="18090001" w:tentative="1">
+      <w:start w:val="1"/>
+      <w:numFmt w:val="bullet"/>
+      <w:lvlText w:val=""/>
+      <w:lvlJc w:val="left"/>
+      <w:pPr>
+        <w:ind w:left="5040" w:hanging="360"/>
+      </w:pPr>
+      <w:rPr>
+        <w:rFonts w:ascii="Symbol" w:hAnsi="Symbol" w:hint="default"/>
+      </w:rPr>
+    </w:lvl>
+    <w:lvl w:ilvl="7" w:tplc="18090003" w:tentative="1">
+      <w:start w:val="1"/>
+      <w:numFmt w:val="bullet"/>
+      <w:lvlText w:val="o"/>
+      <w:lvlJc w:val="left"/>
+      <w:pPr>
+        <w:ind w:left="5760" w:hanging="360"/>
+      </w:pPr>
+      <w:rPr>
+        <w:rFonts w:ascii="Courier New" w:hAnsi="Courier New" w:cs="Courier New" w:hint="default"/>
+      </w:rPr>
+    </w:lvl>
+    <w:lvl w:ilvl="8" w:tplc="18090005" w:tentative="1">
+      <w:start w:val="1"/>
+      <w:numFmt w:val="bullet"/>
+      <w:lvlText w:val=""/>
+      <w:lvlJc w:val="left"/>
+      <w:pPr>
+        <w:ind w:left="6480" w:hanging="360"/>
+      </w:pPr>
+      <w:rPr>
+        <w:rFonts w:ascii="Wingdings" w:hAnsi="Wingdings" w:hint="default"/>
+      </w:rPr>
+    </w:lvl>
+  </w:abstractNum>
+  <w:abstractNum w:abstractNumId="1" w15:restartNumberingAfterBreak="0">
+    <w:nsid w:val="62937ECA"/>
+    <w:multiLevelType w:val="hybridMultilevel"/>
+    <w:tmpl w:val="CEC87E92"/>
+    <w:lvl w:ilvl="0" w:tplc="18090001">
+      <w:start w:val="1"/>
+      <w:numFmt w:val="bullet"/>
+      <w:lvlText w:val=""/>
+      <w:lvlJc w:val="left"/>
+      <w:pPr>
+        <w:ind w:left="720" w:hanging="360"/>
+      </w:pPr>
+      <w:rPr>
+        <w:rFonts w:ascii="Symbol" w:hAnsi="Symbol" w:hint="default"/>
+      </w:rPr>
+    </w:lvl>
+    <w:lvl w:ilvl="1" w:tplc="18090003" w:tentative="1">
+      <w:start w:val="1"/>
+      <w:numFmt w:val="bullet"/>
+      <w:lvlText w:val="o"/>
+      <w:lvlJc w:val="left"/>
+      <w:pPr>
+        <w:ind w:left="1440" w:hanging="360"/>
+      </w:pPr>
+      <w:rPr>
+        <w:rFonts w:ascii="Courier New" w:hAnsi="Courier New" w:cs="Courier New" w:hint="default"/>
+      </w:rPr>
+    </w:lvl>
+    <w:lvl w:ilvl="2" w:tplc="18090005" w:tentative="1">
+      <w:start w:val="1"/>
+      <w:numFmt w:val="bullet"/>
+      <w:lvlText w:val=""/>
+      <w:lvlJc w:val="left"/>
+      <w:pPr>
+        <w:ind w:left="2160" w:hanging="360"/>
+      </w:pPr>
+      <w:rPr>
+        <w:rFonts w:ascii="Wingdings" w:hAnsi="Wingdings" w:hint="default"/>
+      </w:rPr>
+    </w:lvl>
+    <w:lvl w:ilvl="3" w:tplc="18090001" w:tentative="1">
+      <w:start w:val="1"/>
+      <w:numFmt w:val="bullet"/>
+      <w:lvlText w:val=""/>
+      <w:lvlJc w:val="left"/>
+      <w:pPr>
+        <w:ind w:left="2880" w:hanging="360"/>
+      </w:pPr>
+      <w:rPr>
+        <w:rFonts w:ascii="Symbol" w:hAnsi="Symbol" w:hint="default"/>
+      </w:rPr>
+    </w:lvl>
+    <w:lvl w:ilvl="4" w:tplc="18090003" w:tentative="1">
+      <w:start w:val="1"/>
+      <w:numFmt w:val="bullet"/>
+      <w:lvlText w:val="o"/>
+      <w:lvlJc w:val="left"/>
+      <w:pPr>
+        <w:ind w:left="3600" w:hanging="360"/>
+      </w:pPr>
+      <w:rPr>
+        <w:rFonts w:ascii="Courier New" w:hAnsi="Courier New" w:cs="Courier New" w:hint="default"/>
+      </w:rPr>
+    </w:lvl>
+    <w:lvl w:ilvl="5" w:tplc="18090005" w:tentative="1">
+      <w:start w:val="1"/>
+      <w:numFmt w:val="bullet"/>
+      <w:lvlText w:val=""/>
+      <w:lvlJc w:val="left"/>
+      <w:pPr>
+        <w:ind w:left="4320" w:hanging="360"/>
+      </w:pPr>
+      <w:rPr>
+        <w:rFonts w:ascii="Wingdings" w:hAnsi="Wingdings" w:hint="default"/>
+      </w:rPr>
+    </w:lvl>
+    <w:lvl w:ilvl="6" w:tplc="18090001" w:tentative="1">
+      <w:start w:val="1"/>
+      <w:numFmt w:val="bullet"/>
+      <w:lvlText w:val=""/>
+      <w:lvlJc w:val="left"/>
+      <w:pPr>
+        <w:ind w:left="5040" w:hanging="360"/>
+      </w:pPr>
+      <w:rPr>
+        <w:rFonts w:ascii="Symbol" w:hAnsi="Symbol" w:hint="default"/>
+      </w:rPr>
+    </w:lvl>
+    <w:lvl w:ilvl="7" w:tplc="18090003" w:tentative="1">
+      <w:start w:val="1"/>
+      <w:numFmt w:val="bullet"/>
+      <w:lvlText w:val="o"/>
+      <w:lvlJc w:val="left"/>
+      <w:pPr>
+        <w:ind w:left="5760" w:hanging="360"/>
+      </w:pPr>
+      <w:rPr>
+        <w:rFonts w:ascii="Courier New" w:hAnsi="Courier New" w:cs="Courier New" w:hint="default"/>
+      </w:rPr>
+    </w:lvl>
+    <w:lvl w:ilvl="8" w:tplc="18090005" w:tentative="1">
+      <w:start w:val="1"/>
+      <w:numFmt w:val="bullet"/>
+      <w:lvlText w:val=""/>
+      <w:lvlJc w:val="left"/>
+      <w:pPr>
+        <w:ind w:left="6480" w:hanging="360"/>
+      </w:pPr>
+      <w:rPr>
+        <w:rFonts w:ascii="Wingdings" w:hAnsi="Wingdings" w:hint="default"/>
+      </w:rPr>
+    </w:lvl>
+  </w:abstractNum>
+  <w:num w:numId="1">
+    <w:abstractNumId w:val="1"/>
+  </w:num>
+  <w:num w:numId="2">
+    <w:abstractNumId w:val="0"/>
+  </w:num>
+</w:numbering>
 </file>
 
 <file path=word/styles.xml><?xml version="1.0" encoding="utf-8"?>
@@ -1904,6 +2215,17 @@
       <w:lang w:val="en-AU" w:eastAsia="en-IE"/>
     </w:rPr>
   </w:style>
+  <w:style w:type="paragraph" w:styleId="ListParagraph">
+    <w:name w:val="List Paragraph"/>
+    <w:basedOn w:val="Normal"/>
+    <w:uiPriority w:val="34"/>
+    <w:qFormat/>
+    <w:rsid w:val="00CE255C"/>
+    <w:pPr>
+      <w:ind w:left="720"/>
+      <w:contextualSpacing/>
+    </w:pPr>
+  </w:style>
 </w:styles>
 </file>
 
@@ -2207,7 +2529,7 @@
 </file>
 
 <file path=customXml/itemProps1.xml><?xml version="1.0" encoding="utf-8"?>
-<ds:datastoreItem xmlns:ds="http://schemas.openxmlformats.org/officeDocument/2006/customXml" ds:itemID="{5C9586A1-FCC2-4CD2-81B3-B34099482C9C}">
+<ds:datastoreItem xmlns:ds="http://schemas.openxmlformats.org/officeDocument/2006/customXml" ds:itemID="{2212623F-0B28-4662-95FA-72E2A00DD5D7}">
   <ds:schemaRefs>
     <ds:schemaRef ds:uri="http://schemas.openxmlformats.org/officeDocument/2006/bibliography"/>
   </ds:schemaRefs>

</xml_diff>

<commit_message>
writing bit more of report feel like im waffling colours still need to be changed from that offensive pink :P
</commit_message>
<xml_diff>
--- a/Report.docx
+++ b/Report.docx
@@ -776,7 +776,7 @@
           <w:r>
             <w:fldChar w:fldCharType="separate"/>
           </w:r>
-          <w:hyperlink w:anchor="_Toc509661897" w:history="1">
+          <w:hyperlink w:anchor="_Toc509674731" w:history="1">
             <w:r>
               <w:rPr>
                 <w:rStyle w:val="Hyperlink"/>
@@ -803,7 +803,7 @@
                 <w:noProof/>
                 <w:webHidden/>
               </w:rPr>
-              <w:instrText xml:space="preserve"> PAGEREF _Toc509661897 \h </w:instrText>
+              <w:instrText xml:space="preserve"> PAGEREF _Toc509674731 \h </w:instrText>
             </w:r>
             <w:r>
               <w:rPr>
@@ -848,13 +848,13 @@
               <w:lang w:val="en-IE"/>
             </w:rPr>
           </w:pPr>
-          <w:hyperlink w:anchor="_Toc509661898" w:history="1">
+          <w:hyperlink w:anchor="_Toc509674732" w:history="1">
             <w:r>
               <w:rPr>
                 <w:rStyle w:val="Hyperlink"/>
                 <w:noProof/>
               </w:rPr>
-              <w:t>Literature Review</w:t>
+              <w:t>Methodology</w:t>
             </w:r>
             <w:r>
               <w:rPr>
@@ -875,7 +875,7 @@
                 <w:noProof/>
                 <w:webHidden/>
               </w:rPr>
-              <w:instrText xml:space="preserve"> PAGEREF _Toc509661898 \h </w:instrText>
+              <w:instrText xml:space="preserve"> PAGEREF _Toc509674732 \h </w:instrText>
             </w:r>
             <w:r>
               <w:rPr>
@@ -920,13 +920,13 @@
               <w:lang w:val="en-IE"/>
             </w:rPr>
           </w:pPr>
-          <w:hyperlink w:anchor="_Toc509661899" w:history="1">
+          <w:hyperlink w:anchor="_Toc509674733" w:history="1">
             <w:r>
               <w:rPr>
                 <w:rStyle w:val="Hyperlink"/>
                 <w:noProof/>
               </w:rPr>
-              <w:t>Methodology</w:t>
+              <w:t>UML diagrams</w:t>
             </w:r>
             <w:r>
               <w:rPr>
@@ -947,7 +947,7 @@
                 <w:noProof/>
                 <w:webHidden/>
               </w:rPr>
-              <w:instrText xml:space="preserve"> PAGEREF _Toc509661899 \h </w:instrText>
+              <w:instrText xml:space="preserve"> PAGEREF _Toc509674733 \h </w:instrText>
             </w:r>
             <w:r>
               <w:rPr>
@@ -979,78 +979,6 @@
           </w:hyperlink>
         </w:p>
         <w:p>
-          <w:pPr>
-            <w:pStyle w:val="TOC1"/>
-            <w:tabs>
-              <w:tab w:val="right" w:leader="dot" w:pos="9016"/>
-            </w:tabs>
-            <w:rPr>
-              <w:rFonts w:asciiTheme="minorHAnsi" w:eastAsiaTheme="minorEastAsia" w:hAnsiTheme="minorHAnsi" w:cstheme="minorBidi"/>
-              <w:noProof/>
-              <w:sz w:val="22"/>
-              <w:szCs w:val="22"/>
-              <w:lang w:val="en-IE"/>
-            </w:rPr>
-          </w:pPr>
-          <w:hyperlink w:anchor="_Toc509661900" w:history="1">
-            <w:r>
-              <w:rPr>
-                <w:rStyle w:val="Hyperlink"/>
-                <w:noProof/>
-              </w:rPr>
-              <w:t>UML diagrams</w:t>
-            </w:r>
-            <w:r>
-              <w:rPr>
-                <w:noProof/>
-                <w:webHidden/>
-              </w:rPr>
-              <w:tab/>
-            </w:r>
-            <w:r>
-              <w:rPr>
-                <w:noProof/>
-                <w:webHidden/>
-              </w:rPr>
-              <w:fldChar w:fldCharType="begin"/>
-            </w:r>
-            <w:r>
-              <w:rPr>
-                <w:noProof/>
-                <w:webHidden/>
-              </w:rPr>
-              <w:instrText xml:space="preserve"> PAGEREF _Toc509661900 \h </w:instrText>
-            </w:r>
-            <w:r>
-              <w:rPr>
-                <w:noProof/>
-                <w:webHidden/>
-              </w:rPr>
-            </w:r>
-            <w:r>
-              <w:rPr>
-                <w:noProof/>
-                <w:webHidden/>
-              </w:rPr>
-              <w:fldChar w:fldCharType="separate"/>
-            </w:r>
-            <w:r>
-              <w:rPr>
-                <w:noProof/>
-                <w:webHidden/>
-              </w:rPr>
-              <w:t>4</w:t>
-            </w:r>
-            <w:r>
-              <w:rPr>
-                <w:noProof/>
-                <w:webHidden/>
-              </w:rPr>
-              <w:fldChar w:fldCharType="end"/>
-            </w:r>
-          </w:hyperlink>
-        </w:p>
-        <w:p>
           <w:r>
             <w:rPr>
               <w:b/>
@@ -1092,7 +1020,7 @@
       <w:pPr>
         <w:pStyle w:val="Heading1"/>
       </w:pPr>
-      <w:bookmarkStart w:id="0" w:name="_Toc509661897"/>
+      <w:bookmarkStart w:id="0" w:name="_Toc509674731"/>
       <w:r>
         <w:lastRenderedPageBreak/>
         <w:t>Introduction</w:t>
@@ -1173,6 +1101,68 @@
     <w:p>
       <w:pPr>
         <w:spacing w:after="160" w:line="259" w:lineRule="auto"/>
+      </w:pPr>
+      <w:r>
+        <w:t xml:space="preserve">We had made our choice based with the </w:t>
+      </w:r>
+      <w:r>
+        <w:t>design patter</w:t>
+      </w:r>
+      <w:r>
+        <w:t xml:space="preserve"> we had thought would suit our purpose for the Assignment</w:t>
+      </w:r>
+      <w:r>
+        <w:t>.</w:t>
+      </w:r>
+      <w:r>
+        <w:t xml:space="preserve"> </w:t>
+      </w:r>
+      <w:r>
+        <w:t>W</w:t>
+      </w:r>
+      <w:r>
+        <w:t>e had also considered the Builder design pattern instead of the command just down to the command creating</w:t>
+      </w:r>
+      <w:r>
+        <w:t xml:space="preserve"> a few</w:t>
+      </w:r>
+      <w:r>
+        <w:t xml:space="preserve"> more classes</w:t>
+      </w:r>
+      <w:r>
+        <w:t xml:space="preserve"> but we had both wanted to look at the command in more detail.  The group had also decided to make use of github </w:t>
+      </w:r>
+      <w:r>
+        <w:t>for</w:t>
+      </w:r>
+      <w:r>
+        <w:t xml:space="preserve"> this assignment just down to</w:t>
+      </w:r>
+      <w:r>
+        <w:t xml:space="preserve"> the bulk of the time we had to complete was over the Easter break our repo can be seen at:</w:t>
+      </w:r>
+    </w:p>
+    <w:p>
+      <w:pPr>
+        <w:spacing w:after="160" w:line="259" w:lineRule="auto"/>
+      </w:pPr>
+      <w:hyperlink r:id="rId10" w:history="1">
+        <w:r>
+          <w:rPr>
+            <w:rStyle w:val="Hyperlink"/>
+          </w:rPr>
+          <w:t>https://github.com/KenKilmartin/oodpAssignment2</w:t>
+        </w:r>
+      </w:hyperlink>
+    </w:p>
+    <w:p>
+      <w:pPr>
+        <w:spacing w:after="160" w:line="259" w:lineRule="auto"/>
+      </w:pPr>
+    </w:p>
+    <w:p>
+      <w:pPr>
+        <w:spacing w:after="160" w:line="259" w:lineRule="auto"/>
         <w:rPr>
           <w:rFonts w:asciiTheme="majorHAnsi" w:eastAsiaTheme="majorEastAsia" w:hAnsiTheme="majorHAnsi" w:cstheme="majorBidi"/>
           <w:color w:val="2F5496" w:themeColor="accent1" w:themeShade="BF"/>
@@ -1181,14 +1171,20 @@
         </w:rPr>
       </w:pPr>
       <w:r>
-        <w:t>We had made our choice based with the ones we had thought would suit our purpose for the Assignment, we had also considered the Builder design pattern instead of the command just down to the command creating many more classes</w:t>
+        <w:t xml:space="preserve">We had decided to build a program for a library to use this was chosen down the abstract factory and singleton design patterns we had thought it would be a good program to try using these </w:t>
+      </w:r>
+      <w:r>
+        <w:t xml:space="preserve">design patterns </w:t>
+      </w:r>
+      <w:r>
+        <w:t xml:space="preserve">and then had thought if the library then was donated a bunch of comics we could try making an adapter for the comics to fit in, So each of the comics then has an adapter to make it fit into the library program.  The command design pattern is used in the library when you are deciding on </w:t>
+      </w:r>
+      <w:r>
+        <w:t xml:space="preserve">which product you want to rent be it Book Cd Comic or Logout </w:t>
       </w:r>
       <w:bookmarkStart w:id="1" w:name="_GoBack"/>
       <w:bookmarkEnd w:id="1"/>
       <w:r>
-        <w:t xml:space="preserve">  </w:t>
-      </w:r>
-      <w:r>
         <w:br w:type="page"/>
       </w:r>
     </w:p>
@@ -1196,10 +1192,10 @@
       <w:pPr>
         <w:pStyle w:val="Heading1"/>
       </w:pPr>
-      <w:bookmarkStart w:id="2" w:name="_Toc509661898"/>
+      <w:bookmarkStart w:id="2" w:name="_Toc509674732"/>
       <w:r>
         <w:lastRenderedPageBreak/>
-        <w:t>Literature Review</w:t>
+        <w:t>Methodology</w:t>
       </w:r>
       <w:bookmarkEnd w:id="2"/>
     </w:p>
@@ -1221,40 +1217,15 @@
       <w:pPr>
         <w:pStyle w:val="Heading1"/>
       </w:pPr>
-      <w:bookmarkStart w:id="3" w:name="_Toc509661899"/>
-      <w:r>
-        <w:lastRenderedPageBreak/>
-        <w:t>Methodology</w:t>
-      </w:r>
-      <w:bookmarkEnd w:id="3"/>
-    </w:p>
-    <w:p>
-      <w:pPr>
-        <w:spacing w:after="160" w:line="259" w:lineRule="auto"/>
-        <w:rPr>
-          <w:rFonts w:asciiTheme="majorHAnsi" w:eastAsiaTheme="majorEastAsia" w:hAnsiTheme="majorHAnsi" w:cstheme="majorBidi"/>
-          <w:color w:val="2F5496" w:themeColor="accent1" w:themeShade="BF"/>
-          <w:sz w:val="32"/>
-          <w:szCs w:val="32"/>
-        </w:rPr>
-      </w:pPr>
-      <w:r>
-        <w:br w:type="page"/>
-      </w:r>
-    </w:p>
-    <w:p>
-      <w:pPr>
-        <w:pStyle w:val="Heading1"/>
-      </w:pPr>
-      <w:bookmarkStart w:id="4" w:name="_Toc509661900"/>
+      <w:bookmarkStart w:id="3" w:name="_Toc509674733"/>
       <w:r>
         <w:lastRenderedPageBreak/>
         <w:t>UML diagrams</w:t>
       </w:r>
-      <w:bookmarkEnd w:id="4"/>
+      <w:bookmarkEnd w:id="3"/>
     </w:p>
     <w:sectPr>
-      <w:footerReference w:type="default" r:id="rId10"/>
+      <w:footerReference w:type="default" r:id="rId11"/>
       <w:pgSz w:w="11906" w:h="16838"/>
       <w:pgMar w:top="1440" w:right="1440" w:bottom="1440" w:left="1440" w:header="708" w:footer="708" w:gutter="0"/>
       <w:pgNumType w:start="1"/>
@@ -2226,6 +2197,18 @@
       <w:contextualSpacing/>
     </w:pPr>
   </w:style>
+  <w:style w:type="character" w:styleId="UnresolvedMention">
+    <w:name w:val="Unresolved Mention"/>
+    <w:basedOn w:val="DefaultParagraphFont"/>
+    <w:uiPriority w:val="99"/>
+    <w:semiHidden/>
+    <w:unhideWhenUsed/>
+    <w:rsid w:val="0039056A"/>
+    <w:rPr>
+      <w:color w:val="808080"/>
+      <w:shd w:val="clear" w:color="auto" w:fill="E6E6E6"/>
+    </w:rPr>
+  </w:style>
 </w:styles>
 </file>
 
@@ -2529,7 +2512,7 @@
 </file>
 
 <file path=customXml/itemProps1.xml><?xml version="1.0" encoding="utf-8"?>
-<ds:datastoreItem xmlns:ds="http://schemas.openxmlformats.org/officeDocument/2006/customXml" ds:itemID="{2212623F-0B28-4662-95FA-72E2A00DD5D7}">
+<ds:datastoreItem xmlns:ds="http://schemas.openxmlformats.org/officeDocument/2006/customXml" ds:itemID="{01E4F84A-384F-4C0F-A86A-DDA7475286A0}">
   <ds:schemaRefs>
     <ds:schemaRef ds:uri="http://schemas.openxmlformats.org/officeDocument/2006/bibliography"/>
   </ds:schemaRefs>

</xml_diff>

<commit_message>
feels like im waffling to much will move onto something else
</commit_message>
<xml_diff>
--- a/Report.docx
+++ b/Report.docx
@@ -252,13 +252,6 @@
           <w:szCs w:val="28"/>
         </w:rPr>
         <w:tab/>
-      </w:r>
-      <w:r>
-        <w:rPr>
-          <w:b/>
-          <w:sz w:val="28"/>
-          <w:szCs w:val="28"/>
-        </w:rPr>
         <w:t>Bachelor of Science (Honours) in Computing</w:t>
       </w:r>
     </w:p>
@@ -727,6 +720,12 @@
     </w:p>
     <w:sdt>
       <w:sdtPr>
+        <w:rPr>
+          <w:rFonts w:ascii="Times" w:eastAsia="Times New Roman" w:hAnsi="Times" w:cs="Times New Roman"/>
+          <w:sz w:val="24"/>
+          <w:szCs w:val="20"/>
+          <w:lang w:val="en-AU" w:eastAsia="en-IE"/>
+        </w:rPr>
         <w:id w:val="-1977130523"/>
         <w:docPartObj>
           <w:docPartGallery w:val="Table of Contents"/>
@@ -735,13 +734,9 @@
       </w:sdtPr>
       <w:sdtEndPr>
         <w:rPr>
-          <w:rFonts w:ascii="Times" w:eastAsia="Times New Roman" w:hAnsi="Times" w:cs="Times New Roman"/>
           <w:b/>
           <w:bCs/>
           <w:noProof/>
-          <w:sz w:val="24"/>
-          <w:szCs w:val="20"/>
-          <w:lang w:val="en-AU" w:eastAsia="en-IE"/>
         </w:rPr>
       </w:sdtEndPr>
       <w:sdtContent>
@@ -1145,6 +1140,9 @@
     <w:p>
       <w:pPr>
         <w:spacing w:after="160" w:line="259" w:lineRule="auto"/>
+        <w:rPr>
+          <w:rStyle w:val="Hyperlink"/>
+        </w:rPr>
       </w:pPr>
       <w:hyperlink r:id="rId10" w:history="1">
         <w:r>
@@ -1162,6 +1160,74 @@
     </w:p>
     <w:p>
       <w:pPr>
+        <w:pStyle w:val="Heading1"/>
+      </w:pPr>
+      <w:bookmarkStart w:id="1" w:name="_Toc509674732"/>
+      <w:r>
+        <w:t>Methodology</w:t>
+      </w:r>
+      <w:bookmarkEnd w:id="1"/>
+    </w:p>
+    <w:p>
+      <w:pPr>
+        <w:spacing w:after="160" w:line="259" w:lineRule="auto"/>
+      </w:pPr>
+    </w:p>
+    <w:p>
+      <w:pPr>
+        <w:spacing w:after="160" w:line="259" w:lineRule="auto"/>
+      </w:pPr>
+      <w:r>
+        <w:t xml:space="preserve">We had decided to build a program for a library to use this was chosen down the abstract factory and singleton design patterns we had thought it would be a good program to try using these </w:t>
+      </w:r>
+      <w:r>
+        <w:t xml:space="preserve">design patterns </w:t>
+      </w:r>
+      <w:r>
+        <w:t>and then had thought if the library then was donated a bunch of comics we could try making an adapter for the comics to fit in</w:t>
+      </w:r>
+      <w:r>
+        <w:t>.</w:t>
+      </w:r>
+    </w:p>
+    <w:p>
+      <w:pPr>
+        <w:spacing w:after="160" w:line="259" w:lineRule="auto"/>
+      </w:pPr>
+      <w:r>
+        <w:t xml:space="preserve">We used the abstract family to </w:t>
+      </w:r>
+    </w:p>
+    <w:p>
+      <w:pPr>
+        <w:spacing w:after="160" w:line="259" w:lineRule="auto"/>
+      </w:pPr>
+    </w:p>
+    <w:p>
+      <w:pPr>
+        <w:spacing w:after="160" w:line="259" w:lineRule="auto"/>
+      </w:pPr>
+      <w:r>
+        <w:t>E</w:t>
+      </w:r>
+      <w:r>
+        <w:t xml:space="preserve">ach of the comics then has </w:t>
+      </w:r>
+      <w:r>
+        <w:t xml:space="preserve">use </w:t>
+      </w:r>
+      <w:r>
+        <w:t>an adapter</w:t>
+      </w:r>
+      <w:r>
+        <w:t xml:space="preserve"> design pattern</w:t>
+      </w:r>
+      <w:r>
+        <w:t xml:space="preserve"> to make it fit into the library program.  </w:t>
+      </w:r>
+    </w:p>
+    <w:p>
+      <w:pPr>
         <w:spacing w:after="160" w:line="259" w:lineRule="auto"/>
         <w:rPr>
           <w:rFonts w:asciiTheme="majorHAnsi" w:eastAsiaTheme="majorEastAsia" w:hAnsiTheme="majorHAnsi" w:cstheme="majorBidi"/>
@@ -1171,33 +1237,34 @@
         </w:rPr>
       </w:pPr>
       <w:r>
-        <w:t xml:space="preserve">We had decided to build a program for a library to use this was chosen down the abstract factory and singleton design patterns we had thought it would be a good program to try using these </w:t>
-      </w:r>
-      <w:r>
-        <w:t xml:space="preserve">design patterns </w:t>
-      </w:r>
-      <w:r>
-        <w:t xml:space="preserve">and then had thought if the library then was donated a bunch of comics we could try making an adapter for the comics to fit in, So each of the comics then has an adapter to make it fit into the library program.  The command design pattern is used in the library when you are deciding on </w:t>
-      </w:r>
-      <w:r>
-        <w:t xml:space="preserve">which product you want to rent be it Book Cd Comic or Logout </w:t>
-      </w:r>
-      <w:bookmarkStart w:id="1" w:name="_GoBack"/>
-      <w:bookmarkEnd w:id="1"/>
+        <w:t xml:space="preserve">The command design pattern is used in the library when you are deciding on </w:t>
+      </w:r>
+      <w:r>
+        <w:t xml:space="preserve">which product you want to rent be it Book Cd Comic or </w:t>
+      </w:r>
+      <w:proofErr w:type="gramStart"/>
+      <w:r>
+        <w:t xml:space="preserve">Logout </w:t>
+      </w:r>
+      <w:r>
+        <w:t>.</w:t>
+      </w:r>
+      <w:proofErr w:type="gramEnd"/>
+      <w:r>
+        <w:br/>
+      </w:r>
+      <w:r>
+        <w:br/>
+        <w:t>The singleton design pattern was used on each of the factories (Book, CD, Comic). We did this first by making it a private static variable ensuring that there was a single instance of the factory being m</w:t>
+      </w:r>
+      <w:bookmarkStart w:id="2" w:name="_GoBack"/>
+      <w:bookmarkEnd w:id="2"/>
+      <w:r>
+        <w:t xml:space="preserve">ade  </w:t>
+      </w:r>
       <w:r>
         <w:br w:type="page"/>
       </w:r>
-    </w:p>
-    <w:p>
-      <w:pPr>
-        <w:pStyle w:val="Heading1"/>
-      </w:pPr>
-      <w:bookmarkStart w:id="2" w:name="_Toc509674732"/>
-      <w:r>
-        <w:lastRenderedPageBreak/>
-        <w:t>Methodology</w:t>
-      </w:r>
-      <w:bookmarkEnd w:id="2"/>
     </w:p>
     <w:p>
       <w:pPr>
@@ -1210,6 +1277,7 @@
         </w:rPr>
       </w:pPr>
       <w:r>
+        <w:lastRenderedPageBreak/>
         <w:br w:type="page"/>
       </w:r>
     </w:p>
@@ -2512,7 +2580,7 @@
 </file>
 
 <file path=customXml/itemProps1.xml><?xml version="1.0" encoding="utf-8"?>
-<ds:datastoreItem xmlns:ds="http://schemas.openxmlformats.org/officeDocument/2006/customXml" ds:itemID="{01E4F84A-384F-4C0F-A86A-DDA7475286A0}">
+<ds:datastoreItem xmlns:ds="http://schemas.openxmlformats.org/officeDocument/2006/customXml" ds:itemID="{681A2FA4-B84F-45D9-8FD7-BC8171099997}">
   <ds:schemaRefs>
     <ds:schemaRef ds:uri="http://schemas.openxmlformats.org/officeDocument/2006/bibliography"/>
   </ds:schemaRefs>

</xml_diff>

<commit_message>
just edited the report to include your xml
</commit_message>
<xml_diff>
--- a/Report.docx
+++ b/Report.docx
@@ -1,6 +1,6 @@
 
 <file path=word/document.xml><?xml version="1.0" encoding="utf-8"?>
-<w:document xmlns:wpc="http://schemas.microsoft.com/office/word/2010/wordprocessingCanvas" xmlns:cx="http://schemas.microsoft.com/office/drawing/2014/chartex" xmlns:cx1="http://schemas.microsoft.com/office/drawing/2015/9/8/chartex" xmlns:cx2="http://schemas.microsoft.com/office/drawing/2015/10/21/chartex" xmlns:cx3="http://schemas.microsoft.com/office/drawing/2016/5/9/chartex" xmlns:cx4="http://schemas.microsoft.com/office/drawing/2016/5/10/chartex" xmlns:cx5="http://schemas.microsoft.com/office/drawing/2016/5/11/chartex" xmlns:cx6="http://schemas.microsoft.com/office/drawing/2016/5/12/chartex" xmlns:cx7="http://schemas.microsoft.com/office/drawing/2016/5/13/chartex" xmlns:cx8="http://schemas.microsoft.com/office/drawing/2016/5/14/chartex" xmlns:mc="http://schemas.openxmlformats.org/markup-compatibility/2006" xmlns:aink="http://schemas.microsoft.com/office/drawing/2016/ink" xmlns:am3d="http://schemas.microsoft.com/office/drawing/2017/model3d" xmlns:o="urn:schemas-microsoft-com:office:office" xmlns:r="http://schemas.openxmlformats.org/officeDocument/2006/relationships" xmlns:m="http://schemas.openxmlformats.org/officeDocument/2006/math" xmlns:v="urn:schemas-microsoft-com:vml" xmlns:wp14="http://schemas.microsoft.com/office/word/2010/wordprocessingDrawing" xmlns:wp="http://schemas.openxmlformats.org/drawingml/2006/wordprocessingDrawing" xmlns:w10="urn:schemas-microsoft-com:office:word" xmlns:w="http://schemas.openxmlformats.org/wordprocessingml/2006/main" xmlns:w14="http://schemas.microsoft.com/office/word/2010/wordml" xmlns:w15="http://schemas.microsoft.com/office/word/2012/wordml" xmlns:w16cid="http://schemas.microsoft.com/office/word/2016/wordml/cid" xmlns:w16se="http://schemas.microsoft.com/office/word/2015/wordml/symex" xmlns:wpg="http://schemas.microsoft.com/office/word/2010/wordprocessingGroup" xmlns:wpi="http://schemas.microsoft.com/office/word/2010/wordprocessingInk" xmlns:wne="http://schemas.microsoft.com/office/word/2006/wordml" xmlns:wps="http://schemas.microsoft.com/office/word/2010/wordprocessingShape" mc:Ignorable="w14 w15 w16se w16cid wp14">
+<w:document xmlns:wpc="http://schemas.microsoft.com/office/word/2010/wordprocessingCanvas" xmlns:mc="http://schemas.openxmlformats.org/markup-compatibility/2006" xmlns:o="urn:schemas-microsoft-com:office:office" xmlns:r="http://schemas.openxmlformats.org/officeDocument/2006/relationships" xmlns:m="http://schemas.openxmlformats.org/officeDocument/2006/math" xmlns:v="urn:schemas-microsoft-com:vml" xmlns:wp14="http://schemas.microsoft.com/office/word/2010/wordprocessingDrawing" xmlns:wp="http://schemas.openxmlformats.org/drawingml/2006/wordprocessingDrawing" xmlns:w10="urn:schemas-microsoft-com:office:word" xmlns:w="http://schemas.openxmlformats.org/wordprocessingml/2006/main" xmlns:w14="http://schemas.microsoft.com/office/word/2010/wordml" xmlns:wpg="http://schemas.microsoft.com/office/word/2010/wordprocessingGroup" xmlns:wpi="http://schemas.microsoft.com/office/word/2010/wordprocessingInk" xmlns:wne="http://schemas.microsoft.com/office/word/2006/wordml" xmlns:wps="http://schemas.microsoft.com/office/word/2010/wordprocessingShape" mc:Ignorable="w14 wp14">
   <w:body>
     <w:p>
       <w:pPr>
@@ -13,6 +13,7 @@
         <w:rPr>
           <w:rFonts w:ascii="Palatino" w:hAnsi="Palatino"/>
           <w:noProof/>
+          <w:lang w:val="en-IE"/>
         </w:rPr>
         <w:drawing>
           <wp:inline distT="0" distB="0" distL="0" distR="0" wp14:anchorId="35FA1513" wp14:editId="2FC8462B">
@@ -32,7 +33,7 @@
                     </pic:cNvPicPr>
                   </pic:nvPicPr>
                   <pic:blipFill>
-                    <a:blip r:embed="rId8">
+                    <a:blip r:embed="rId9">
                       <a:extLst>
                         <a:ext uri="{28A0092B-C50C-407E-A947-70E740481C1C}">
                           <a14:useLocalDpi xmlns:a14="http://schemas.microsoft.com/office/drawing/2010/main" val="0"/>
@@ -682,41 +683,6 @@
       <w:r>
         <w:br w:type="page"/>
       </w:r>
-    </w:p>
-    <w:p>
-      <w:pPr>
-        <w:tabs>
-          <w:tab w:val="left" w:pos="810"/>
-          <w:tab w:val="right" w:pos="8860"/>
-        </w:tabs>
-        <w:rPr>
-          <w:b/>
-          <w:sz w:val="28"/>
-          <w:szCs w:val="28"/>
-        </w:rPr>
-      </w:pPr>
-      <w:r>
-        <w:rPr>
-          <w:b/>
-          <w:sz w:val="28"/>
-          <w:szCs w:val="28"/>
-        </w:rPr>
-        <w:lastRenderedPageBreak/>
-        <w:t>Abstract</w:t>
-      </w:r>
-    </w:p>
-    <w:p>
-      <w:pPr>
-        <w:spacing w:after="160" w:line="259" w:lineRule="auto"/>
-      </w:pPr>
-      <w:r>
-        <w:br w:type="page"/>
-      </w:r>
-    </w:p>
-    <w:p>
-      <w:pPr>
-        <w:spacing w:after="160" w:line="259" w:lineRule="auto"/>
-      </w:pPr>
     </w:p>
     <w:sdt>
       <w:sdtPr>
@@ -771,7 +737,7 @@
           <w:r>
             <w:fldChar w:fldCharType="separate"/>
           </w:r>
-          <w:hyperlink w:anchor="_Toc509674731" w:history="1">
+          <w:hyperlink w:anchor="_Toc510037322" w:history="1">
             <w:r>
               <w:rPr>
                 <w:rStyle w:val="Hyperlink"/>
@@ -798,7 +764,7 @@
                 <w:noProof/>
                 <w:webHidden/>
               </w:rPr>
-              <w:instrText xml:space="preserve"> PAGEREF _Toc509674731 \h </w:instrText>
+              <w:instrText xml:space="preserve"> PAGEREF _Toc510037322 \h </w:instrText>
             </w:r>
             <w:r>
               <w:rPr>
@@ -843,7 +809,7 @@
               <w:lang w:val="en-IE"/>
             </w:rPr>
           </w:pPr>
-          <w:hyperlink w:anchor="_Toc509674732" w:history="1">
+          <w:hyperlink w:anchor="_Toc510037323" w:history="1">
             <w:r>
               <w:rPr>
                 <w:rStyle w:val="Hyperlink"/>
@@ -870,7 +836,79 @@
                 <w:noProof/>
                 <w:webHidden/>
               </w:rPr>
-              <w:instrText xml:space="preserve"> PAGEREF _Toc509674732 \h </w:instrText>
+              <w:instrText xml:space="preserve"> PAGEREF _Toc510037323 \h </w:instrText>
+            </w:r>
+            <w:r>
+              <w:rPr>
+                <w:noProof/>
+                <w:webHidden/>
+              </w:rPr>
+            </w:r>
+            <w:r>
+              <w:rPr>
+                <w:noProof/>
+                <w:webHidden/>
+              </w:rPr>
+              <w:fldChar w:fldCharType="separate"/>
+            </w:r>
+            <w:r>
+              <w:rPr>
+                <w:noProof/>
+                <w:webHidden/>
+              </w:rPr>
+              <w:t>1</w:t>
+            </w:r>
+            <w:r>
+              <w:rPr>
+                <w:noProof/>
+                <w:webHidden/>
+              </w:rPr>
+              <w:fldChar w:fldCharType="end"/>
+            </w:r>
+          </w:hyperlink>
+        </w:p>
+        <w:p>
+          <w:pPr>
+            <w:pStyle w:val="TOC1"/>
+            <w:tabs>
+              <w:tab w:val="right" w:leader="dot" w:pos="9016"/>
+            </w:tabs>
+            <w:rPr>
+              <w:rFonts w:asciiTheme="minorHAnsi" w:eastAsiaTheme="minorEastAsia" w:hAnsiTheme="minorHAnsi" w:cstheme="minorBidi"/>
+              <w:noProof/>
+              <w:sz w:val="22"/>
+              <w:szCs w:val="22"/>
+              <w:lang w:val="en-IE"/>
+            </w:rPr>
+          </w:pPr>
+          <w:hyperlink r:id="rId10" w:anchor="_Toc510037324" w:history="1">
+            <w:r>
+              <w:rPr>
+                <w:rStyle w:val="Hyperlink"/>
+                <w:noProof/>
+              </w:rPr>
+              <w:t>UML</w:t>
+            </w:r>
+            <w:r>
+              <w:rPr>
+                <w:noProof/>
+                <w:webHidden/>
+              </w:rPr>
+              <w:tab/>
+            </w:r>
+            <w:r>
+              <w:rPr>
+                <w:noProof/>
+                <w:webHidden/>
+              </w:rPr>
+              <w:fldChar w:fldCharType="begin"/>
+            </w:r>
+            <w:r>
+              <w:rPr>
+                <w:noProof/>
+                <w:webHidden/>
+              </w:rPr>
+              <w:instrText xml:space="preserve"> PAGEREF _Toc510037324 \h </w:instrText>
             </w:r>
             <w:r>
               <w:rPr>
@@ -902,78 +940,6 @@
           </w:hyperlink>
         </w:p>
         <w:p>
-          <w:pPr>
-            <w:pStyle w:val="TOC1"/>
-            <w:tabs>
-              <w:tab w:val="right" w:leader="dot" w:pos="9016"/>
-            </w:tabs>
-            <w:rPr>
-              <w:rFonts w:asciiTheme="minorHAnsi" w:eastAsiaTheme="minorEastAsia" w:hAnsiTheme="minorHAnsi" w:cstheme="minorBidi"/>
-              <w:noProof/>
-              <w:sz w:val="22"/>
-              <w:szCs w:val="22"/>
-              <w:lang w:val="en-IE"/>
-            </w:rPr>
-          </w:pPr>
-          <w:hyperlink w:anchor="_Toc509674733" w:history="1">
-            <w:r>
-              <w:rPr>
-                <w:rStyle w:val="Hyperlink"/>
-                <w:noProof/>
-              </w:rPr>
-              <w:t>UML diagrams</w:t>
-            </w:r>
-            <w:r>
-              <w:rPr>
-                <w:noProof/>
-                <w:webHidden/>
-              </w:rPr>
-              <w:tab/>
-            </w:r>
-            <w:r>
-              <w:rPr>
-                <w:noProof/>
-                <w:webHidden/>
-              </w:rPr>
-              <w:fldChar w:fldCharType="begin"/>
-            </w:r>
-            <w:r>
-              <w:rPr>
-                <w:noProof/>
-                <w:webHidden/>
-              </w:rPr>
-              <w:instrText xml:space="preserve"> PAGEREF _Toc509674733 \h </w:instrText>
-            </w:r>
-            <w:r>
-              <w:rPr>
-                <w:noProof/>
-                <w:webHidden/>
-              </w:rPr>
-            </w:r>
-            <w:r>
-              <w:rPr>
-                <w:noProof/>
-                <w:webHidden/>
-              </w:rPr>
-              <w:fldChar w:fldCharType="separate"/>
-            </w:r>
-            <w:r>
-              <w:rPr>
-                <w:noProof/>
-                <w:webHidden/>
-              </w:rPr>
-              <w:t>3</w:t>
-            </w:r>
-            <w:r>
-              <w:rPr>
-                <w:noProof/>
-                <w:webHidden/>
-              </w:rPr>
-              <w:fldChar w:fldCharType="end"/>
-            </w:r>
-          </w:hyperlink>
-        </w:p>
-        <w:p>
           <w:r>
             <w:rPr>
               <w:b/>
@@ -1003,24 +969,26 @@
       <w:pPr>
         <w:pStyle w:val="Heading1"/>
         <w:sectPr>
-          <w:footerReference w:type="default" r:id="rId9"/>
+          <w:footerReference w:type="default" r:id="rId11"/>
           <w:pgSz w:w="11906" w:h="16838"/>
           <w:pgMar w:top="1440" w:right="1440" w:bottom="1440" w:left="1440" w:header="708" w:footer="708" w:gutter="0"/>
           <w:cols w:space="708"/>
           <w:docGrid w:linePitch="360"/>
         </w:sectPr>
       </w:pPr>
+      <w:bookmarkStart w:id="0" w:name="_GoBack"/>
+      <w:bookmarkEnd w:id="0"/>
     </w:p>
     <w:p>
       <w:pPr>
         <w:pStyle w:val="Heading1"/>
       </w:pPr>
-      <w:bookmarkStart w:id="0" w:name="_Toc509674731"/>
+      <w:bookmarkStart w:id="1" w:name="_Toc510037322"/>
       <w:r>
         <w:lastRenderedPageBreak/>
         <w:t>Introduction</w:t>
       </w:r>
-      <w:bookmarkEnd w:id="0"/>
+      <w:bookmarkEnd w:id="1"/>
     </w:p>
     <w:p>
       <w:pPr>
@@ -1144,7 +1112,7 @@
           <w:rStyle w:val="Hyperlink"/>
         </w:rPr>
       </w:pPr>
-      <w:hyperlink r:id="rId10" w:history="1">
+      <w:hyperlink r:id="rId12" w:history="1">
         <w:r>
           <w:rPr>
             <w:rStyle w:val="Hyperlink"/>
@@ -1162,11 +1130,11 @@
       <w:pPr>
         <w:pStyle w:val="Heading1"/>
       </w:pPr>
-      <w:bookmarkStart w:id="1" w:name="_Toc509674732"/>
+      <w:bookmarkStart w:id="2" w:name="_Toc510037323"/>
       <w:r>
         <w:t>Methodology</w:t>
       </w:r>
-      <w:bookmarkEnd w:id="1"/>
+      <w:bookmarkEnd w:id="2"/>
     </w:p>
     <w:p>
       <w:pPr>
@@ -1234,6 +1202,7 @@
           <w:color w:val="2F5496" w:themeColor="accent1" w:themeShade="BF"/>
           <w:sz w:val="32"/>
           <w:szCs w:val="32"/>
+          <w:lang w:val="en-IE"/>
         </w:rPr>
       </w:pPr>
       <w:r>
@@ -1260,22 +1229,173 @@
       <w:r>
         <w:br w:type="page"/>
       </w:r>
-    </w:p>
-    <w:p>
-      <w:pPr>
-        <w:pStyle w:val="Heading1"/>
-      </w:pPr>
-      <w:bookmarkStart w:id="2" w:name="_Toc509674733"/>
-      <w:bookmarkStart w:id="3" w:name="_GoBack"/>
-      <w:bookmarkEnd w:id="3"/>
-      <w:r>
+      <w:r>
+        <w:rPr>
+          <w:noProof/>
+        </w:rPr>
         <w:lastRenderedPageBreak/>
-        <w:t>UML diagrams</w:t>
-      </w:r>
-      <w:bookmarkEnd w:id="2"/>
+        <mc:AlternateContent>
+          <mc:Choice Requires="wps">
+            <w:drawing>
+              <wp:anchor distT="0" distB="0" distL="114300" distR="114300" simplePos="0" relativeHeight="251659264" behindDoc="0" locked="0" layoutInCell="1" allowOverlap="1" wp14:anchorId="79FE800D" wp14:editId="7DBA36DE">
+                <wp:simplePos x="0" y="0"/>
+                <wp:positionH relativeFrom="column">
+                  <wp:posOffset>5744845</wp:posOffset>
+                </wp:positionH>
+                <wp:positionV relativeFrom="paragraph">
+                  <wp:posOffset>4325620</wp:posOffset>
+                </wp:positionV>
+                <wp:extent cx="1828800" cy="1828800"/>
+                <wp:effectExtent l="7938" t="0" r="952" b="0"/>
+                <wp:wrapSquare wrapText="bothSides"/>
+                <wp:docPr id="4" name="Text Box 4"/>
+                <wp:cNvGraphicFramePr/>
+                <a:graphic xmlns:a="http://schemas.openxmlformats.org/drawingml/2006/main">
+                  <a:graphicData uri="http://schemas.microsoft.com/office/word/2010/wordprocessingShape">
+                    <wps:wsp>
+                      <wps:cNvSpPr txBox="1"/>
+                      <wps:spPr>
+                        <a:xfrm rot="5400000">
+                          <a:off x="0" y="0"/>
+                          <a:ext cx="1828800" cy="1828800"/>
+                        </a:xfrm>
+                        <a:prstGeom prst="rect">
+                          <a:avLst/>
+                        </a:prstGeom>
+                        <a:noFill/>
+                        <a:ln>
+                          <a:noFill/>
+                        </a:ln>
+                        <a:effectLst/>
+                      </wps:spPr>
+                      <wps:txbx>
+                        <w:txbxContent>
+                          <w:p>
+                            <w:pPr>
+                              <w:pStyle w:val="Heading1"/>
+                              <w:rPr>
+                                <w:rFonts w:ascii="Times" w:eastAsia="Times New Roman" w:hAnsi="Times" w:cs="Times New Roman"/>
+                              </w:rPr>
+                            </w:pPr>
+                            <w:bookmarkStart w:id="3" w:name="_Toc510037324"/>
+                            <w:r>
+                              <w:t>UML</w:t>
+                            </w:r>
+                            <w:bookmarkEnd w:id="3"/>
+                          </w:p>
+                        </w:txbxContent>
+                      </wps:txbx>
+                      <wps:bodyPr rot="0" spcFirstLastPara="0" vertOverflow="overflow" horzOverflow="overflow" vert="horz" wrap="none" lIns="91440" tIns="45720" rIns="91440" bIns="45720" numCol="1" spcCol="0" rtlCol="0" fromWordArt="0" anchor="t" anchorCtr="0" forceAA="0" compatLnSpc="1">
+                        <a:prstTxWarp prst="textNoShape">
+                          <a:avLst/>
+                        </a:prstTxWarp>
+                        <a:spAutoFit/>
+                      </wps:bodyPr>
+                    </wps:wsp>
+                  </a:graphicData>
+                </a:graphic>
+              </wp:anchor>
+            </w:drawing>
+          </mc:Choice>
+          <mc:Fallback>
+            <w:pict>
+              <v:shapetype id="_x0000_t202" coordsize="21600,21600" o:spt="202" path="m,l,21600r21600,l21600,xe">
+                <v:stroke joinstyle="miter"/>
+                <v:path gradientshapeok="t" o:connecttype="rect"/>
+              </v:shapetype>
+              <v:shape id="Text Box 4" o:spid="_x0000_s1026" type="#_x0000_t202" style="position:absolute;margin-left:452.35pt;margin-top:340.6pt;width:2in;height:2in;rotation:90;z-index:251659264;visibility:visible;mso-wrap-style:none;mso-wrap-distance-left:9pt;mso-wrap-distance-top:0;mso-wrap-distance-right:9pt;mso-wrap-distance-bottom:0;mso-position-horizontal:absolute;mso-position-horizontal-relative:text;mso-position-vertical:absolute;mso-position-vertical-relative:text;v-text-anchor:top" o:gfxdata="UEsDBBQABgAIAAAAIQC2gziS/gAAAOEBAAATAAAAW0NvbnRlbnRfVHlwZXNdLnhtbJSRQU7DMBBF&#10;90jcwfIWJU67QAgl6YK0S0CoHGBkTxKLZGx5TGhvj5O2G0SRWNoz/78nu9wcxkFMGNg6quQqL6RA&#10;0s5Y6ir5vt9lD1JwBDIwOMJKHpHlpr69KfdHjyxSmriSfYz+USnWPY7AufNIadK6MEJMx9ApD/oD&#10;OlTrorhX2lFEilmcO2RdNtjC5xDF9pCuTyYBB5bi6bQ4syoJ3g9WQ0ymaiLzg5KdCXlKLjvcW893&#10;SUOqXwnz5DrgnHtJTxOsQfEKIT7DmDSUCaxw7Rqn8787ZsmRM9e2VmPeBN4uqYvTtW7jvijg9N/y&#10;JsXecLq0q+WD6m8AAAD//wMAUEsDBBQABgAIAAAAIQA4/SH/1gAAAJQBAAALAAAAX3JlbHMvLnJl&#10;bHOkkMFqwzAMhu+DvYPRfXGawxijTi+j0GvpHsDYimMaW0Yy2fr2M4PBMnrbUb/Q94l/f/hMi1qR&#10;JVI2sOt6UJgd+ZiDgffL8ekFlFSbvV0oo4EbChzGx4f9GRdb25HMsYhqlCwG5lrLq9biZkxWOiqY&#10;22YiTra2kYMu1l1tQD30/bPm3wwYN0x18gb45AdQl1tp5j/sFB2T0FQ7R0nTNEV3j6o9feQzro1i&#10;OWA14Fm+Q8a1a8+Bvu/d/dMb2JY5uiPbhG/ktn4cqGU/er3pcvwCAAD//wMAUEsDBBQABgAIAAAA&#10;IQBDsF8VKgIAAGMEAAAOAAAAZHJzL2Uyb0RvYy54bWysVE2P2jAQvVfqf7B8LwGUbWlEWNFdUVVC&#10;uytBtWfjOCRS/CHbkNBf32cnoXTbU1UOlmfm5Xlm3gzL+0425Cysq7XK6WwypUQorotaHXP6fb/5&#10;sKDEeaYK1mglcnoRjt6v3r9btiYTc13pphCWgES5rDU5rbw3WZI4XgnJ3EQboRAstZXMw7THpLCs&#10;Bbtskvl0+jFptS2M1Vw4B+9jH6SryF+WgvvnsnTCkyanyM3H08bzEM5ktWTZ0TJT1XxIg/1DFpLV&#10;Co9eqR6ZZ+Rk6z+oZM2tdrr0E65losuy5iLWgGpm0zfV7CpmRKwFzXHm2ib3/2j50/nFkrrIaUqJ&#10;YhIS7UXnyRfdkTR0pzUuA2hnAPMd3FB59Ds4Q9FdaSWxGs29S6fhF1uB4gjQ6Prl2ulAzQPFYr5Y&#10;AEc4YqOB15KeLJAa6/xXoSUJl5xaSBlp2XnrfA8dIQGu9KZumihno35zgLP3iDgPw9ehrj7/cPPd&#10;oRuKPejiglpjOUjQGb6pkcGWOf/CLIYDTgy8f8ZRNrrNqR5ulFTa/vibP+ChGaKUtBi2nCpsAyXN&#10;NwUtP8/SFKQ+GundpzkMexs53EbUST5oTPMs5havAe+b8VpaLV+xFevwJkJMcbycUz9eH3y/ANgq&#10;LtbrCMI0Gua3amd4oB4F2HevzJpBAg/1nvQ4lCx7o0SPDV86sz556BFlCu3tewp5g4FJjkIPWxdW&#10;5daOqF//DaufAAAA//8DAFBLAwQUAAYACAAAACEAYI/IKeIAAAAMAQAADwAAAGRycy9kb3ducmV2&#10;LnhtbEyPwU7DMAyG70i8Q+RJ3FjaCMraNZ0QoxIHNImxA8esydqqjVM16VZ4erwTHO3/0+/P+Wa2&#10;PTub0bcOJcTLCJjByukWawmHz/J+BcwHhVr1Do2Eb+NhU9ze5CrT7oIf5rwPNaMS9JmS0IQwZJz7&#10;qjFW+aUbDFJ2cqNVgcax5npUFyq3PRdRlHCrWqQLjRrMS2Oqbj9ZCeUkfqbH17eue2/j09dWlYft&#10;LpbybjE/r4EFM4c/GK76pA4FOR3dhNqzXkIaPTwRKiFZxQLYlYhTQasjZUkqgBc5//9E8QsAAP//&#10;AwBQSwECLQAUAAYACAAAACEAtoM4kv4AAADhAQAAEwAAAAAAAAAAAAAAAAAAAAAAW0NvbnRlbnRf&#10;VHlwZXNdLnhtbFBLAQItABQABgAIAAAAIQA4/SH/1gAAAJQBAAALAAAAAAAAAAAAAAAAAC8BAABf&#10;cmVscy8ucmVsc1BLAQItABQABgAIAAAAIQBDsF8VKgIAAGMEAAAOAAAAAAAAAAAAAAAAAC4CAABk&#10;cnMvZTJvRG9jLnhtbFBLAQItABQABgAIAAAAIQBgj8gp4gAAAAwBAAAPAAAAAAAAAAAAAAAAAIQE&#10;AABkcnMvZG93bnJldi54bWxQSwUGAAAAAAQABADzAAAAkwUAAAAA&#10;" filled="f" stroked="f">
+                <v:fill o:detectmouseclick="t"/>
+                <v:textbox style="mso-fit-shape-to-text:t">
+                  <w:txbxContent>
+                    <w:p>
+                      <w:pPr>
+                        <w:pStyle w:val="Heading1"/>
+                        <w:rPr>
+                          <w:rFonts w:ascii="Times" w:eastAsia="Times New Roman" w:hAnsi="Times" w:cs="Times New Roman"/>
+                        </w:rPr>
+                      </w:pPr>
+                      <w:bookmarkStart w:id="4" w:name="_Toc510037324"/>
+                      <w:r>
+                        <w:t>UML</w:t>
+                      </w:r>
+                      <w:bookmarkEnd w:id="4"/>
+                    </w:p>
+                  </w:txbxContent>
+                </v:textbox>
+                <w10:wrap type="square"/>
+              </v:shape>
+            </w:pict>
+          </mc:Fallback>
+        </mc:AlternateContent>
+      </w:r>
+      <w:r>
+        <w:rPr>
+          <w:rFonts w:asciiTheme="majorHAnsi" w:eastAsiaTheme="majorEastAsia" w:hAnsiTheme="majorHAnsi" w:cstheme="majorBidi"/>
+          <w:noProof/>
+          <w:color w:val="2F5496" w:themeColor="accent1" w:themeShade="BF"/>
+          <w:sz w:val="32"/>
+          <w:szCs w:val="32"/>
+          <w:lang w:val="en-IE"/>
+        </w:rPr>
+        <w:drawing>
+          <wp:inline distT="0" distB="0" distL="0" distR="0" wp14:anchorId="1549FF0F" wp14:editId="73CD854D">
+            <wp:extent cx="8790012" cy="5541186"/>
+            <wp:effectExtent l="81280" t="71120" r="130810" b="130810"/>
+            <wp:docPr id="3" name="Picture 3"/>
+            <wp:cNvGraphicFramePr>
+              <a:graphicFrameLocks xmlns:a="http://schemas.openxmlformats.org/drawingml/2006/main" noChangeAspect="1"/>
+            </wp:cNvGraphicFramePr>
+            <a:graphic xmlns:a="http://schemas.openxmlformats.org/drawingml/2006/main">
+              <a:graphicData uri="http://schemas.openxmlformats.org/drawingml/2006/picture">
+                <pic:pic xmlns:pic="http://schemas.openxmlformats.org/drawingml/2006/picture">
+                  <pic:nvPicPr>
+                    <pic:cNvPr id="0" name="UMLoodpAssignment.jpg"/>
+                    <pic:cNvPicPr/>
+                  </pic:nvPicPr>
+                  <pic:blipFill>
+                    <a:blip r:embed="rId13">
+                      <a:extLst>
+                        <a:ext uri="{28A0092B-C50C-407E-A947-70E740481C1C}">
+                          <a14:useLocalDpi xmlns:a14="http://schemas.microsoft.com/office/drawing/2010/main" val="0"/>
+                        </a:ext>
+                      </a:extLst>
+                    </a:blip>
+                    <a:stretch>
+                      <a:fillRect/>
+                    </a:stretch>
+                  </pic:blipFill>
+                  <pic:spPr>
+                    <a:xfrm rot="5400000">
+                      <a:off x="0" y="0"/>
+                      <a:ext cx="8791150" cy="5541903"/>
+                    </a:xfrm>
+                    <a:prstGeom prst="rect">
+                      <a:avLst/>
+                    </a:prstGeom>
+                    <a:ln w="38100" cap="sq">
+                      <a:solidFill>
+                        <a:srgbClr val="000000"/>
+                      </a:solidFill>
+                      <a:prstDash val="solid"/>
+                      <a:miter lim="800000"/>
+                    </a:ln>
+                    <a:effectLst>
+                      <a:outerShdw blurRad="50800" dist="38100" dir="2700000" algn="tl" rotWithShape="0">
+                        <a:srgbClr val="000000">
+                          <a:alpha val="43000"/>
+                        </a:srgbClr>
+                      </a:outerShdw>
+                    </a:effectLst>
+                  </pic:spPr>
+                </pic:pic>
+              </a:graphicData>
+            </a:graphic>
+          </wp:inline>
+        </w:drawing>
+      </w:r>
     </w:p>
     <w:sectPr>
-      <w:footerReference w:type="default" r:id="rId11"/>
+      <w:footerReference w:type="default" r:id="rId14"/>
       <w:pgSz w:w="11906" w:h="16838"/>
       <w:pgMar w:top="1440" w:right="1440" w:bottom="1440" w:left="1440" w:header="708" w:footer="708" w:gutter="0"/>
       <w:pgNumType w:start="1"/>
@@ -1287,7 +1407,7 @@
 </file>
 
 <file path=word/endnotes.xml><?xml version="1.0" encoding="utf-8"?>
-<w:endnotes xmlns:wpc="http://schemas.microsoft.com/office/word/2010/wordprocessingCanvas" xmlns:cx="http://schemas.microsoft.com/office/drawing/2014/chartex" xmlns:cx1="http://schemas.microsoft.com/office/drawing/2015/9/8/chartex" xmlns:cx2="http://schemas.microsoft.com/office/drawing/2015/10/21/chartex" xmlns:cx3="http://schemas.microsoft.com/office/drawing/2016/5/9/chartex" xmlns:cx4="http://schemas.microsoft.com/office/drawing/2016/5/10/chartex" xmlns:cx5="http://schemas.microsoft.com/office/drawing/2016/5/11/chartex" xmlns:cx6="http://schemas.microsoft.com/office/drawing/2016/5/12/chartex" xmlns:cx7="http://schemas.microsoft.com/office/drawing/2016/5/13/chartex" xmlns:cx8="http://schemas.microsoft.com/office/drawing/2016/5/14/chartex" xmlns:mc="http://schemas.openxmlformats.org/markup-compatibility/2006" xmlns:aink="http://schemas.microsoft.com/office/drawing/2016/ink" xmlns:am3d="http://schemas.microsoft.com/office/drawing/2017/model3d" xmlns:o="urn:schemas-microsoft-com:office:office" xmlns:r="http://schemas.openxmlformats.org/officeDocument/2006/relationships" xmlns:m="http://schemas.openxmlformats.org/officeDocument/2006/math" xmlns:v="urn:schemas-microsoft-com:vml" xmlns:wp14="http://schemas.microsoft.com/office/word/2010/wordprocessingDrawing" xmlns:wp="http://schemas.openxmlformats.org/drawingml/2006/wordprocessingDrawing" xmlns:w10="urn:schemas-microsoft-com:office:word" xmlns:w="http://schemas.openxmlformats.org/wordprocessingml/2006/main" xmlns:w14="http://schemas.microsoft.com/office/word/2010/wordml" xmlns:w15="http://schemas.microsoft.com/office/word/2012/wordml" xmlns:w16cid="http://schemas.microsoft.com/office/word/2016/wordml/cid" xmlns:w16se="http://schemas.microsoft.com/office/word/2015/wordml/symex" xmlns:wpg="http://schemas.microsoft.com/office/word/2010/wordprocessingGroup" xmlns:wpi="http://schemas.microsoft.com/office/word/2010/wordprocessingInk" xmlns:wne="http://schemas.microsoft.com/office/word/2006/wordml" xmlns:wps="http://schemas.microsoft.com/office/word/2010/wordprocessingShape" mc:Ignorable="w14 w15 w16se w16cid wp14">
+<w:endnotes xmlns:wpc="http://schemas.microsoft.com/office/word/2010/wordprocessingCanvas" xmlns:mc="http://schemas.openxmlformats.org/markup-compatibility/2006" xmlns:o="urn:schemas-microsoft-com:office:office" xmlns:r="http://schemas.openxmlformats.org/officeDocument/2006/relationships" xmlns:m="http://schemas.openxmlformats.org/officeDocument/2006/math" xmlns:v="urn:schemas-microsoft-com:vml" xmlns:wp14="http://schemas.microsoft.com/office/word/2010/wordprocessingDrawing" xmlns:wp="http://schemas.openxmlformats.org/drawingml/2006/wordprocessingDrawing" xmlns:w10="urn:schemas-microsoft-com:office:word" xmlns:w="http://schemas.openxmlformats.org/wordprocessingml/2006/main" xmlns:w14="http://schemas.microsoft.com/office/word/2010/wordml" xmlns:wpg="http://schemas.microsoft.com/office/word/2010/wordprocessingGroup" xmlns:wpi="http://schemas.microsoft.com/office/word/2010/wordprocessingInk" xmlns:wne="http://schemas.microsoft.com/office/word/2006/wordml" xmlns:wps="http://schemas.microsoft.com/office/word/2010/wordprocessingShape" mc:Ignorable="w14 wp14">
   <w:endnote w:type="separator" w:id="-1">
     <w:p>
       <w:r>
@@ -1306,7 +1426,7 @@
 </file>
 
 <file path=word/footer1.xml><?xml version="1.0" encoding="utf-8"?>
-<w:ftr xmlns:wpc="http://schemas.microsoft.com/office/word/2010/wordprocessingCanvas" xmlns:cx="http://schemas.microsoft.com/office/drawing/2014/chartex" xmlns:cx1="http://schemas.microsoft.com/office/drawing/2015/9/8/chartex" xmlns:cx2="http://schemas.microsoft.com/office/drawing/2015/10/21/chartex" xmlns:cx3="http://schemas.microsoft.com/office/drawing/2016/5/9/chartex" xmlns:cx4="http://schemas.microsoft.com/office/drawing/2016/5/10/chartex" xmlns:cx5="http://schemas.microsoft.com/office/drawing/2016/5/11/chartex" xmlns:cx6="http://schemas.microsoft.com/office/drawing/2016/5/12/chartex" xmlns:cx7="http://schemas.microsoft.com/office/drawing/2016/5/13/chartex" xmlns:cx8="http://schemas.microsoft.com/office/drawing/2016/5/14/chartex" xmlns:mc="http://schemas.openxmlformats.org/markup-compatibility/2006" xmlns:aink="http://schemas.microsoft.com/office/drawing/2016/ink" xmlns:am3d="http://schemas.microsoft.com/office/drawing/2017/model3d" xmlns:o="urn:schemas-microsoft-com:office:office" xmlns:r="http://schemas.openxmlformats.org/officeDocument/2006/relationships" xmlns:m="http://schemas.openxmlformats.org/officeDocument/2006/math" xmlns:v="urn:schemas-microsoft-com:vml" xmlns:wp14="http://schemas.microsoft.com/office/word/2010/wordprocessingDrawing" xmlns:wp="http://schemas.openxmlformats.org/drawingml/2006/wordprocessingDrawing" xmlns:w10="urn:schemas-microsoft-com:office:word" xmlns:w="http://schemas.openxmlformats.org/wordprocessingml/2006/main" xmlns:w14="http://schemas.microsoft.com/office/word/2010/wordml" xmlns:w15="http://schemas.microsoft.com/office/word/2012/wordml" xmlns:w16cid="http://schemas.microsoft.com/office/word/2016/wordml/cid" xmlns:w16se="http://schemas.microsoft.com/office/word/2015/wordml/symex" xmlns:wpg="http://schemas.microsoft.com/office/word/2010/wordprocessingGroup" xmlns:wpi="http://schemas.microsoft.com/office/word/2010/wordprocessingInk" xmlns:wne="http://schemas.microsoft.com/office/word/2006/wordml" xmlns:wps="http://schemas.microsoft.com/office/word/2010/wordprocessingShape" mc:Ignorable="w14 w15 w16se w16cid wp14">
+<w:ftr xmlns:wpc="http://schemas.microsoft.com/office/word/2010/wordprocessingCanvas" xmlns:mc="http://schemas.openxmlformats.org/markup-compatibility/2006" xmlns:o="urn:schemas-microsoft-com:office:office" xmlns:r="http://schemas.openxmlformats.org/officeDocument/2006/relationships" xmlns:m="http://schemas.openxmlformats.org/officeDocument/2006/math" xmlns:v="urn:schemas-microsoft-com:vml" xmlns:wp14="http://schemas.microsoft.com/office/word/2010/wordprocessingDrawing" xmlns:wp="http://schemas.openxmlformats.org/drawingml/2006/wordprocessingDrawing" xmlns:w10="urn:schemas-microsoft-com:office:word" xmlns:w="http://schemas.openxmlformats.org/wordprocessingml/2006/main" xmlns:w14="http://schemas.microsoft.com/office/word/2010/wordml" xmlns:wpg="http://schemas.microsoft.com/office/word/2010/wordprocessingGroup" xmlns:wpi="http://schemas.microsoft.com/office/word/2010/wordprocessingInk" xmlns:wne="http://schemas.microsoft.com/office/word/2006/wordml" xmlns:wps="http://schemas.microsoft.com/office/word/2010/wordprocessingShape" mc:Ignorable="w14 wp14">
   <w:sdt>
     <w:sdtPr>
       <w:id w:val="1040700391"/>
@@ -1338,7 +1458,7 @@
 </file>
 
 <file path=word/footer2.xml><?xml version="1.0" encoding="utf-8"?>
-<w:ftr xmlns:wpc="http://schemas.microsoft.com/office/word/2010/wordprocessingCanvas" xmlns:cx="http://schemas.microsoft.com/office/drawing/2014/chartex" xmlns:cx1="http://schemas.microsoft.com/office/drawing/2015/9/8/chartex" xmlns:cx2="http://schemas.microsoft.com/office/drawing/2015/10/21/chartex" xmlns:cx3="http://schemas.microsoft.com/office/drawing/2016/5/9/chartex" xmlns:cx4="http://schemas.microsoft.com/office/drawing/2016/5/10/chartex" xmlns:cx5="http://schemas.microsoft.com/office/drawing/2016/5/11/chartex" xmlns:cx6="http://schemas.microsoft.com/office/drawing/2016/5/12/chartex" xmlns:cx7="http://schemas.microsoft.com/office/drawing/2016/5/13/chartex" xmlns:cx8="http://schemas.microsoft.com/office/drawing/2016/5/14/chartex" xmlns:mc="http://schemas.openxmlformats.org/markup-compatibility/2006" xmlns:aink="http://schemas.microsoft.com/office/drawing/2016/ink" xmlns:am3d="http://schemas.microsoft.com/office/drawing/2017/model3d" xmlns:o="urn:schemas-microsoft-com:office:office" xmlns:r="http://schemas.openxmlformats.org/officeDocument/2006/relationships" xmlns:m="http://schemas.openxmlformats.org/officeDocument/2006/math" xmlns:v="urn:schemas-microsoft-com:vml" xmlns:wp14="http://schemas.microsoft.com/office/word/2010/wordprocessingDrawing" xmlns:wp="http://schemas.openxmlformats.org/drawingml/2006/wordprocessingDrawing" xmlns:w10="urn:schemas-microsoft-com:office:word" xmlns:w="http://schemas.openxmlformats.org/wordprocessingml/2006/main" xmlns:w14="http://schemas.microsoft.com/office/word/2010/wordml" xmlns:w15="http://schemas.microsoft.com/office/word/2012/wordml" xmlns:w16cid="http://schemas.microsoft.com/office/word/2016/wordml/cid" xmlns:w16se="http://schemas.microsoft.com/office/word/2015/wordml/symex" xmlns:wpg="http://schemas.microsoft.com/office/word/2010/wordprocessingGroup" xmlns:wpi="http://schemas.microsoft.com/office/word/2010/wordprocessingInk" xmlns:wne="http://schemas.microsoft.com/office/word/2006/wordml" xmlns:wps="http://schemas.microsoft.com/office/word/2010/wordprocessingShape" mc:Ignorable="w14 w15 w16se w16cid wp14">
+<w:ftr xmlns:wpc="http://schemas.microsoft.com/office/word/2010/wordprocessingCanvas" xmlns:mc="http://schemas.openxmlformats.org/markup-compatibility/2006" xmlns:o="urn:schemas-microsoft-com:office:office" xmlns:r="http://schemas.openxmlformats.org/officeDocument/2006/relationships" xmlns:m="http://schemas.openxmlformats.org/officeDocument/2006/math" xmlns:v="urn:schemas-microsoft-com:vml" xmlns:wp14="http://schemas.microsoft.com/office/word/2010/wordprocessingDrawing" xmlns:wp="http://schemas.openxmlformats.org/drawingml/2006/wordprocessingDrawing" xmlns:w10="urn:schemas-microsoft-com:office:word" xmlns:w="http://schemas.openxmlformats.org/wordprocessingml/2006/main" xmlns:w14="http://schemas.microsoft.com/office/word/2010/wordml" xmlns:wpg="http://schemas.microsoft.com/office/word/2010/wordprocessingGroup" xmlns:wpi="http://schemas.microsoft.com/office/word/2010/wordprocessingInk" xmlns:wne="http://schemas.microsoft.com/office/word/2006/wordml" xmlns:wps="http://schemas.microsoft.com/office/word/2010/wordprocessingShape" mc:Ignorable="w14 wp14">
   <w:sdt>
     <w:sdtPr>
       <w:id w:val="1709066119"/>
@@ -1371,7 +1491,7 @@
           <w:rPr>
             <w:noProof/>
           </w:rPr>
-          <w:t>2</w:t>
+          <w:t>1</w:t>
         </w:r>
         <w:r>
           <w:rPr>
@@ -1391,7 +1511,7 @@
 </file>
 
 <file path=word/footnotes.xml><?xml version="1.0" encoding="utf-8"?>
-<w:footnotes xmlns:wpc="http://schemas.microsoft.com/office/word/2010/wordprocessingCanvas" xmlns:cx="http://schemas.microsoft.com/office/drawing/2014/chartex" xmlns:cx1="http://schemas.microsoft.com/office/drawing/2015/9/8/chartex" xmlns:cx2="http://schemas.microsoft.com/office/drawing/2015/10/21/chartex" xmlns:cx3="http://schemas.microsoft.com/office/drawing/2016/5/9/chartex" xmlns:cx4="http://schemas.microsoft.com/office/drawing/2016/5/10/chartex" xmlns:cx5="http://schemas.microsoft.com/office/drawing/2016/5/11/chartex" xmlns:cx6="http://schemas.microsoft.com/office/drawing/2016/5/12/chartex" xmlns:cx7="http://schemas.microsoft.com/office/drawing/2016/5/13/chartex" xmlns:cx8="http://schemas.microsoft.com/office/drawing/2016/5/14/chartex" xmlns:mc="http://schemas.openxmlformats.org/markup-compatibility/2006" xmlns:aink="http://schemas.microsoft.com/office/drawing/2016/ink" xmlns:am3d="http://schemas.microsoft.com/office/drawing/2017/model3d" xmlns:o="urn:schemas-microsoft-com:office:office" xmlns:r="http://schemas.openxmlformats.org/officeDocument/2006/relationships" xmlns:m="http://schemas.openxmlformats.org/officeDocument/2006/math" xmlns:v="urn:schemas-microsoft-com:vml" xmlns:wp14="http://schemas.microsoft.com/office/word/2010/wordprocessingDrawing" xmlns:wp="http://schemas.openxmlformats.org/drawingml/2006/wordprocessingDrawing" xmlns:w10="urn:schemas-microsoft-com:office:word" xmlns:w="http://schemas.openxmlformats.org/wordprocessingml/2006/main" xmlns:w14="http://schemas.microsoft.com/office/word/2010/wordml" xmlns:w15="http://schemas.microsoft.com/office/word/2012/wordml" xmlns:w16cid="http://schemas.microsoft.com/office/word/2016/wordml/cid" xmlns:w16se="http://schemas.microsoft.com/office/word/2015/wordml/symex" xmlns:wpg="http://schemas.microsoft.com/office/word/2010/wordprocessingGroup" xmlns:wpi="http://schemas.microsoft.com/office/word/2010/wordprocessingInk" xmlns:wne="http://schemas.microsoft.com/office/word/2006/wordml" xmlns:wps="http://schemas.microsoft.com/office/word/2010/wordprocessingShape" mc:Ignorable="w14 w15 w16se w16cid wp14">
+<w:footnotes xmlns:wpc="http://schemas.microsoft.com/office/word/2010/wordprocessingCanvas" xmlns:mc="http://schemas.openxmlformats.org/markup-compatibility/2006" xmlns:o="urn:schemas-microsoft-com:office:office" xmlns:r="http://schemas.openxmlformats.org/officeDocument/2006/relationships" xmlns:m="http://schemas.openxmlformats.org/officeDocument/2006/math" xmlns:v="urn:schemas-microsoft-com:vml" xmlns:wp14="http://schemas.microsoft.com/office/word/2010/wordprocessingDrawing" xmlns:wp="http://schemas.openxmlformats.org/drawingml/2006/wordprocessingDrawing" xmlns:w10="urn:schemas-microsoft-com:office:word" xmlns:w="http://schemas.openxmlformats.org/wordprocessingml/2006/main" xmlns:w14="http://schemas.microsoft.com/office/word/2010/wordml" xmlns:wpg="http://schemas.microsoft.com/office/word/2010/wordprocessingGroup" xmlns:wpi="http://schemas.microsoft.com/office/word/2010/wordprocessingInk" xmlns:wne="http://schemas.microsoft.com/office/word/2006/wordml" xmlns:wps="http://schemas.microsoft.com/office/word/2010/wordprocessingShape" mc:Ignorable="w14 wp14">
   <w:footnote w:type="separator" w:id="-1">
     <w:p>
       <w:r>
@@ -1410,8 +1530,8 @@
 </file>
 
 <file path=word/numbering.xml><?xml version="1.0" encoding="utf-8"?>
-<w:numbering xmlns:wpc="http://schemas.microsoft.com/office/word/2010/wordprocessingCanvas" xmlns:cx="http://schemas.microsoft.com/office/drawing/2014/chartex" xmlns:cx1="http://schemas.microsoft.com/office/drawing/2015/9/8/chartex" xmlns:cx2="http://schemas.microsoft.com/office/drawing/2015/10/21/chartex" xmlns:cx3="http://schemas.microsoft.com/office/drawing/2016/5/9/chartex" xmlns:cx4="http://schemas.microsoft.com/office/drawing/2016/5/10/chartex" xmlns:cx5="http://schemas.microsoft.com/office/drawing/2016/5/11/chartex" xmlns:cx6="http://schemas.microsoft.com/office/drawing/2016/5/12/chartex" xmlns:cx7="http://schemas.microsoft.com/office/drawing/2016/5/13/chartex" xmlns:cx8="http://schemas.microsoft.com/office/drawing/2016/5/14/chartex" xmlns:mc="http://schemas.openxmlformats.org/markup-compatibility/2006" xmlns:aink="http://schemas.microsoft.com/office/drawing/2016/ink" xmlns:am3d="http://schemas.microsoft.com/office/drawing/2017/model3d" xmlns:o="urn:schemas-microsoft-com:office:office" xmlns:r="http://schemas.openxmlformats.org/officeDocument/2006/relationships" xmlns:m="http://schemas.openxmlformats.org/officeDocument/2006/math" xmlns:v="urn:schemas-microsoft-com:vml" xmlns:wp14="http://schemas.microsoft.com/office/word/2010/wordprocessingDrawing" xmlns:wp="http://schemas.openxmlformats.org/drawingml/2006/wordprocessingDrawing" xmlns:w10="urn:schemas-microsoft-com:office:word" xmlns:w="http://schemas.openxmlformats.org/wordprocessingml/2006/main" xmlns:w14="http://schemas.microsoft.com/office/word/2010/wordml" xmlns:w15="http://schemas.microsoft.com/office/word/2012/wordml" xmlns:w16cid="http://schemas.microsoft.com/office/word/2016/wordml/cid" xmlns:w16se="http://schemas.microsoft.com/office/word/2015/wordml/symex" xmlns:wpg="http://schemas.microsoft.com/office/word/2010/wordprocessingGroup" xmlns:wpi="http://schemas.microsoft.com/office/word/2010/wordprocessingInk" xmlns:wne="http://schemas.microsoft.com/office/word/2006/wordml" xmlns:wps="http://schemas.microsoft.com/office/word/2010/wordprocessingShape" mc:Ignorable="w14 w15 w16se w16cid wp14">
-  <w:abstractNum w:abstractNumId="0" w15:restartNumberingAfterBreak="0">
+<w:numbering xmlns:wpc="http://schemas.microsoft.com/office/word/2010/wordprocessingCanvas" xmlns:mc="http://schemas.openxmlformats.org/markup-compatibility/2006" xmlns:o="urn:schemas-microsoft-com:office:office" xmlns:r="http://schemas.openxmlformats.org/officeDocument/2006/relationships" xmlns:m="http://schemas.openxmlformats.org/officeDocument/2006/math" xmlns:v="urn:schemas-microsoft-com:vml" xmlns:wp14="http://schemas.microsoft.com/office/word/2010/wordprocessingDrawing" xmlns:wp="http://schemas.openxmlformats.org/drawingml/2006/wordprocessingDrawing" xmlns:w10="urn:schemas-microsoft-com:office:word" xmlns:w="http://schemas.openxmlformats.org/wordprocessingml/2006/main" xmlns:w14="http://schemas.microsoft.com/office/word/2010/wordml" xmlns:wpg="http://schemas.microsoft.com/office/word/2010/wordprocessingGroup" xmlns:wpi="http://schemas.microsoft.com/office/word/2010/wordprocessingInk" xmlns:wne="http://schemas.microsoft.com/office/word/2006/wordml" xmlns:wps="http://schemas.microsoft.com/office/word/2010/wordprocessingShape" mc:Ignorable="w14 wp14">
+  <w:abstractNum w:abstractNumId="0">
     <w:nsid w:val="4E4D25BC"/>
     <w:multiLevelType w:val="hybridMultilevel"/>
     <w:tmpl w:val="BB7AD8A6"/>
@@ -1421,7 +1541,7 @@
       <w:lvlText w:val=""/>
       <w:lvlJc w:val="left"/>
       <w:pPr>
-        <w:ind w:left="720" w:hanging="360"/>
+        <w:ind w:left="644" w:hanging="360"/>
       </w:pPr>
       <w:rPr>
         <w:rFonts w:ascii="Symbol" w:hAnsi="Symbol" w:hint="default"/>
@@ -1524,7 +1644,7 @@
       </w:rPr>
     </w:lvl>
   </w:abstractNum>
-  <w:abstractNum w:abstractNumId="1" w15:restartNumberingAfterBreak="0">
+  <w:abstractNum w:abstractNumId="1">
     <w:nsid w:val="62937ECA"/>
     <w:multiLevelType w:val="hybridMultilevel"/>
     <w:tmpl w:val="CEC87E92"/>
@@ -1647,7 +1767,7 @@
 </file>
 
 <file path=word/styles.xml><?xml version="1.0" encoding="utf-8"?>
-<w:styles xmlns:mc="http://schemas.openxmlformats.org/markup-compatibility/2006" xmlns:r="http://schemas.openxmlformats.org/officeDocument/2006/relationships" xmlns:w="http://schemas.openxmlformats.org/wordprocessingml/2006/main" xmlns:w14="http://schemas.microsoft.com/office/word/2010/wordml" xmlns:w15="http://schemas.microsoft.com/office/word/2012/wordml" xmlns:w16cid="http://schemas.microsoft.com/office/word/2016/wordml/cid" xmlns:w16se="http://schemas.microsoft.com/office/word/2015/wordml/symex" mc:Ignorable="w14 w15 w16se w16cid">
+<w:styles xmlns:mc="http://schemas.openxmlformats.org/markup-compatibility/2006" xmlns:r="http://schemas.openxmlformats.org/officeDocument/2006/relationships" xmlns:w="http://schemas.openxmlformats.org/wordprocessingml/2006/main" xmlns:w14="http://schemas.microsoft.com/office/word/2010/wordml" mc:Ignorable="w14">
   <w:docDefaults>
     <w:rPrDefault>
       <w:rPr>
@@ -1663,382 +1783,145 @@
       </w:pPr>
     </w:pPrDefault>
   </w:docDefaults>
-  <w:latentStyles w:defLockedState="0" w:defUIPriority="99" w:defSemiHidden="0" w:defUnhideWhenUsed="0" w:defQFormat="0" w:count="375">
-    <w:lsdException w:name="Normal" w:uiPriority="0" w:qFormat="1"/>
-    <w:lsdException w:name="heading 1" w:uiPriority="9" w:qFormat="1"/>
-    <w:lsdException w:name="heading 2" w:semiHidden="1" w:uiPriority="9" w:unhideWhenUsed="1" w:qFormat="1"/>
-    <w:lsdException w:name="heading 3" w:semiHidden="1" w:uiPriority="9" w:unhideWhenUsed="1" w:qFormat="1"/>
-    <w:lsdException w:name="heading 4" w:semiHidden="1" w:uiPriority="9" w:unhideWhenUsed="1" w:qFormat="1"/>
-    <w:lsdException w:name="heading 5" w:semiHidden="1" w:uiPriority="9" w:unhideWhenUsed="1" w:qFormat="1"/>
-    <w:lsdException w:name="heading 6" w:semiHidden="1" w:uiPriority="9" w:unhideWhenUsed="1" w:qFormat="1"/>
-    <w:lsdException w:name="heading 7" w:semiHidden="1" w:uiPriority="9" w:unhideWhenUsed="1" w:qFormat="1"/>
-    <w:lsdException w:name="heading 8" w:semiHidden="1" w:uiPriority="9" w:unhideWhenUsed="1" w:qFormat="1"/>
-    <w:lsdException w:name="heading 9" w:semiHidden="1" w:uiPriority="9" w:unhideWhenUsed="1" w:qFormat="1"/>
-    <w:lsdException w:name="index 1" w:semiHidden="1" w:unhideWhenUsed="1"/>
-    <w:lsdException w:name="index 2" w:semiHidden="1" w:unhideWhenUsed="1"/>
-    <w:lsdException w:name="index 3" w:semiHidden="1" w:unhideWhenUsed="1"/>
-    <w:lsdException w:name="index 4" w:semiHidden="1" w:unhideWhenUsed="1"/>
-    <w:lsdException w:name="index 5" w:semiHidden="1" w:unhideWhenUsed="1"/>
-    <w:lsdException w:name="index 6" w:semiHidden="1" w:unhideWhenUsed="1"/>
-    <w:lsdException w:name="index 7" w:semiHidden="1" w:unhideWhenUsed="1"/>
-    <w:lsdException w:name="index 8" w:semiHidden="1" w:unhideWhenUsed="1"/>
-    <w:lsdException w:name="index 9" w:semiHidden="1" w:unhideWhenUsed="1"/>
-    <w:lsdException w:name="toc 1" w:semiHidden="1" w:uiPriority="39" w:unhideWhenUsed="1"/>
-    <w:lsdException w:name="toc 2" w:semiHidden="1" w:uiPriority="39" w:unhideWhenUsed="1"/>
-    <w:lsdException w:name="toc 3" w:semiHidden="1" w:uiPriority="39" w:unhideWhenUsed="1"/>
-    <w:lsdException w:name="toc 4" w:semiHidden="1" w:uiPriority="39" w:unhideWhenUsed="1"/>
-    <w:lsdException w:name="toc 5" w:semiHidden="1" w:uiPriority="39" w:unhideWhenUsed="1"/>
-    <w:lsdException w:name="toc 6" w:semiHidden="1" w:uiPriority="39" w:unhideWhenUsed="1"/>
-    <w:lsdException w:name="toc 7" w:semiHidden="1" w:uiPriority="39" w:unhideWhenUsed="1"/>
-    <w:lsdException w:name="toc 8" w:semiHidden="1" w:uiPriority="39" w:unhideWhenUsed="1"/>
-    <w:lsdException w:name="toc 9" w:semiHidden="1" w:uiPriority="39" w:unhideWhenUsed="1"/>
-    <w:lsdException w:name="Normal Indent" w:semiHidden="1" w:unhideWhenUsed="1"/>
-    <w:lsdException w:name="footnote text" w:semiHidden="1" w:unhideWhenUsed="1"/>
-    <w:lsdException w:name="annotation text" w:semiHidden="1" w:unhideWhenUsed="1"/>
-    <w:lsdException w:name="header" w:semiHidden="1" w:unhideWhenUsed="1"/>
-    <w:lsdException w:name="footer" w:semiHidden="1" w:unhideWhenUsed="1"/>
-    <w:lsdException w:name="index heading" w:semiHidden="1" w:unhideWhenUsed="1"/>
-    <w:lsdException w:name="caption" w:semiHidden="1" w:uiPriority="35" w:unhideWhenUsed="1" w:qFormat="1"/>
-    <w:lsdException w:name="table of figures" w:semiHidden="1" w:unhideWhenUsed="1"/>
-    <w:lsdException w:name="envelope address" w:semiHidden="1" w:unhideWhenUsed="1"/>
-    <w:lsdException w:name="envelope return" w:semiHidden="1" w:unhideWhenUsed="1"/>
-    <w:lsdException w:name="footnote reference" w:semiHidden="1" w:unhideWhenUsed="1"/>
-    <w:lsdException w:name="annotation reference" w:semiHidden="1" w:unhideWhenUsed="1"/>
-    <w:lsdException w:name="line number" w:semiHidden="1" w:unhideWhenUsed="1"/>
-    <w:lsdException w:name="page number" w:semiHidden="1" w:unhideWhenUsed="1"/>
-    <w:lsdException w:name="endnote reference" w:semiHidden="1" w:unhideWhenUsed="1"/>
-    <w:lsdException w:name="endnote text" w:semiHidden="1" w:unhideWhenUsed="1"/>
-    <w:lsdException w:name="table of authorities" w:semiHidden="1" w:unhideWhenUsed="1"/>
-    <w:lsdException w:name="macro" w:semiHidden="1" w:unhideWhenUsed="1"/>
-    <w:lsdException w:name="toa heading" w:semiHidden="1" w:unhideWhenUsed="1"/>
-    <w:lsdException w:name="List" w:semiHidden="1" w:unhideWhenUsed="1"/>
-    <w:lsdException w:name="List Bullet" w:semiHidden="1" w:unhideWhenUsed="1"/>
-    <w:lsdException w:name="List Number" w:semiHidden="1" w:unhideWhenUsed="1"/>
-    <w:lsdException w:name="List 2" w:semiHidden="1" w:unhideWhenUsed="1"/>
-    <w:lsdException w:name="List 3" w:semiHidden="1" w:unhideWhenUsed="1"/>
-    <w:lsdException w:name="List 4" w:semiHidden="1" w:unhideWhenUsed="1"/>
-    <w:lsdException w:name="List 5" w:semiHidden="1" w:unhideWhenUsed="1"/>
-    <w:lsdException w:name="List Bullet 2" w:semiHidden="1" w:unhideWhenUsed="1"/>
-    <w:lsdException w:name="List Bullet 3" w:semiHidden="1" w:unhideWhenUsed="1"/>
-    <w:lsdException w:name="List Bullet 4" w:semiHidden="1" w:unhideWhenUsed="1"/>
-    <w:lsdException w:name="List Bullet 5" w:semiHidden="1" w:unhideWhenUsed="1"/>
-    <w:lsdException w:name="List Number 2" w:semiHidden="1" w:unhideWhenUsed="1"/>
-    <w:lsdException w:name="List Number 3" w:semiHidden="1" w:unhideWhenUsed="1"/>
-    <w:lsdException w:name="List Number 4" w:semiHidden="1" w:unhideWhenUsed="1"/>
-    <w:lsdException w:name="List Number 5" w:semiHidden="1" w:unhideWhenUsed="1"/>
-    <w:lsdException w:name="Title" w:uiPriority="10" w:qFormat="1"/>
-    <w:lsdException w:name="Closing" w:semiHidden="1" w:unhideWhenUsed="1"/>
-    <w:lsdException w:name="Signature" w:semiHidden="1" w:unhideWhenUsed="1"/>
-    <w:lsdException w:name="Default Paragraph Font" w:semiHidden="1" w:uiPriority="1" w:unhideWhenUsed="1"/>
-    <w:lsdException w:name="Body Text" w:semiHidden="1" w:uiPriority="0" w:unhideWhenUsed="1"/>
-    <w:lsdException w:name="Body Text Indent" w:semiHidden="1" w:unhideWhenUsed="1"/>
-    <w:lsdException w:name="List Continue" w:semiHidden="1" w:unhideWhenUsed="1"/>
-    <w:lsdException w:name="List Continue 2" w:semiHidden="1" w:unhideWhenUsed="1"/>
-    <w:lsdException w:name="List Continue 3" w:semiHidden="1" w:unhideWhenUsed="1"/>
-    <w:lsdException w:name="List Continue 4" w:semiHidden="1" w:unhideWhenUsed="1"/>
-    <w:lsdException w:name="List Continue 5" w:semiHidden="1" w:unhideWhenUsed="1"/>
-    <w:lsdException w:name="Message Header" w:semiHidden="1" w:unhideWhenUsed="1"/>
-    <w:lsdException w:name="Subtitle" w:uiPriority="11" w:qFormat="1"/>
-    <w:lsdException w:name="Salutation" w:semiHidden="1" w:unhideWhenUsed="1"/>
-    <w:lsdException w:name="Date" w:semiHidden="1" w:unhideWhenUsed="1"/>
-    <w:lsdException w:name="Body Text First Indent" w:semiHidden="1" w:unhideWhenUsed="1"/>
-    <w:lsdException w:name="Body Text First Indent 2" w:semiHidden="1" w:unhideWhenUsed="1"/>
-    <w:lsdException w:name="Note Heading" w:semiHidden="1" w:unhideWhenUsed="1"/>
-    <w:lsdException w:name="Body Text 2" w:semiHidden="1" w:unhideWhenUsed="1"/>
-    <w:lsdException w:name="Body Text 3" w:semiHidden="1" w:unhideWhenUsed="1"/>
-    <w:lsdException w:name="Body Text Indent 2" w:semiHidden="1" w:unhideWhenUsed="1"/>
-    <w:lsdException w:name="Body Text Indent 3" w:semiHidden="1" w:unhideWhenUsed="1"/>
-    <w:lsdException w:name="Block Text" w:semiHidden="1" w:unhideWhenUsed="1"/>
-    <w:lsdException w:name="Hyperlink" w:semiHidden="1" w:unhideWhenUsed="1"/>
-    <w:lsdException w:name="FollowedHyperlink" w:semiHidden="1" w:unhideWhenUsed="1"/>
-    <w:lsdException w:name="Strong" w:uiPriority="22" w:qFormat="1"/>
-    <w:lsdException w:name="Emphasis" w:uiPriority="20" w:qFormat="1"/>
-    <w:lsdException w:name="Document Map" w:semiHidden="1" w:unhideWhenUsed="1"/>
-    <w:lsdException w:name="Plain Text" w:semiHidden="1" w:unhideWhenUsed="1"/>
-    <w:lsdException w:name="E-mail Signature" w:semiHidden="1" w:unhideWhenUsed="1"/>
-    <w:lsdException w:name="HTML Top of Form" w:semiHidden="1" w:unhideWhenUsed="1"/>
-    <w:lsdException w:name="HTML Bottom of Form" w:semiHidden="1" w:unhideWhenUsed="1"/>
-    <w:lsdException w:name="Normal (Web)" w:semiHidden="1" w:unhideWhenUsed="1"/>
-    <w:lsdException w:name="HTML Acronym" w:semiHidden="1" w:unhideWhenUsed="1"/>
-    <w:lsdException w:name="HTML Address" w:semiHidden="1" w:unhideWhenUsed="1"/>
-    <w:lsdException w:name="HTML Cite" w:semiHidden="1" w:unhideWhenUsed="1"/>
-    <w:lsdException w:name="HTML Code" w:semiHidden="1" w:unhideWhenUsed="1"/>
-    <w:lsdException w:name="HTML Definition" w:semiHidden="1" w:unhideWhenUsed="1"/>
-    <w:lsdException w:name="HTML Keyboard" w:semiHidden="1" w:unhideWhenUsed="1"/>
-    <w:lsdException w:name="HTML Preformatted" w:semiHidden="1" w:unhideWhenUsed="1"/>
-    <w:lsdException w:name="HTML Sample" w:semiHidden="1" w:unhideWhenUsed="1"/>
-    <w:lsdException w:name="HTML Typewriter" w:semiHidden="1" w:unhideWhenUsed="1"/>
-    <w:lsdException w:name="HTML Variable" w:semiHidden="1" w:unhideWhenUsed="1"/>
-    <w:lsdException w:name="Normal Table" w:semiHidden="1" w:unhideWhenUsed="1"/>
-    <w:lsdException w:name="annotation subject" w:semiHidden="1" w:unhideWhenUsed="1"/>
-    <w:lsdException w:name="No List" w:semiHidden="1" w:unhideWhenUsed="1"/>
-    <w:lsdException w:name="Outline List 1" w:semiHidden="1" w:unhideWhenUsed="1"/>
-    <w:lsdException w:name="Outline List 2" w:semiHidden="1" w:unhideWhenUsed="1"/>
-    <w:lsdException w:name="Outline List 3" w:semiHidden="1" w:unhideWhenUsed="1"/>
-    <w:lsdException w:name="Table Simple 1" w:semiHidden="1" w:unhideWhenUsed="1"/>
-    <w:lsdException w:name="Table Simple 2" w:semiHidden="1" w:unhideWhenUsed="1"/>
-    <w:lsdException w:name="Table Simple 3" w:semiHidden="1" w:unhideWhenUsed="1"/>
-    <w:lsdException w:name="Table Classic 1" w:semiHidden="1" w:unhideWhenUsed="1"/>
-    <w:lsdException w:name="Table Classic 2" w:semiHidden="1" w:unhideWhenUsed="1"/>
-    <w:lsdException w:name="Table Classic 3" w:semiHidden="1" w:unhideWhenUsed="1"/>
-    <w:lsdException w:name="Table Classic 4" w:semiHidden="1" w:unhideWhenUsed="1"/>
-    <w:lsdException w:name="Table Colorful 1" w:semiHidden="1" w:unhideWhenUsed="1"/>
-    <w:lsdException w:name="Table Colorful 2" w:semiHidden="1" w:unhideWhenUsed="1"/>
-    <w:lsdException w:name="Table Colorful 3" w:semiHidden="1" w:unhideWhenUsed="1"/>
-    <w:lsdException w:name="Table Columns 1" w:semiHidden="1" w:unhideWhenUsed="1"/>
-    <w:lsdException w:name="Table Columns 2" w:semiHidden="1" w:unhideWhenUsed="1"/>
-    <w:lsdException w:name="Table Columns 3" w:semiHidden="1" w:unhideWhenUsed="1"/>
-    <w:lsdException w:name="Table Columns 4" w:semiHidden="1" w:unhideWhenUsed="1"/>
-    <w:lsdException w:name="Table Columns 5" w:semiHidden="1" w:unhideWhenUsed="1"/>
-    <w:lsdException w:name="Table Grid 1" w:semiHidden="1" w:unhideWhenUsed="1"/>
-    <w:lsdException w:name="Table Grid 2" w:semiHidden="1" w:unhideWhenUsed="1"/>
-    <w:lsdException w:name="Table Grid 3" w:semiHidden="1" w:unhideWhenUsed="1"/>
-    <w:lsdException w:name="Table Grid 4" w:semiHidden="1" w:unhideWhenUsed="1"/>
-    <w:lsdException w:name="Table Grid 5" w:semiHidden="1" w:unhideWhenUsed="1"/>
-    <w:lsdException w:name="Table Grid 6" w:semiHidden="1" w:unhideWhenUsed="1"/>
-    <w:lsdException w:name="Table Grid 7" w:semiHidden="1" w:unhideWhenUsed="1"/>
-    <w:lsdException w:name="Table Grid 8" w:semiHidden="1" w:unhideWhenUsed="1"/>
-    <w:lsdException w:name="Table List 1" w:semiHidden="1" w:unhideWhenUsed="1"/>
-    <w:lsdException w:name="Table List 2" w:semiHidden="1" w:unhideWhenUsed="1"/>
-    <w:lsdException w:name="Table List 3" w:semiHidden="1" w:unhideWhenUsed="1"/>
-    <w:lsdException w:name="Table List 4" w:semiHidden="1" w:unhideWhenUsed="1"/>
-    <w:lsdException w:name="Table List 5" w:semiHidden="1" w:unhideWhenUsed="1"/>
-    <w:lsdException w:name="Table List 6" w:semiHidden="1" w:unhideWhenUsed="1"/>
-    <w:lsdException w:name="Table List 7" w:semiHidden="1" w:unhideWhenUsed="1"/>
-    <w:lsdException w:name="Table List 8" w:semiHidden="1" w:unhideWhenUsed="1"/>
-    <w:lsdException w:name="Table 3D effects 1" w:semiHidden="1" w:unhideWhenUsed="1"/>
-    <w:lsdException w:name="Table 3D effects 2" w:semiHidden="1" w:unhideWhenUsed="1"/>
-    <w:lsdException w:name="Table 3D effects 3" w:semiHidden="1" w:unhideWhenUsed="1"/>
-    <w:lsdException w:name="Table Contemporary" w:semiHidden="1" w:unhideWhenUsed="1"/>
-    <w:lsdException w:name="Table Elegant" w:semiHidden="1" w:unhideWhenUsed="1"/>
-    <w:lsdException w:name="Table Professional" w:semiHidden="1" w:unhideWhenUsed="1"/>
-    <w:lsdException w:name="Table Subtle 1" w:semiHidden="1" w:unhideWhenUsed="1"/>
-    <w:lsdException w:name="Table Subtle 2" w:semiHidden="1" w:unhideWhenUsed="1"/>
-    <w:lsdException w:name="Table Web 1" w:semiHidden="1" w:unhideWhenUsed="1"/>
-    <w:lsdException w:name="Table Web 2" w:semiHidden="1" w:unhideWhenUsed="1"/>
-    <w:lsdException w:name="Table Web 3" w:semiHidden="1" w:unhideWhenUsed="1"/>
-    <w:lsdException w:name="Balloon Text" w:semiHidden="1" w:unhideWhenUsed="1"/>
-    <w:lsdException w:name="Table Grid" w:uiPriority="39"/>
-    <w:lsdException w:name="Table Theme" w:semiHidden="1" w:unhideWhenUsed="1"/>
-    <w:lsdException w:name="Placeholder Text" w:semiHidden="1"/>
-    <w:lsdException w:name="No Spacing" w:uiPriority="1" w:qFormat="1"/>
-    <w:lsdException w:name="Light Shading" w:uiPriority="60"/>
-    <w:lsdException w:name="Light List" w:uiPriority="61"/>
-    <w:lsdException w:name="Light Grid" w:uiPriority="62"/>
-    <w:lsdException w:name="Medium Shading 1" w:uiPriority="63"/>
-    <w:lsdException w:name="Medium Shading 2" w:uiPriority="64"/>
-    <w:lsdException w:name="Medium List 1" w:uiPriority="65"/>
-    <w:lsdException w:name="Medium List 2" w:uiPriority="66"/>
-    <w:lsdException w:name="Medium Grid 1" w:uiPriority="67"/>
-    <w:lsdException w:name="Medium Grid 2" w:uiPriority="68"/>
-    <w:lsdException w:name="Medium Grid 3" w:uiPriority="69"/>
-    <w:lsdException w:name="Dark List" w:uiPriority="70"/>
-    <w:lsdException w:name="Colorful Shading" w:uiPriority="71"/>
-    <w:lsdException w:name="Colorful List" w:uiPriority="72"/>
-    <w:lsdException w:name="Colorful Grid" w:uiPriority="73"/>
-    <w:lsdException w:name="Light Shading Accent 1" w:uiPriority="60"/>
-    <w:lsdException w:name="Light List Accent 1" w:uiPriority="61"/>
-    <w:lsdException w:name="Light Grid Accent 1" w:uiPriority="62"/>
-    <w:lsdException w:name="Medium Shading 1 Accent 1" w:uiPriority="63"/>
-    <w:lsdException w:name="Medium Shading 2 Accent 1" w:uiPriority="64"/>
-    <w:lsdException w:name="Medium List 1 Accent 1" w:uiPriority="65"/>
-    <w:lsdException w:name="Revision" w:semiHidden="1"/>
-    <w:lsdException w:name="List Paragraph" w:uiPriority="34" w:qFormat="1"/>
-    <w:lsdException w:name="Quote" w:uiPriority="29" w:qFormat="1"/>
-    <w:lsdException w:name="Intense Quote" w:uiPriority="30" w:qFormat="1"/>
-    <w:lsdException w:name="Medium List 2 Accent 1" w:uiPriority="66"/>
-    <w:lsdException w:name="Medium Grid 1 Accent 1" w:uiPriority="67"/>
-    <w:lsdException w:name="Medium Grid 2 Accent 1" w:uiPriority="68"/>
-    <w:lsdException w:name="Medium Grid 3 Accent 1" w:uiPriority="69"/>
-    <w:lsdException w:name="Dark List Accent 1" w:uiPriority="70"/>
-    <w:lsdException w:name="Colorful Shading Accent 1" w:uiPriority="71"/>
-    <w:lsdException w:name="Colorful List Accent 1" w:uiPriority="72"/>
-    <w:lsdException w:name="Colorful Grid Accent 1" w:uiPriority="73"/>
-    <w:lsdException w:name="Light Shading Accent 2" w:uiPriority="60"/>
-    <w:lsdException w:name="Light List Accent 2" w:uiPriority="61"/>
-    <w:lsdException w:name="Light Grid Accent 2" w:uiPriority="62"/>
-    <w:lsdException w:name="Medium Shading 1 Accent 2" w:uiPriority="63"/>
-    <w:lsdException w:name="Medium Shading 2 Accent 2" w:uiPriority="64"/>
-    <w:lsdException w:name="Medium List 1 Accent 2" w:uiPriority="65"/>
-    <w:lsdException w:name="Medium List 2 Accent 2" w:uiPriority="66"/>
-    <w:lsdException w:name="Medium Grid 1 Accent 2" w:uiPriority="67"/>
-    <w:lsdException w:name="Medium Grid 2 Accent 2" w:uiPriority="68"/>
-    <w:lsdException w:name="Medium Grid 3 Accent 2" w:uiPriority="69"/>
-    <w:lsdException w:name="Dark List Accent 2" w:uiPriority="70"/>
-    <w:lsdException w:name="Colorful Shading Accent 2" w:uiPriority="71"/>
-    <w:lsdException w:name="Colorful List Accent 2" w:uiPriority="72"/>
-    <w:lsdException w:name="Colorful Grid Accent 2" w:uiPriority="73"/>
-    <w:lsdException w:name="Light Shading Accent 3" w:uiPriority="60"/>
-    <w:lsdException w:name="Light List Accent 3" w:uiPriority="61"/>
-    <w:lsdException w:name="Light Grid Accent 3" w:uiPriority="62"/>
-    <w:lsdException w:name="Medium Shading 1 Accent 3" w:uiPriority="63"/>
-    <w:lsdException w:name="Medium Shading 2 Accent 3" w:uiPriority="64"/>
-    <w:lsdException w:name="Medium List 1 Accent 3" w:uiPriority="65"/>
-    <w:lsdException w:name="Medium List 2 Accent 3" w:uiPriority="66"/>
-    <w:lsdException w:name="Medium Grid 1 Accent 3" w:uiPriority="67"/>
-    <w:lsdException w:name="Medium Grid 2 Accent 3" w:uiPriority="68"/>
-    <w:lsdException w:name="Medium Grid 3 Accent 3" w:uiPriority="69"/>
-    <w:lsdException w:name="Dark List Accent 3" w:uiPriority="70"/>
-    <w:lsdException w:name="Colorful Shading Accent 3" w:uiPriority="71"/>
-    <w:lsdException w:name="Colorful List Accent 3" w:uiPriority="72"/>
-    <w:lsdException w:name="Colorful Grid Accent 3" w:uiPriority="73"/>
-    <w:lsdException w:name="Light Shading Accent 4" w:uiPriority="60"/>
-    <w:lsdException w:name="Light List Accent 4" w:uiPriority="61"/>
-    <w:lsdException w:name="Light Grid Accent 4" w:uiPriority="62"/>
-    <w:lsdException w:name="Medium Shading 1 Accent 4" w:uiPriority="63"/>
-    <w:lsdException w:name="Medium Shading 2 Accent 4" w:uiPriority="64"/>
-    <w:lsdException w:name="Medium List 1 Accent 4" w:uiPriority="65"/>
-    <w:lsdException w:name="Medium List 2 Accent 4" w:uiPriority="66"/>
-    <w:lsdException w:name="Medium Grid 1 Accent 4" w:uiPriority="67"/>
-    <w:lsdException w:name="Medium Grid 2 Accent 4" w:uiPriority="68"/>
-    <w:lsdException w:name="Medium Grid 3 Accent 4" w:uiPriority="69"/>
-    <w:lsdException w:name="Dark List Accent 4" w:uiPriority="70"/>
-    <w:lsdException w:name="Colorful Shading Accent 4" w:uiPriority="71"/>
-    <w:lsdException w:name="Colorful List Accent 4" w:uiPriority="72"/>
-    <w:lsdException w:name="Colorful Grid Accent 4" w:uiPriority="73"/>
-    <w:lsdException w:name="Light Shading Accent 5" w:uiPriority="60"/>
-    <w:lsdException w:name="Light List Accent 5" w:uiPriority="61"/>
-    <w:lsdException w:name="Light Grid Accent 5" w:uiPriority="62"/>
-    <w:lsdException w:name="Medium Shading 1 Accent 5" w:uiPriority="63"/>
-    <w:lsdException w:name="Medium Shading 2 Accent 5" w:uiPriority="64"/>
-    <w:lsdException w:name="Medium List 1 Accent 5" w:uiPriority="65"/>
-    <w:lsdException w:name="Medium List 2 Accent 5" w:uiPriority="66"/>
-    <w:lsdException w:name="Medium Grid 1 Accent 5" w:uiPriority="67"/>
-    <w:lsdException w:name="Medium Grid 2 Accent 5" w:uiPriority="68"/>
-    <w:lsdException w:name="Medium Grid 3 Accent 5" w:uiPriority="69"/>
-    <w:lsdException w:name="Dark List Accent 5" w:uiPriority="70"/>
-    <w:lsdException w:name="Colorful Shading Accent 5" w:uiPriority="71"/>
-    <w:lsdException w:name="Colorful List Accent 5" w:uiPriority="72"/>
-    <w:lsdException w:name="Colorful Grid Accent 5" w:uiPriority="73"/>
-    <w:lsdException w:name="Light Shading Accent 6" w:uiPriority="60"/>
-    <w:lsdException w:name="Light List Accent 6" w:uiPriority="61"/>
-    <w:lsdException w:name="Light Grid Accent 6" w:uiPriority="62"/>
-    <w:lsdException w:name="Medium Shading 1 Accent 6" w:uiPriority="63"/>
-    <w:lsdException w:name="Medium Shading 2 Accent 6" w:uiPriority="64"/>
-    <w:lsdException w:name="Medium List 1 Accent 6" w:uiPriority="65"/>
-    <w:lsdException w:name="Medium List 2 Accent 6" w:uiPriority="66"/>
-    <w:lsdException w:name="Medium Grid 1 Accent 6" w:uiPriority="67"/>
-    <w:lsdException w:name="Medium Grid 2 Accent 6" w:uiPriority="68"/>
-    <w:lsdException w:name="Medium Grid 3 Accent 6" w:uiPriority="69"/>
-    <w:lsdException w:name="Dark List Accent 6" w:uiPriority="70"/>
-    <w:lsdException w:name="Colorful Shading Accent 6" w:uiPriority="71"/>
-    <w:lsdException w:name="Colorful List Accent 6" w:uiPriority="72"/>
-    <w:lsdException w:name="Colorful Grid Accent 6" w:uiPriority="73"/>
-    <w:lsdException w:name="Subtle Emphasis" w:uiPriority="19" w:qFormat="1"/>
-    <w:lsdException w:name="Intense Emphasis" w:uiPriority="21" w:qFormat="1"/>
-    <w:lsdException w:name="Subtle Reference" w:uiPriority="31" w:qFormat="1"/>
-    <w:lsdException w:name="Intense Reference" w:uiPriority="32" w:qFormat="1"/>
-    <w:lsdException w:name="Book Title" w:uiPriority="33" w:qFormat="1"/>
-    <w:lsdException w:name="Bibliography" w:semiHidden="1" w:uiPriority="37" w:unhideWhenUsed="1"/>
-    <w:lsdException w:name="TOC Heading" w:semiHidden="1" w:uiPriority="39" w:unhideWhenUsed="1" w:qFormat="1"/>
-    <w:lsdException w:name="Plain Table 1" w:uiPriority="41"/>
-    <w:lsdException w:name="Plain Table 2" w:uiPriority="42"/>
-    <w:lsdException w:name="Plain Table 3" w:uiPriority="43"/>
-    <w:lsdException w:name="Plain Table 4" w:uiPriority="44"/>
-    <w:lsdException w:name="Plain Table 5" w:uiPriority="45"/>
-    <w:lsdException w:name="Grid Table Light" w:uiPriority="40"/>
-    <w:lsdException w:name="Grid Table 1 Light" w:uiPriority="46"/>
-    <w:lsdException w:name="Grid Table 2" w:uiPriority="47"/>
-    <w:lsdException w:name="Grid Table 3" w:uiPriority="48"/>
-    <w:lsdException w:name="Grid Table 4" w:uiPriority="49"/>
-    <w:lsdException w:name="Grid Table 5 Dark" w:uiPriority="50"/>
-    <w:lsdException w:name="Grid Table 6 Colorful" w:uiPriority="51"/>
-    <w:lsdException w:name="Grid Table 7 Colorful" w:uiPriority="52"/>
-    <w:lsdException w:name="Grid Table 1 Light Accent 1" w:uiPriority="46"/>
-    <w:lsdException w:name="Grid Table 2 Accent 1" w:uiPriority="47"/>
-    <w:lsdException w:name="Grid Table 3 Accent 1" w:uiPriority="48"/>
-    <w:lsdException w:name="Grid Table 4 Accent 1" w:uiPriority="49"/>
-    <w:lsdException w:name="Grid Table 5 Dark Accent 1" w:uiPriority="50"/>
-    <w:lsdException w:name="Grid Table 6 Colorful Accent 1" w:uiPriority="51"/>
-    <w:lsdException w:name="Grid Table 7 Colorful Accent 1" w:uiPriority="52"/>
-    <w:lsdException w:name="Grid Table 1 Light Accent 2" w:uiPriority="46"/>
-    <w:lsdException w:name="Grid Table 2 Accent 2" w:uiPriority="47"/>
-    <w:lsdException w:name="Grid Table 3 Accent 2" w:uiPriority="48"/>
-    <w:lsdException w:name="Grid Table 4 Accent 2" w:uiPriority="49"/>
-    <w:lsdException w:name="Grid Table 5 Dark Accent 2" w:uiPriority="50"/>
-    <w:lsdException w:name="Grid Table 6 Colorful Accent 2" w:uiPriority="51"/>
-    <w:lsdException w:name="Grid Table 7 Colorful Accent 2" w:uiPriority="52"/>
-    <w:lsdException w:name="Grid Table 1 Light Accent 3" w:uiPriority="46"/>
-    <w:lsdException w:name="Grid Table 2 Accent 3" w:uiPriority="47"/>
-    <w:lsdException w:name="Grid Table 3 Accent 3" w:uiPriority="48"/>
-    <w:lsdException w:name="Grid Table 4 Accent 3" w:uiPriority="49"/>
-    <w:lsdException w:name="Grid Table 5 Dark Accent 3" w:uiPriority="50"/>
-    <w:lsdException w:name="Grid Table 6 Colorful Accent 3" w:uiPriority="51"/>
-    <w:lsdException w:name="Grid Table 7 Colorful Accent 3" w:uiPriority="52"/>
-    <w:lsdException w:name="Grid Table 1 Light Accent 4" w:uiPriority="46"/>
-    <w:lsdException w:name="Grid Table 2 Accent 4" w:uiPriority="47"/>
-    <w:lsdException w:name="Grid Table 3 Accent 4" w:uiPriority="48"/>
-    <w:lsdException w:name="Grid Table 4 Accent 4" w:uiPriority="49"/>
-    <w:lsdException w:name="Grid Table 5 Dark Accent 4" w:uiPriority="50"/>
-    <w:lsdException w:name="Grid Table 6 Colorful Accent 4" w:uiPriority="51"/>
-    <w:lsdException w:name="Grid Table 7 Colorful Accent 4" w:uiPriority="52"/>
-    <w:lsdException w:name="Grid Table 1 Light Accent 5" w:uiPriority="46"/>
-    <w:lsdException w:name="Grid Table 2 Accent 5" w:uiPriority="47"/>
-    <w:lsdException w:name="Grid Table 3 Accent 5" w:uiPriority="48"/>
-    <w:lsdException w:name="Grid Table 4 Accent 5" w:uiPriority="49"/>
-    <w:lsdException w:name="Grid Table 5 Dark Accent 5" w:uiPriority="50"/>
-    <w:lsdException w:name="Grid Table 6 Colorful Accent 5" w:uiPriority="51"/>
-    <w:lsdException w:name="Grid Table 7 Colorful Accent 5" w:uiPriority="52"/>
-    <w:lsdException w:name="Grid Table 1 Light Accent 6" w:uiPriority="46"/>
-    <w:lsdException w:name="Grid Table 2 Accent 6" w:uiPriority="47"/>
-    <w:lsdException w:name="Grid Table 3 Accent 6" w:uiPriority="48"/>
-    <w:lsdException w:name="Grid Table 4 Accent 6" w:uiPriority="49"/>
-    <w:lsdException w:name="Grid Table 5 Dark Accent 6" w:uiPriority="50"/>
-    <w:lsdException w:name="Grid Table 6 Colorful Accent 6" w:uiPriority="51"/>
-    <w:lsdException w:name="Grid Table 7 Colorful Accent 6" w:uiPriority="52"/>
-    <w:lsdException w:name="List Table 1 Light" w:uiPriority="46"/>
-    <w:lsdException w:name="List Table 2" w:uiPriority="47"/>
-    <w:lsdException w:name="List Table 3" w:uiPriority="48"/>
-    <w:lsdException w:name="List Table 4" w:uiPriority="49"/>
-    <w:lsdException w:name="List Table 5 Dark" w:uiPriority="50"/>
-    <w:lsdException w:name="List Table 6 Colorful" w:uiPriority="51"/>
-    <w:lsdException w:name="List Table 7 Colorful" w:uiPriority="52"/>
-    <w:lsdException w:name="List Table 1 Light Accent 1" w:uiPriority="46"/>
-    <w:lsdException w:name="List Table 2 Accent 1" w:uiPriority="47"/>
-    <w:lsdException w:name="List Table 3 Accent 1" w:uiPriority="48"/>
-    <w:lsdException w:name="List Table 4 Accent 1" w:uiPriority="49"/>
-    <w:lsdException w:name="List Table 5 Dark Accent 1" w:uiPriority="50"/>
-    <w:lsdException w:name="List Table 6 Colorful Accent 1" w:uiPriority="51"/>
-    <w:lsdException w:name="List Table 7 Colorful Accent 1" w:uiPriority="52"/>
-    <w:lsdException w:name="List Table 1 Light Accent 2" w:uiPriority="46"/>
-    <w:lsdException w:name="List Table 2 Accent 2" w:uiPriority="47"/>
-    <w:lsdException w:name="List Table 3 Accent 2" w:uiPriority="48"/>
-    <w:lsdException w:name="List Table 4 Accent 2" w:uiPriority="49"/>
-    <w:lsdException w:name="List Table 5 Dark Accent 2" w:uiPriority="50"/>
-    <w:lsdException w:name="List Table 6 Colorful Accent 2" w:uiPriority="51"/>
-    <w:lsdException w:name="List Table 7 Colorful Accent 2" w:uiPriority="52"/>
-    <w:lsdException w:name="List Table 1 Light Accent 3" w:uiPriority="46"/>
-    <w:lsdException w:name="List Table 2 Accent 3" w:uiPriority="47"/>
-    <w:lsdException w:name="List Table 3 Accent 3" w:uiPriority="48"/>
-    <w:lsdException w:name="List Table 4 Accent 3" w:uiPriority="49"/>
-    <w:lsdException w:name="List Table 5 Dark Accent 3" w:uiPriority="50"/>
-    <w:lsdException w:name="List Table 6 Colorful Accent 3" w:uiPriority="51"/>
-    <w:lsdException w:name="List Table 7 Colorful Accent 3" w:uiPriority="52"/>
-    <w:lsdException w:name="List Table 1 Light Accent 4" w:uiPriority="46"/>
-    <w:lsdException w:name="List Table 2 Accent 4" w:uiPriority="47"/>
-    <w:lsdException w:name="List Table 3 Accent 4" w:uiPriority="48"/>
-    <w:lsdException w:name="List Table 4 Accent 4" w:uiPriority="49"/>
-    <w:lsdException w:name="List Table 5 Dark Accent 4" w:uiPriority="50"/>
-    <w:lsdException w:name="List Table 6 Colorful Accent 4" w:uiPriority="51"/>
-    <w:lsdException w:name="List Table 7 Colorful Accent 4" w:uiPriority="52"/>
-    <w:lsdException w:name="List Table 1 Light Accent 5" w:uiPriority="46"/>
-    <w:lsdException w:name="List Table 2 Accent 5" w:uiPriority="47"/>
-    <w:lsdException w:name="List Table 3 Accent 5" w:uiPriority="48"/>
-    <w:lsdException w:name="List Table 4 Accent 5" w:uiPriority="49"/>
-    <w:lsdException w:name="List Table 5 Dark Accent 5" w:uiPriority="50"/>
-    <w:lsdException w:name="List Table 6 Colorful Accent 5" w:uiPriority="51"/>
-    <w:lsdException w:name="List Table 7 Colorful Accent 5" w:uiPriority="52"/>
-    <w:lsdException w:name="List Table 1 Light Accent 6" w:uiPriority="46"/>
-    <w:lsdException w:name="List Table 2 Accent 6" w:uiPriority="47"/>
-    <w:lsdException w:name="List Table 3 Accent 6" w:uiPriority="48"/>
-    <w:lsdException w:name="List Table 4 Accent 6" w:uiPriority="49"/>
-    <w:lsdException w:name="List Table 5 Dark Accent 6" w:uiPriority="50"/>
-    <w:lsdException w:name="List Table 6 Colorful Accent 6" w:uiPriority="51"/>
-    <w:lsdException w:name="List Table 7 Colorful Accent 6" w:uiPriority="52"/>
-    <w:lsdException w:name="Mention" w:semiHidden="1" w:unhideWhenUsed="1"/>
-    <w:lsdException w:name="Smart Hyperlink" w:semiHidden="1" w:unhideWhenUsed="1"/>
-    <w:lsdException w:name="Hashtag" w:semiHidden="1" w:unhideWhenUsed="1"/>
-    <w:lsdException w:name="Unresolved Mention" w:semiHidden="1" w:unhideWhenUsed="1"/>
+  <w:latentStyles w:defLockedState="0" w:defUIPriority="99" w:defSemiHidden="1" w:defUnhideWhenUsed="1" w:defQFormat="0" w:count="267">
+    <w:lsdException w:name="Normal" w:semiHidden="0" w:uiPriority="0" w:unhideWhenUsed="0" w:qFormat="1"/>
+    <w:lsdException w:name="heading 1" w:semiHidden="0" w:uiPriority="9" w:unhideWhenUsed="0" w:qFormat="1"/>
+    <w:lsdException w:name="heading 2" w:uiPriority="9" w:qFormat="1"/>
+    <w:lsdException w:name="heading 3" w:uiPriority="9" w:qFormat="1"/>
+    <w:lsdException w:name="heading 4" w:uiPriority="9" w:qFormat="1"/>
+    <w:lsdException w:name="heading 5" w:uiPriority="9" w:qFormat="1"/>
+    <w:lsdException w:name="heading 6" w:uiPriority="9" w:qFormat="1"/>
+    <w:lsdException w:name="heading 7" w:uiPriority="9" w:qFormat="1"/>
+    <w:lsdException w:name="heading 8" w:uiPriority="9" w:qFormat="1"/>
+    <w:lsdException w:name="heading 9" w:uiPriority="9" w:qFormat="1"/>
+    <w:lsdException w:name="toc 1" w:uiPriority="39"/>
+    <w:lsdException w:name="toc 2" w:uiPriority="39"/>
+    <w:lsdException w:name="toc 3" w:uiPriority="39"/>
+    <w:lsdException w:name="toc 4" w:uiPriority="39"/>
+    <w:lsdException w:name="toc 5" w:uiPriority="39"/>
+    <w:lsdException w:name="toc 6" w:uiPriority="39"/>
+    <w:lsdException w:name="toc 7" w:uiPriority="39"/>
+    <w:lsdException w:name="toc 8" w:uiPriority="39"/>
+    <w:lsdException w:name="toc 9" w:uiPriority="39"/>
+    <w:lsdException w:name="caption" w:uiPriority="35" w:qFormat="1"/>
+    <w:lsdException w:name="Title" w:semiHidden="0" w:uiPriority="10" w:unhideWhenUsed="0" w:qFormat="1"/>
+    <w:lsdException w:name="Default Paragraph Font" w:uiPriority="1"/>
+    <w:lsdException w:name="Body Text" w:uiPriority="0"/>
+    <w:lsdException w:name="Subtitle" w:semiHidden="0" w:uiPriority="11" w:unhideWhenUsed="0" w:qFormat="1"/>
+    <w:lsdException w:name="Strong" w:semiHidden="0" w:uiPriority="22" w:unhideWhenUsed="0" w:qFormat="1"/>
+    <w:lsdException w:name="Emphasis" w:semiHidden="0" w:uiPriority="20" w:unhideWhenUsed="0" w:qFormat="1"/>
+    <w:lsdException w:name="Table Grid" w:semiHidden="0" w:uiPriority="39" w:unhideWhenUsed="0"/>
+    <w:lsdException w:name="Placeholder Text" w:unhideWhenUsed="0"/>
+    <w:lsdException w:name="No Spacing" w:semiHidden="0" w:uiPriority="1" w:unhideWhenUsed="0" w:qFormat="1"/>
+    <w:lsdException w:name="Light Shading" w:semiHidden="0" w:uiPriority="60" w:unhideWhenUsed="0"/>
+    <w:lsdException w:name="Light List" w:semiHidden="0" w:uiPriority="61" w:unhideWhenUsed="0"/>
+    <w:lsdException w:name="Light Grid" w:semiHidden="0" w:uiPriority="62" w:unhideWhenUsed="0"/>
+    <w:lsdException w:name="Medium Shading 1" w:semiHidden="0" w:uiPriority="63" w:unhideWhenUsed="0"/>
+    <w:lsdException w:name="Medium Shading 2" w:semiHidden="0" w:uiPriority="64" w:unhideWhenUsed="0"/>
+    <w:lsdException w:name="Medium List 1" w:semiHidden="0" w:uiPriority="65" w:unhideWhenUsed="0"/>
+    <w:lsdException w:name="Medium List 2" w:semiHidden="0" w:uiPriority="66" w:unhideWhenUsed="0"/>
+    <w:lsdException w:name="Medium Grid 1" w:semiHidden="0" w:uiPriority="67" w:unhideWhenUsed="0"/>
+    <w:lsdException w:name="Medium Grid 2" w:semiHidden="0" w:uiPriority="68" w:unhideWhenUsed="0"/>
+    <w:lsdException w:name="Medium Grid 3" w:semiHidden="0" w:uiPriority="69" w:unhideWhenUsed="0"/>
+    <w:lsdException w:name="Dark List" w:semiHidden="0" w:uiPriority="70" w:unhideWhenUsed="0"/>
+    <w:lsdException w:name="Colorful Shading" w:semiHidden="0" w:uiPriority="71" w:unhideWhenUsed="0"/>
+    <w:lsdException w:name="Colorful List" w:semiHidden="0" w:uiPriority="72" w:unhideWhenUsed="0"/>
+    <w:lsdException w:name="Colorful Grid" w:semiHidden="0" w:uiPriority="73" w:unhideWhenUsed="0"/>
+    <w:lsdException w:name="Light Shading Accent 1" w:semiHidden="0" w:uiPriority="60" w:unhideWhenUsed="0"/>
+    <w:lsdException w:name="Light List Accent 1" w:semiHidden="0" w:uiPriority="61" w:unhideWhenUsed="0"/>
+    <w:lsdException w:name="Light Grid Accent 1" w:semiHidden="0" w:uiPriority="62" w:unhideWhenUsed="0"/>
+    <w:lsdException w:name="Medium Shading 1 Accent 1" w:semiHidden="0" w:uiPriority="63" w:unhideWhenUsed="0"/>
+    <w:lsdException w:name="Medium Shading 2 Accent 1" w:semiHidden="0" w:uiPriority="64" w:unhideWhenUsed="0"/>
+    <w:lsdException w:name="Medium List 1 Accent 1" w:semiHidden="0" w:uiPriority="65" w:unhideWhenUsed="0"/>
+    <w:lsdException w:name="Revision" w:unhideWhenUsed="0"/>
+    <w:lsdException w:name="List Paragraph" w:semiHidden="0" w:uiPriority="34" w:unhideWhenUsed="0" w:qFormat="1"/>
+    <w:lsdException w:name="Quote" w:semiHidden="0" w:uiPriority="29" w:unhideWhenUsed="0" w:qFormat="1"/>
+    <w:lsdException w:name="Intense Quote" w:semiHidden="0" w:uiPriority="30" w:unhideWhenUsed="0" w:qFormat="1"/>
+    <w:lsdException w:name="Medium List 2 Accent 1" w:semiHidden="0" w:uiPriority="66" w:unhideWhenUsed="0"/>
+    <w:lsdException w:name="Medium Grid 1 Accent 1" w:semiHidden="0" w:uiPriority="67" w:unhideWhenUsed="0"/>
+    <w:lsdException w:name="Medium Grid 2 Accent 1" w:semiHidden="0" w:uiPriority="68" w:unhideWhenUsed="0"/>
+    <w:lsdException w:name="Medium Grid 3 Accent 1" w:semiHidden="0" w:uiPriority="69" w:unhideWhenUsed="0"/>
+    <w:lsdException w:name="Dark List Accent 1" w:semiHidden="0" w:uiPriority="70" w:unhideWhenUsed="0"/>
+    <w:lsdException w:name="Colorful Shading Accent 1" w:semiHidden="0" w:uiPriority="71" w:unhideWhenUsed="0"/>
+    <w:lsdException w:name="Colorful List Accent 1" w:semiHidden="0" w:uiPriority="72" w:unhideWhenUsed="0"/>
+    <w:lsdException w:name="Colorful Grid Accent 1" w:semiHidden="0" w:uiPriority="73" w:unhideWhenUsed="0"/>
+    <w:lsdException w:name="Light Shading Accent 2" w:semiHidden="0" w:uiPriority="60" w:unhideWhenUsed="0"/>
+    <w:lsdException w:name="Light List Accent 2" w:semiHidden="0" w:uiPriority="61" w:unhideWhenUsed="0"/>
+    <w:lsdException w:name="Light Grid Accent 2" w:semiHidden="0" w:uiPriority="62" w:unhideWhenUsed="0"/>
+    <w:lsdException w:name="Medium Shading 1 Accent 2" w:semiHidden="0" w:uiPriority="63" w:unhideWhenUsed="0"/>
+    <w:lsdException w:name="Medium Shading 2 Accent 2" w:semiHidden="0" w:uiPriority="64" w:unhideWhenUsed="0"/>
+    <w:lsdException w:name="Medium List 1 Accent 2" w:semiHidden="0" w:uiPriority="65" w:unhideWhenUsed="0"/>
+    <w:lsdException w:name="Medium List 2 Accent 2" w:semiHidden="0" w:uiPriority="66" w:unhideWhenUsed="0"/>
+    <w:lsdException w:name="Medium Grid 1 Accent 2" w:semiHidden="0" w:uiPriority="67" w:unhideWhenUsed="0"/>
+    <w:lsdException w:name="Medium Grid 2 Accent 2" w:semiHidden="0" w:uiPriority="68" w:unhideWhenUsed="0"/>
+    <w:lsdException w:name="Medium Grid 3 Accent 2" w:semiHidden="0" w:uiPriority="69" w:unhideWhenUsed="0"/>
+    <w:lsdException w:name="Dark List Accent 2" w:semiHidden="0" w:uiPriority="70" w:unhideWhenUsed="0"/>
+    <w:lsdException w:name="Colorful Shading Accent 2" w:semiHidden="0" w:uiPriority="71" w:unhideWhenUsed="0"/>
+    <w:lsdException w:name="Colorful List Accent 2" w:semiHidden="0" w:uiPriority="72" w:unhideWhenUsed="0"/>
+    <w:lsdException w:name="Colorful Grid Accent 2" w:semiHidden="0" w:uiPriority="73" w:unhideWhenUsed="0"/>
+    <w:lsdException w:name="Light Shading Accent 3" w:semiHidden="0" w:uiPriority="60" w:unhideWhenUsed="0"/>
+    <w:lsdException w:name="Light List Accent 3" w:semiHidden="0" w:uiPriority="61" w:unhideWhenUsed="0"/>
+    <w:lsdException w:name="Light Grid Accent 3" w:semiHidden="0" w:uiPriority="62" w:unhideWhenUsed="0"/>
+    <w:lsdException w:name="Medium Shading 1 Accent 3" w:semiHidden="0" w:uiPriority="63" w:unhideWhenUsed="0"/>
+    <w:lsdException w:name="Medium Shading 2 Accent 3" w:semiHidden="0" w:uiPriority="64" w:unhideWhenUsed="0"/>
+    <w:lsdException w:name="Medium List 1 Accent 3" w:semiHidden="0" w:uiPriority="65" w:unhideWhenUsed="0"/>
+    <w:lsdException w:name="Medium List 2 Accent 3" w:semiHidden="0" w:uiPriority="66" w:unhideWhenUsed="0"/>
+    <w:lsdException w:name="Medium Grid 1 Accent 3" w:semiHidden="0" w:uiPriority="67" w:unhideWhenUsed="0"/>
+    <w:lsdException w:name="Medium Grid 2 Accent 3" w:semiHidden="0" w:uiPriority="68" w:unhideWhenUsed="0"/>
+    <w:lsdException w:name="Medium Grid 3 Accent 3" w:semiHidden="0" w:uiPriority="69" w:unhideWhenUsed="0"/>
+    <w:lsdException w:name="Dark List Accent 3" w:semiHidden="0" w:uiPriority="70" w:unhideWhenUsed="0"/>
+    <w:lsdException w:name="Colorful Shading Accent 3" w:semiHidden="0" w:uiPriority="71" w:unhideWhenUsed="0"/>
+    <w:lsdException w:name="Colorful List Accent 3" w:semiHidden="0" w:uiPriority="72" w:unhideWhenUsed="0"/>
+    <w:lsdException w:name="Colorful Grid Accent 3" w:semiHidden="0" w:uiPriority="73" w:unhideWhenUsed="0"/>
+    <w:lsdException w:name="Light Shading Accent 4" w:semiHidden="0" w:uiPriority="60" w:unhideWhenUsed="0"/>
+    <w:lsdException w:name="Light List Accent 4" w:semiHidden="0" w:uiPriority="61" w:unhideWhenUsed="0"/>
+    <w:lsdException w:name="Light Grid Accent 4" w:semiHidden="0" w:uiPriority="62" w:unhideWhenUsed="0"/>
+    <w:lsdException w:name="Medium Shading 1 Accent 4" w:semiHidden="0" w:uiPriority="63" w:unhideWhenUsed="0"/>
+    <w:lsdException w:name="Medium Shading 2 Accent 4" w:semiHidden="0" w:uiPriority="64" w:unhideWhenUsed="0"/>
+    <w:lsdException w:name="Medium List 1 Accent 4" w:semiHidden="0" w:uiPriority="65" w:unhideWhenUsed="0"/>
+    <w:lsdException w:name="Medium List 2 Accent 4" w:semiHidden="0" w:uiPriority="66" w:unhideWhenUsed="0"/>
+    <w:lsdException w:name="Medium Grid 1 Accent 4" w:semiHidden="0" w:uiPriority="67" w:unhideWhenUsed="0"/>
+    <w:lsdException w:name="Medium Grid 2 Accent 4" w:semiHidden="0" w:uiPriority="68" w:unhideWhenUsed="0"/>
+    <w:lsdException w:name="Medium Grid 3 Accent 4" w:semiHidden="0" w:uiPriority="69" w:unhideWhenUsed="0"/>
+    <w:lsdException w:name="Dark List Accent 4" w:semiHidden="0" w:uiPriority="70" w:unhideWhenUsed="0"/>
+    <w:lsdException w:name="Colorful Shading Accent 4" w:semiHidden="0" w:uiPriority="71" w:unhideWhenUsed="0"/>
+    <w:lsdException w:name="Colorful List Accent 4" w:semiHidden="0" w:uiPriority="72" w:unhideWhenUsed="0"/>
+    <w:lsdException w:name="Colorful Grid Accent 4" w:semiHidden="0" w:uiPriority="73" w:unhideWhenUsed="0"/>
+    <w:lsdException w:name="Light Shading Accent 5" w:semiHidden="0" w:uiPriority="60" w:unhideWhenUsed="0"/>
+    <w:lsdException w:name="Light List Accent 5" w:semiHidden="0" w:uiPriority="61" w:unhideWhenUsed="0"/>
+    <w:lsdException w:name="Light Grid Accent 5" w:semiHidden="0" w:uiPriority="62" w:unhideWhenUsed="0"/>
+    <w:lsdException w:name="Medium Shading 1 Accent 5" w:semiHidden="0" w:uiPriority="63" w:unhideWhenUsed="0"/>
+    <w:lsdException w:name="Medium Shading 2 Accent 5" w:semiHidden="0" w:uiPriority="64" w:unhideWhenUsed="0"/>
+    <w:lsdException w:name="Medium List 1 Accent 5" w:semiHidden="0" w:uiPriority="65" w:unhideWhenUsed="0"/>
+    <w:lsdException w:name="Medium List 2 Accent 5" w:semiHidden="0" w:uiPriority="66" w:unhideWhenUsed="0"/>
+    <w:lsdException w:name="Medium Grid 1 Accent 5" w:semiHidden="0" w:uiPriority="67" w:unhideWhenUsed="0"/>
+    <w:lsdException w:name="Medium Grid 2 Accent 5" w:semiHidden="0" w:uiPriority="68" w:unhideWhenUsed="0"/>
+    <w:lsdException w:name="Medium Grid 3 Accent 5" w:semiHidden="0" w:uiPriority="69" w:unhideWhenUsed="0"/>
+    <w:lsdException w:name="Dark List Accent 5" w:semiHidden="0" w:uiPriority="70" w:unhideWhenUsed="0"/>
+    <w:lsdException w:name="Colorful Shading Accent 5" w:semiHidden="0" w:uiPriority="71" w:unhideWhenUsed="0"/>
+    <w:lsdException w:name="Colorful List Accent 5" w:semiHidden="0" w:uiPriority="72" w:unhideWhenUsed="0"/>
+    <w:lsdException w:name="Colorful Grid Accent 5" w:semiHidden="0" w:uiPriority="73" w:unhideWhenUsed="0"/>
+    <w:lsdException w:name="Light Shading Accent 6" w:semiHidden="0" w:uiPriority="60" w:unhideWhenUsed="0"/>
+    <w:lsdException w:name="Light List Accent 6" w:semiHidden="0" w:uiPriority="61" w:unhideWhenUsed="0"/>
+    <w:lsdException w:name="Light Grid Accent 6" w:semiHidden="0" w:uiPriority="62" w:unhideWhenUsed="0"/>
+    <w:lsdException w:name="Medium Shading 1 Accent 6" w:semiHidden="0" w:uiPriority="63" w:unhideWhenUsed="0"/>
+    <w:lsdException w:name="Medium Shading 2 Accent 6" w:semiHidden="0" w:uiPriority="64" w:unhideWhenUsed="0"/>
+    <w:lsdException w:name="Medium List 1 Accent 6" w:semiHidden="0" w:uiPriority="65" w:unhideWhenUsed="0"/>
+    <w:lsdException w:name="Medium List 2 Accent 6" w:semiHidden="0" w:uiPriority="66" w:unhideWhenUsed="0"/>
+    <w:lsdException w:name="Medium Grid 1 Accent 6" w:semiHidden="0" w:uiPriority="67" w:unhideWhenUsed="0"/>
+    <w:lsdException w:name="Medium Grid 2 Accent 6" w:semiHidden="0" w:uiPriority="68" w:unhideWhenUsed="0"/>
+    <w:lsdException w:name="Medium Grid 3 Accent 6" w:semiHidden="0" w:uiPriority="69" w:unhideWhenUsed="0"/>
+    <w:lsdException w:name="Dark List Accent 6" w:semiHidden="0" w:uiPriority="70" w:unhideWhenUsed="0"/>
+    <w:lsdException w:name="Colorful Shading Accent 6" w:semiHidden="0" w:uiPriority="71" w:unhideWhenUsed="0"/>
+    <w:lsdException w:name="Colorful List Accent 6" w:semiHidden="0" w:uiPriority="72" w:unhideWhenUsed="0"/>
+    <w:lsdException w:name="Colorful Grid Accent 6" w:semiHidden="0" w:uiPriority="73" w:unhideWhenUsed="0"/>
+    <w:lsdException w:name="Subtle Emphasis" w:semiHidden="0" w:uiPriority="19" w:unhideWhenUsed="0" w:qFormat="1"/>
+    <w:lsdException w:name="Intense Emphasis" w:semiHidden="0" w:uiPriority="21" w:unhideWhenUsed="0" w:qFormat="1"/>
+    <w:lsdException w:name="Subtle Reference" w:semiHidden="0" w:uiPriority="31" w:unhideWhenUsed="0" w:qFormat="1"/>
+    <w:lsdException w:name="Intense Reference" w:semiHidden="0" w:uiPriority="32" w:unhideWhenUsed="0" w:qFormat="1"/>
+    <w:lsdException w:name="Book Title" w:semiHidden="0" w:uiPriority="33" w:unhideWhenUsed="0" w:qFormat="1"/>
+    <w:lsdException w:name="Bibliography" w:uiPriority="37"/>
+    <w:lsdException w:name="TOC Heading" w:uiPriority="39" w:qFormat="1"/>
   </w:latentStyles>
   <w:style w:type="paragraph" w:default="1" w:styleId="Normal">
     <w:name w:val="Normal"/>
@@ -2247,7 +2130,7 @@
       <w:contextualSpacing/>
     </w:pPr>
   </w:style>
-  <w:style w:type="character" w:styleId="UnresolvedMention">
+  <w:style w:type="character" w:customStyle="1" w:styleId="UnresolvedMention">
     <w:name w:val="Unresolved Mention"/>
     <w:basedOn w:val="DefaultParagraphFont"/>
     <w:uiPriority w:val="99"/>
@@ -2257,6 +2140,441 @@
     <w:rPr>
       <w:color w:val="808080"/>
       <w:shd w:val="clear" w:color="auto" w:fill="E6E6E6"/>
+    </w:rPr>
+  </w:style>
+  <w:style w:type="paragraph" w:styleId="BalloonText">
+    <w:name w:val="Balloon Text"/>
+    <w:basedOn w:val="Normal"/>
+    <w:link w:val="BalloonTextChar"/>
+    <w:uiPriority w:val="99"/>
+    <w:semiHidden/>
+    <w:unhideWhenUsed/>
+    <w:rsid w:val="00747AB9"/>
+    <w:rPr>
+      <w:rFonts w:ascii="Tahoma" w:hAnsi="Tahoma" w:cs="Tahoma"/>
+      <w:sz w:val="16"/>
+      <w:szCs w:val="16"/>
+    </w:rPr>
+  </w:style>
+  <w:style w:type="character" w:customStyle="1" w:styleId="BalloonTextChar">
+    <w:name w:val="Balloon Text Char"/>
+    <w:basedOn w:val="DefaultParagraphFont"/>
+    <w:link w:val="BalloonText"/>
+    <w:uiPriority w:val="99"/>
+    <w:semiHidden/>
+    <w:rsid w:val="00747AB9"/>
+    <w:rPr>
+      <w:rFonts w:ascii="Tahoma" w:eastAsia="Times New Roman" w:hAnsi="Tahoma" w:cs="Tahoma"/>
+      <w:sz w:val="16"/>
+      <w:szCs w:val="16"/>
+      <w:lang w:val="en-AU" w:eastAsia="en-IE"/>
+    </w:rPr>
+  </w:style>
+</w:styles>
+</file>
+
+<file path=word/stylesWithEffects.xml><?xml version="1.0" encoding="utf-8"?>
+<w:styles xmlns:wpc="http://schemas.microsoft.com/office/word/2010/wordprocessingCanvas" xmlns:mc="http://schemas.openxmlformats.org/markup-compatibility/2006" xmlns:o="urn:schemas-microsoft-com:office:office" xmlns:r="http://schemas.openxmlformats.org/officeDocument/2006/relationships" xmlns:m="http://schemas.openxmlformats.org/officeDocument/2006/math" xmlns:v="urn:schemas-microsoft-com:vml" xmlns:wp14="http://schemas.microsoft.com/office/word/2010/wordprocessingDrawing" xmlns:wp="http://schemas.openxmlformats.org/drawingml/2006/wordprocessingDrawing" xmlns:w10="urn:schemas-microsoft-com:office:word" xmlns:w="http://schemas.openxmlformats.org/wordprocessingml/2006/main" xmlns:w14="http://schemas.microsoft.com/office/word/2010/wordml" xmlns:wpg="http://schemas.microsoft.com/office/word/2010/wordprocessingGroup" xmlns:wpi="http://schemas.microsoft.com/office/word/2010/wordprocessingInk" xmlns:wne="http://schemas.microsoft.com/office/word/2006/wordml" xmlns:wps="http://schemas.microsoft.com/office/word/2010/wordprocessingShape" mc:Ignorable="w14 wp14">
+  <w:docDefaults>
+    <w:rPrDefault>
+      <w:rPr>
+        <w:rFonts w:asciiTheme="minorHAnsi" w:eastAsiaTheme="minorHAnsi" w:hAnsiTheme="minorHAnsi" w:cstheme="minorBidi"/>
+        <w:sz w:val="22"/>
+        <w:szCs w:val="22"/>
+        <w:lang w:val="en-IE" w:eastAsia="en-US" w:bidi="ar-SA"/>
+      </w:rPr>
+    </w:rPrDefault>
+    <w:pPrDefault>
+      <w:pPr>
+        <w:spacing w:after="160" w:line="259" w:lineRule="auto"/>
+      </w:pPr>
+    </w:pPrDefault>
+  </w:docDefaults>
+  <w:latentStyles w:defLockedState="0" w:defUIPriority="99" w:defSemiHidden="1" w:defUnhideWhenUsed="1" w:defQFormat="0" w:count="267">
+    <w:lsdException w:name="Normal" w:semiHidden="0" w:uiPriority="0" w:unhideWhenUsed="0" w:qFormat="1"/>
+    <w:lsdException w:name="heading 1" w:semiHidden="0" w:uiPriority="9" w:unhideWhenUsed="0" w:qFormat="1"/>
+    <w:lsdException w:name="heading 2" w:uiPriority="9" w:qFormat="1"/>
+    <w:lsdException w:name="heading 3" w:uiPriority="9" w:qFormat="1"/>
+    <w:lsdException w:name="heading 4" w:uiPriority="9" w:qFormat="1"/>
+    <w:lsdException w:name="heading 5" w:uiPriority="9" w:qFormat="1"/>
+    <w:lsdException w:name="heading 6" w:uiPriority="9" w:qFormat="1"/>
+    <w:lsdException w:name="heading 7" w:uiPriority="9" w:qFormat="1"/>
+    <w:lsdException w:name="heading 8" w:uiPriority="9" w:qFormat="1"/>
+    <w:lsdException w:name="heading 9" w:uiPriority="9" w:qFormat="1"/>
+    <w:lsdException w:name="toc 1" w:uiPriority="39"/>
+    <w:lsdException w:name="toc 2" w:uiPriority="39"/>
+    <w:lsdException w:name="toc 3" w:uiPriority="39"/>
+    <w:lsdException w:name="toc 4" w:uiPriority="39"/>
+    <w:lsdException w:name="toc 5" w:uiPriority="39"/>
+    <w:lsdException w:name="toc 6" w:uiPriority="39"/>
+    <w:lsdException w:name="toc 7" w:uiPriority="39"/>
+    <w:lsdException w:name="toc 8" w:uiPriority="39"/>
+    <w:lsdException w:name="toc 9" w:uiPriority="39"/>
+    <w:lsdException w:name="caption" w:uiPriority="35" w:qFormat="1"/>
+    <w:lsdException w:name="Title" w:semiHidden="0" w:uiPriority="10" w:unhideWhenUsed="0" w:qFormat="1"/>
+    <w:lsdException w:name="Default Paragraph Font" w:uiPriority="1"/>
+    <w:lsdException w:name="Body Text" w:uiPriority="0"/>
+    <w:lsdException w:name="Subtitle" w:semiHidden="0" w:uiPriority="11" w:unhideWhenUsed="0" w:qFormat="1"/>
+    <w:lsdException w:name="Strong" w:semiHidden="0" w:uiPriority="22" w:unhideWhenUsed="0" w:qFormat="1"/>
+    <w:lsdException w:name="Emphasis" w:semiHidden="0" w:uiPriority="20" w:unhideWhenUsed="0" w:qFormat="1"/>
+    <w:lsdException w:name="Table Grid" w:semiHidden="0" w:uiPriority="39" w:unhideWhenUsed="0"/>
+    <w:lsdException w:name="Placeholder Text" w:unhideWhenUsed="0"/>
+    <w:lsdException w:name="No Spacing" w:semiHidden="0" w:uiPriority="1" w:unhideWhenUsed="0" w:qFormat="1"/>
+    <w:lsdException w:name="Light Shading" w:semiHidden="0" w:uiPriority="60" w:unhideWhenUsed="0"/>
+    <w:lsdException w:name="Light List" w:semiHidden="0" w:uiPriority="61" w:unhideWhenUsed="0"/>
+    <w:lsdException w:name="Light Grid" w:semiHidden="0" w:uiPriority="62" w:unhideWhenUsed="0"/>
+    <w:lsdException w:name="Medium Shading 1" w:semiHidden="0" w:uiPriority="63" w:unhideWhenUsed="0"/>
+    <w:lsdException w:name="Medium Shading 2" w:semiHidden="0" w:uiPriority="64" w:unhideWhenUsed="0"/>
+    <w:lsdException w:name="Medium List 1" w:semiHidden="0" w:uiPriority="65" w:unhideWhenUsed="0"/>
+    <w:lsdException w:name="Medium List 2" w:semiHidden="0" w:uiPriority="66" w:unhideWhenUsed="0"/>
+    <w:lsdException w:name="Medium Grid 1" w:semiHidden="0" w:uiPriority="67" w:unhideWhenUsed="0"/>
+    <w:lsdException w:name="Medium Grid 2" w:semiHidden="0" w:uiPriority="68" w:unhideWhenUsed="0"/>
+    <w:lsdException w:name="Medium Grid 3" w:semiHidden="0" w:uiPriority="69" w:unhideWhenUsed="0"/>
+    <w:lsdException w:name="Dark List" w:semiHidden="0" w:uiPriority="70" w:unhideWhenUsed="0"/>
+    <w:lsdException w:name="Colorful Shading" w:semiHidden="0" w:uiPriority="71" w:unhideWhenUsed="0"/>
+    <w:lsdException w:name="Colorful List" w:semiHidden="0" w:uiPriority="72" w:unhideWhenUsed="0"/>
+    <w:lsdException w:name="Colorful Grid" w:semiHidden="0" w:uiPriority="73" w:unhideWhenUsed="0"/>
+    <w:lsdException w:name="Light Shading Accent 1" w:semiHidden="0" w:uiPriority="60" w:unhideWhenUsed="0"/>
+    <w:lsdException w:name="Light List Accent 1" w:semiHidden="0" w:uiPriority="61" w:unhideWhenUsed="0"/>
+    <w:lsdException w:name="Light Grid Accent 1" w:semiHidden="0" w:uiPriority="62" w:unhideWhenUsed="0"/>
+    <w:lsdException w:name="Medium Shading 1 Accent 1" w:semiHidden="0" w:uiPriority="63" w:unhideWhenUsed="0"/>
+    <w:lsdException w:name="Medium Shading 2 Accent 1" w:semiHidden="0" w:uiPriority="64" w:unhideWhenUsed="0"/>
+    <w:lsdException w:name="Medium List 1 Accent 1" w:semiHidden="0" w:uiPriority="65" w:unhideWhenUsed="0"/>
+    <w:lsdException w:name="Revision" w:unhideWhenUsed="0"/>
+    <w:lsdException w:name="List Paragraph" w:semiHidden="0" w:uiPriority="34" w:unhideWhenUsed="0" w:qFormat="1"/>
+    <w:lsdException w:name="Quote" w:semiHidden="0" w:uiPriority="29" w:unhideWhenUsed="0" w:qFormat="1"/>
+    <w:lsdException w:name="Intense Quote" w:semiHidden="0" w:uiPriority="30" w:unhideWhenUsed="0" w:qFormat="1"/>
+    <w:lsdException w:name="Medium List 2 Accent 1" w:semiHidden="0" w:uiPriority="66" w:unhideWhenUsed="0"/>
+    <w:lsdException w:name="Medium Grid 1 Accent 1" w:semiHidden="0" w:uiPriority="67" w:unhideWhenUsed="0"/>
+    <w:lsdException w:name="Medium Grid 2 Accent 1" w:semiHidden="0" w:uiPriority="68" w:unhideWhenUsed="0"/>
+    <w:lsdException w:name="Medium Grid 3 Accent 1" w:semiHidden="0" w:uiPriority="69" w:unhideWhenUsed="0"/>
+    <w:lsdException w:name="Dark List Accent 1" w:semiHidden="0" w:uiPriority="70" w:unhideWhenUsed="0"/>
+    <w:lsdException w:name="Colorful Shading Accent 1" w:semiHidden="0" w:uiPriority="71" w:unhideWhenUsed="0"/>
+    <w:lsdException w:name="Colorful List Accent 1" w:semiHidden="0" w:uiPriority="72" w:unhideWhenUsed="0"/>
+    <w:lsdException w:name="Colorful Grid Accent 1" w:semiHidden="0" w:uiPriority="73" w:unhideWhenUsed="0"/>
+    <w:lsdException w:name="Light Shading Accent 2" w:semiHidden="0" w:uiPriority="60" w:unhideWhenUsed="0"/>
+    <w:lsdException w:name="Light List Accent 2" w:semiHidden="0" w:uiPriority="61" w:unhideWhenUsed="0"/>
+    <w:lsdException w:name="Light Grid Accent 2" w:semiHidden="0" w:uiPriority="62" w:unhideWhenUsed="0"/>
+    <w:lsdException w:name="Medium Shading 1 Accent 2" w:semiHidden="0" w:uiPriority="63" w:unhideWhenUsed="0"/>
+    <w:lsdException w:name="Medium Shading 2 Accent 2" w:semiHidden="0" w:uiPriority="64" w:unhideWhenUsed="0"/>
+    <w:lsdException w:name="Medium List 1 Accent 2" w:semiHidden="0" w:uiPriority="65" w:unhideWhenUsed="0"/>
+    <w:lsdException w:name="Medium List 2 Accent 2" w:semiHidden="0" w:uiPriority="66" w:unhideWhenUsed="0"/>
+    <w:lsdException w:name="Medium Grid 1 Accent 2" w:semiHidden="0" w:uiPriority="67" w:unhideWhenUsed="0"/>
+    <w:lsdException w:name="Medium Grid 2 Accent 2" w:semiHidden="0" w:uiPriority="68" w:unhideWhenUsed="0"/>
+    <w:lsdException w:name="Medium Grid 3 Accent 2" w:semiHidden="0" w:uiPriority="69" w:unhideWhenUsed="0"/>
+    <w:lsdException w:name="Dark List Accent 2" w:semiHidden="0" w:uiPriority="70" w:unhideWhenUsed="0"/>
+    <w:lsdException w:name="Colorful Shading Accent 2" w:semiHidden="0" w:uiPriority="71" w:unhideWhenUsed="0"/>
+    <w:lsdException w:name="Colorful List Accent 2" w:semiHidden="0" w:uiPriority="72" w:unhideWhenUsed="0"/>
+    <w:lsdException w:name="Colorful Grid Accent 2" w:semiHidden="0" w:uiPriority="73" w:unhideWhenUsed="0"/>
+    <w:lsdException w:name="Light Shading Accent 3" w:semiHidden="0" w:uiPriority="60" w:unhideWhenUsed="0"/>
+    <w:lsdException w:name="Light List Accent 3" w:semiHidden="0" w:uiPriority="61" w:unhideWhenUsed="0"/>
+    <w:lsdException w:name="Light Grid Accent 3" w:semiHidden="0" w:uiPriority="62" w:unhideWhenUsed="0"/>
+    <w:lsdException w:name="Medium Shading 1 Accent 3" w:semiHidden="0" w:uiPriority="63" w:unhideWhenUsed="0"/>
+    <w:lsdException w:name="Medium Shading 2 Accent 3" w:semiHidden="0" w:uiPriority="64" w:unhideWhenUsed="0"/>
+    <w:lsdException w:name="Medium List 1 Accent 3" w:semiHidden="0" w:uiPriority="65" w:unhideWhenUsed="0"/>
+    <w:lsdException w:name="Medium List 2 Accent 3" w:semiHidden="0" w:uiPriority="66" w:unhideWhenUsed="0"/>
+    <w:lsdException w:name="Medium Grid 1 Accent 3" w:semiHidden="0" w:uiPriority="67" w:unhideWhenUsed="0"/>
+    <w:lsdException w:name="Medium Grid 2 Accent 3" w:semiHidden="0" w:uiPriority="68" w:unhideWhenUsed="0"/>
+    <w:lsdException w:name="Medium Grid 3 Accent 3" w:semiHidden="0" w:uiPriority="69" w:unhideWhenUsed="0"/>
+    <w:lsdException w:name="Dark List Accent 3" w:semiHidden="0" w:uiPriority="70" w:unhideWhenUsed="0"/>
+    <w:lsdException w:name="Colorful Shading Accent 3" w:semiHidden="0" w:uiPriority="71" w:unhideWhenUsed="0"/>
+    <w:lsdException w:name="Colorful List Accent 3" w:semiHidden="0" w:uiPriority="72" w:unhideWhenUsed="0"/>
+    <w:lsdException w:name="Colorful Grid Accent 3" w:semiHidden="0" w:uiPriority="73" w:unhideWhenUsed="0"/>
+    <w:lsdException w:name="Light Shading Accent 4" w:semiHidden="0" w:uiPriority="60" w:unhideWhenUsed="0"/>
+    <w:lsdException w:name="Light List Accent 4" w:semiHidden="0" w:uiPriority="61" w:unhideWhenUsed="0"/>
+    <w:lsdException w:name="Light Grid Accent 4" w:semiHidden="0" w:uiPriority="62" w:unhideWhenUsed="0"/>
+    <w:lsdException w:name="Medium Shading 1 Accent 4" w:semiHidden="0" w:uiPriority="63" w:unhideWhenUsed="0"/>
+    <w:lsdException w:name="Medium Shading 2 Accent 4" w:semiHidden="0" w:uiPriority="64" w:unhideWhenUsed="0"/>
+    <w:lsdException w:name="Medium List 1 Accent 4" w:semiHidden="0" w:uiPriority="65" w:unhideWhenUsed="0"/>
+    <w:lsdException w:name="Medium List 2 Accent 4" w:semiHidden="0" w:uiPriority="66" w:unhideWhenUsed="0"/>
+    <w:lsdException w:name="Medium Grid 1 Accent 4" w:semiHidden="0" w:uiPriority="67" w:unhideWhenUsed="0"/>
+    <w:lsdException w:name="Medium Grid 2 Accent 4" w:semiHidden="0" w:uiPriority="68" w:unhideWhenUsed="0"/>
+    <w:lsdException w:name="Medium Grid 3 Accent 4" w:semiHidden="0" w:uiPriority="69" w:unhideWhenUsed="0"/>
+    <w:lsdException w:name="Dark List Accent 4" w:semiHidden="0" w:uiPriority="70" w:unhideWhenUsed="0"/>
+    <w:lsdException w:name="Colorful Shading Accent 4" w:semiHidden="0" w:uiPriority="71" w:unhideWhenUsed="0"/>
+    <w:lsdException w:name="Colorful List Accent 4" w:semiHidden="0" w:uiPriority="72" w:unhideWhenUsed="0"/>
+    <w:lsdException w:name="Colorful Grid Accent 4" w:semiHidden="0" w:uiPriority="73" w:unhideWhenUsed="0"/>
+    <w:lsdException w:name="Light Shading Accent 5" w:semiHidden="0" w:uiPriority="60" w:unhideWhenUsed="0"/>
+    <w:lsdException w:name="Light List Accent 5" w:semiHidden="0" w:uiPriority="61" w:unhideWhenUsed="0"/>
+    <w:lsdException w:name="Light Grid Accent 5" w:semiHidden="0" w:uiPriority="62" w:unhideWhenUsed="0"/>
+    <w:lsdException w:name="Medium Shading 1 Accent 5" w:semiHidden="0" w:uiPriority="63" w:unhideWhenUsed="0"/>
+    <w:lsdException w:name="Medium Shading 2 Accent 5" w:semiHidden="0" w:uiPriority="64" w:unhideWhenUsed="0"/>
+    <w:lsdException w:name="Medium List 1 Accent 5" w:semiHidden="0" w:uiPriority="65" w:unhideWhenUsed="0"/>
+    <w:lsdException w:name="Medium List 2 Accent 5" w:semiHidden="0" w:uiPriority="66" w:unhideWhenUsed="0"/>
+    <w:lsdException w:name="Medium Grid 1 Accent 5" w:semiHidden="0" w:uiPriority="67" w:unhideWhenUsed="0"/>
+    <w:lsdException w:name="Medium Grid 2 Accent 5" w:semiHidden="0" w:uiPriority="68" w:unhideWhenUsed="0"/>
+    <w:lsdException w:name="Medium Grid 3 Accent 5" w:semiHidden="0" w:uiPriority="69" w:unhideWhenUsed="0"/>
+    <w:lsdException w:name="Dark List Accent 5" w:semiHidden="0" w:uiPriority="70" w:unhideWhenUsed="0"/>
+    <w:lsdException w:name="Colorful Shading Accent 5" w:semiHidden="0" w:uiPriority="71" w:unhideWhenUsed="0"/>
+    <w:lsdException w:name="Colorful List Accent 5" w:semiHidden="0" w:uiPriority="72" w:unhideWhenUsed="0"/>
+    <w:lsdException w:name="Colorful Grid Accent 5" w:semiHidden="0" w:uiPriority="73" w:unhideWhenUsed="0"/>
+    <w:lsdException w:name="Light Shading Accent 6" w:semiHidden="0" w:uiPriority="60" w:unhideWhenUsed="0"/>
+    <w:lsdException w:name="Light List Accent 6" w:semiHidden="0" w:uiPriority="61" w:unhideWhenUsed="0"/>
+    <w:lsdException w:name="Light Grid Accent 6" w:semiHidden="0" w:uiPriority="62" w:unhideWhenUsed="0"/>
+    <w:lsdException w:name="Medium Shading 1 Accent 6" w:semiHidden="0" w:uiPriority="63" w:unhideWhenUsed="0"/>
+    <w:lsdException w:name="Medium Shading 2 Accent 6" w:semiHidden="0" w:uiPriority="64" w:unhideWhenUsed="0"/>
+    <w:lsdException w:name="Medium List 1 Accent 6" w:semiHidden="0" w:uiPriority="65" w:unhideWhenUsed="0"/>
+    <w:lsdException w:name="Medium List 2 Accent 6" w:semiHidden="0" w:uiPriority="66" w:unhideWhenUsed="0"/>
+    <w:lsdException w:name="Medium Grid 1 Accent 6" w:semiHidden="0" w:uiPriority="67" w:unhideWhenUsed="0"/>
+    <w:lsdException w:name="Medium Grid 2 Accent 6" w:semiHidden="0" w:uiPriority="68" w:unhideWhenUsed="0"/>
+    <w:lsdException w:name="Medium Grid 3 Accent 6" w:semiHidden="0" w:uiPriority="69" w:unhideWhenUsed="0"/>
+    <w:lsdException w:name="Dark List Accent 6" w:semiHidden="0" w:uiPriority="70" w:unhideWhenUsed="0"/>
+    <w:lsdException w:name="Colorful Shading Accent 6" w:semiHidden="0" w:uiPriority="71" w:unhideWhenUsed="0"/>
+    <w:lsdException w:name="Colorful List Accent 6" w:semiHidden="0" w:uiPriority="72" w:unhideWhenUsed="0"/>
+    <w:lsdException w:name="Colorful Grid Accent 6" w:semiHidden="0" w:uiPriority="73" w:unhideWhenUsed="0"/>
+    <w:lsdException w:name="Subtle Emphasis" w:semiHidden="0" w:uiPriority="19" w:unhideWhenUsed="0" w:qFormat="1"/>
+    <w:lsdException w:name="Intense Emphasis" w:semiHidden="0" w:uiPriority="21" w:unhideWhenUsed="0" w:qFormat="1"/>
+    <w:lsdException w:name="Subtle Reference" w:semiHidden="0" w:uiPriority="31" w:unhideWhenUsed="0" w:qFormat="1"/>
+    <w:lsdException w:name="Intense Reference" w:semiHidden="0" w:uiPriority="32" w:unhideWhenUsed="0" w:qFormat="1"/>
+    <w:lsdException w:name="Book Title" w:semiHidden="0" w:uiPriority="33" w:unhideWhenUsed="0" w:qFormat="1"/>
+    <w:lsdException w:name="Bibliography" w:uiPriority="37"/>
+    <w:lsdException w:name="TOC Heading" w:uiPriority="39" w:qFormat="1"/>
+  </w:latentStyles>
+  <w:style w:type="paragraph" w:default="1" w:styleId="Normal">
+    <w:name w:val="Normal"/>
+    <w:qFormat/>
+    <w:rsid w:val="00F10B19"/>
+    <w:pPr>
+      <w:spacing w:after="0" w:line="240" w:lineRule="auto"/>
+    </w:pPr>
+    <w:rPr>
+      <w:rFonts w:ascii="Times" w:eastAsia="Times New Roman" w:hAnsi="Times" w:cs="Times New Roman"/>
+      <w:sz w:val="24"/>
+      <w:szCs w:val="20"/>
+      <w:lang w:val="en-AU" w:eastAsia="en-IE"/>
+    </w:rPr>
+  </w:style>
+  <w:style w:type="paragraph" w:styleId="Heading1">
+    <w:name w:val="heading 1"/>
+    <w:basedOn w:val="Normal"/>
+    <w:next w:val="Normal"/>
+    <w:link w:val="Heading1Char"/>
+    <w:uiPriority w:val="9"/>
+    <w:qFormat/>
+    <w:rsid w:val="00612B83"/>
+    <w:pPr>
+      <w:keepNext/>
+      <w:keepLines/>
+      <w:spacing w:before="240"/>
+      <w:outlineLvl w:val="0"/>
+    </w:pPr>
+    <w:rPr>
+      <w:rFonts w:ascii="Times New Roman" w:eastAsiaTheme="majorEastAsia" w:hAnsi="Times New Roman" w:cstheme="majorBidi"/>
+      <w:sz w:val="28"/>
+      <w:szCs w:val="32"/>
+    </w:rPr>
+  </w:style>
+  <w:style w:type="character" w:default="1" w:styleId="DefaultParagraphFont">
+    <w:name w:val="Default Paragraph Font"/>
+    <w:uiPriority w:val="1"/>
+    <w:semiHidden/>
+    <w:unhideWhenUsed/>
+  </w:style>
+  <w:style w:type="table" w:default="1" w:styleId="TableNormal">
+    <w:name w:val="Normal Table"/>
+    <w:uiPriority w:val="99"/>
+    <w:semiHidden/>
+    <w:unhideWhenUsed/>
+    <w:tblPr>
+      <w:tblInd w:w="0" w:type="dxa"/>
+      <w:tblCellMar>
+        <w:top w:w="0" w:type="dxa"/>
+        <w:left w:w="108" w:type="dxa"/>
+        <w:bottom w:w="0" w:type="dxa"/>
+        <w:right w:w="108" w:type="dxa"/>
+      </w:tblCellMar>
+    </w:tblPr>
+  </w:style>
+  <w:style w:type="numbering" w:default="1" w:styleId="NoList">
+    <w:name w:val="No List"/>
+    <w:uiPriority w:val="99"/>
+    <w:semiHidden/>
+    <w:unhideWhenUsed/>
+  </w:style>
+  <w:style w:type="paragraph" w:styleId="BodyText">
+    <w:name w:val="Body Text"/>
+    <w:basedOn w:val="Normal"/>
+    <w:link w:val="BodyTextChar"/>
+    <w:semiHidden/>
+    <w:unhideWhenUsed/>
+    <w:rsid w:val="00F10B19"/>
+    <w:pPr>
+      <w:tabs>
+        <w:tab w:val="right" w:pos="8860"/>
+      </w:tabs>
+    </w:pPr>
+    <w:rPr>
+      <w:sz w:val="28"/>
+    </w:rPr>
+  </w:style>
+  <w:style w:type="character" w:customStyle="1" w:styleId="BodyTextChar">
+    <w:name w:val="Body Text Char"/>
+    <w:basedOn w:val="DefaultParagraphFont"/>
+    <w:link w:val="BodyText"/>
+    <w:semiHidden/>
+    <w:rsid w:val="00F10B19"/>
+    <w:rPr>
+      <w:rFonts w:ascii="Times" w:eastAsia="Times New Roman" w:hAnsi="Times" w:cs="Times New Roman"/>
+      <w:sz w:val="28"/>
+      <w:szCs w:val="20"/>
+      <w:lang w:val="en-AU" w:eastAsia="en-IE"/>
+    </w:rPr>
+  </w:style>
+  <w:style w:type="character" w:customStyle="1" w:styleId="Heading1Char">
+    <w:name w:val="Heading 1 Char"/>
+    <w:basedOn w:val="DefaultParagraphFont"/>
+    <w:link w:val="Heading1"/>
+    <w:uiPriority w:val="9"/>
+    <w:rsid w:val="00612B83"/>
+    <w:rPr>
+      <w:rFonts w:ascii="Times New Roman" w:eastAsiaTheme="majorEastAsia" w:hAnsi="Times New Roman" w:cstheme="majorBidi"/>
+      <w:sz w:val="28"/>
+      <w:szCs w:val="32"/>
+      <w:lang w:val="en-AU" w:eastAsia="en-IE"/>
+    </w:rPr>
+  </w:style>
+  <w:style w:type="paragraph" w:styleId="TOCHeading">
+    <w:name w:val="TOC Heading"/>
+    <w:basedOn w:val="Heading1"/>
+    <w:next w:val="Normal"/>
+    <w:uiPriority w:val="39"/>
+    <w:unhideWhenUsed/>
+    <w:qFormat/>
+    <w:rsid w:val="00612B83"/>
+    <w:pPr>
+      <w:spacing w:line="259" w:lineRule="auto"/>
+      <w:outlineLvl w:val="9"/>
+    </w:pPr>
+    <w:rPr>
+      <w:lang w:val="en-US" w:eastAsia="en-US"/>
+    </w:rPr>
+  </w:style>
+  <w:style w:type="paragraph" w:styleId="TOC1">
+    <w:name w:val="toc 1"/>
+    <w:basedOn w:val="Normal"/>
+    <w:next w:val="Normal"/>
+    <w:autoRedefine/>
+    <w:uiPriority w:val="39"/>
+    <w:unhideWhenUsed/>
+    <w:rsid w:val="00612B83"/>
+    <w:pPr>
+      <w:spacing w:after="100"/>
+    </w:pPr>
+  </w:style>
+  <w:style w:type="character" w:styleId="Hyperlink">
+    <w:name w:val="Hyperlink"/>
+    <w:basedOn w:val="DefaultParagraphFont"/>
+    <w:uiPriority w:val="99"/>
+    <w:unhideWhenUsed/>
+    <w:rsid w:val="00612B83"/>
+    <w:rPr>
+      <w:color w:val="0563C1" w:themeColor="hyperlink"/>
+      <w:u w:val="single"/>
+    </w:rPr>
+  </w:style>
+  <w:style w:type="paragraph" w:styleId="Header">
+    <w:name w:val="header"/>
+    <w:basedOn w:val="Normal"/>
+    <w:link w:val="HeaderChar"/>
+    <w:uiPriority w:val="99"/>
+    <w:unhideWhenUsed/>
+    <w:rsid w:val="00612B83"/>
+    <w:pPr>
+      <w:tabs>
+        <w:tab w:val="center" w:pos="4513"/>
+        <w:tab w:val="right" w:pos="9026"/>
+      </w:tabs>
+    </w:pPr>
+  </w:style>
+  <w:style w:type="character" w:customStyle="1" w:styleId="HeaderChar">
+    <w:name w:val="Header Char"/>
+    <w:basedOn w:val="DefaultParagraphFont"/>
+    <w:link w:val="Header"/>
+    <w:uiPriority w:val="99"/>
+    <w:rsid w:val="00612B83"/>
+    <w:rPr>
+      <w:rFonts w:ascii="Times" w:eastAsia="Times New Roman" w:hAnsi="Times" w:cs="Times New Roman"/>
+      <w:sz w:val="24"/>
+      <w:szCs w:val="20"/>
+      <w:lang w:val="en-AU" w:eastAsia="en-IE"/>
+    </w:rPr>
+  </w:style>
+  <w:style w:type="paragraph" w:styleId="Footer">
+    <w:name w:val="footer"/>
+    <w:basedOn w:val="Normal"/>
+    <w:link w:val="FooterChar"/>
+    <w:uiPriority w:val="99"/>
+    <w:unhideWhenUsed/>
+    <w:rsid w:val="00612B83"/>
+    <w:pPr>
+      <w:tabs>
+        <w:tab w:val="center" w:pos="4513"/>
+        <w:tab w:val="right" w:pos="9026"/>
+      </w:tabs>
+    </w:pPr>
+  </w:style>
+  <w:style w:type="character" w:customStyle="1" w:styleId="FooterChar">
+    <w:name w:val="Footer Char"/>
+    <w:basedOn w:val="DefaultParagraphFont"/>
+    <w:link w:val="Footer"/>
+    <w:uiPriority w:val="99"/>
+    <w:rsid w:val="00612B83"/>
+    <w:rPr>
+      <w:rFonts w:ascii="Times" w:eastAsia="Times New Roman" w:hAnsi="Times" w:cs="Times New Roman"/>
+      <w:sz w:val="24"/>
+      <w:szCs w:val="20"/>
+      <w:lang w:val="en-AU" w:eastAsia="en-IE"/>
+    </w:rPr>
+  </w:style>
+  <w:style w:type="paragraph" w:styleId="ListParagraph">
+    <w:name w:val="List Paragraph"/>
+    <w:basedOn w:val="Normal"/>
+    <w:uiPriority w:val="34"/>
+    <w:qFormat/>
+    <w:rsid w:val="00CE255C"/>
+    <w:pPr>
+      <w:ind w:left="720"/>
+      <w:contextualSpacing/>
+    </w:pPr>
+  </w:style>
+  <w:style w:type="character" w:customStyle="1" w:styleId="UnresolvedMention">
+    <w:name w:val="Unresolved Mention"/>
+    <w:basedOn w:val="DefaultParagraphFont"/>
+    <w:uiPriority w:val="99"/>
+    <w:semiHidden/>
+    <w:unhideWhenUsed/>
+    <w:rsid w:val="0039056A"/>
+    <w:rPr>
+      <w:color w:val="808080"/>
+      <w:shd w:val="clear" w:color="auto" w:fill="E6E6E6"/>
+    </w:rPr>
+  </w:style>
+  <w:style w:type="paragraph" w:styleId="BalloonText">
+    <w:name w:val="Balloon Text"/>
+    <w:basedOn w:val="Normal"/>
+    <w:link w:val="BalloonTextChar"/>
+    <w:uiPriority w:val="99"/>
+    <w:semiHidden/>
+    <w:unhideWhenUsed/>
+    <w:rsid w:val="00747AB9"/>
+    <w:rPr>
+      <w:rFonts w:ascii="Tahoma" w:hAnsi="Tahoma" w:cs="Tahoma"/>
+      <w:sz w:val="16"/>
+      <w:szCs w:val="16"/>
+    </w:rPr>
+  </w:style>
+  <w:style w:type="character" w:customStyle="1" w:styleId="BalloonTextChar">
+    <w:name w:val="Balloon Text Char"/>
+    <w:basedOn w:val="DefaultParagraphFont"/>
+    <w:link w:val="BalloonText"/>
+    <w:uiPriority w:val="99"/>
+    <w:semiHidden/>
+    <w:rsid w:val="00747AB9"/>
+    <w:rPr>
+      <w:rFonts w:ascii="Tahoma" w:eastAsia="Times New Roman" w:hAnsi="Tahoma" w:cs="Tahoma"/>
+      <w:sz w:val="16"/>
+      <w:szCs w:val="16"/>
+      <w:lang w:val="en-AU" w:eastAsia="en-IE"/>
     </w:rPr>
   </w:style>
 </w:styles>
@@ -2305,7 +2623,7 @@
     </a:clrScheme>
     <a:fontScheme name="Office">
       <a:majorFont>
-        <a:latin typeface="Calibri Light" panose="020F0302020204030204"/>
+        <a:latin typeface="Calibri Light"/>
         <a:ea typeface=""/>
         <a:cs typeface=""/>
         <a:font script="Jpan" typeface="游ゴシック Light"/>
@@ -2357,7 +2675,7 @@
         <a:font script="Tfng" typeface="Ebrima"/>
       </a:majorFont>
       <a:minorFont>
-        <a:latin typeface="Calibri" panose="020F0502020204030204"/>
+        <a:latin typeface="Calibri"/>
         <a:ea typeface=""/>
         <a:cs typeface=""/>
         <a:font script="Jpan" typeface="游明朝"/>
@@ -2551,7 +2869,7 @@
   <a:extraClrSchemeLst/>
   <a:extLst>
     <a:ext uri="{05A4C25C-085E-4340-85A3-A5531E510DB2}">
-      <thm15:themeFamily xmlns:thm15="http://schemas.microsoft.com/office/thememl/2012/main" name="Office Theme" id="{62F939B6-93AF-4DB8-9C6B-D6C7DFDC589F}" vid="{4A3C46E8-61CC-4603-A589-7422A47A8E4A}"/>
+      <thm15:themeFamily xmlns:thm15="http://schemas.microsoft.com/office/thememl/2012/main" xmlns="" name="Office Theme" id="{62F939B6-93AF-4DB8-9C6B-D6C7DFDC589F}" vid="{4A3C46E8-61CC-4603-A589-7422A47A8E4A}"/>
     </a:ext>
   </a:extLst>
 </a:theme>
@@ -2562,7 +2880,7 @@
 </file>
 
 <file path=customXml/itemProps1.xml><?xml version="1.0" encoding="utf-8"?>
-<ds:datastoreItem xmlns:ds="http://schemas.openxmlformats.org/officeDocument/2006/customXml" ds:itemID="{F30B9DA4-9B33-46BA-A8DB-BAAFFD619381}">
+<ds:datastoreItem xmlns:ds="http://schemas.openxmlformats.org/officeDocument/2006/customXml" ds:itemID="{BE5E9A0E-C938-4483-8516-151B1624648E}">
   <ds:schemaRefs>
     <ds:schemaRef ds:uri="http://schemas.openxmlformats.org/officeDocument/2006/bibliography"/>
   </ds:schemaRefs>

</xml_diff>

<commit_message>
just added bibliography to document
</commit_message>
<xml_diff>
--- a/Report.docx
+++ b/Report.docx
@@ -737,10 +737,11 @@
           <w:r>
             <w:fldChar w:fldCharType="separate"/>
           </w:r>
-          <w:hyperlink w:anchor="_Toc510037322" w:history="1">
+          <w:hyperlink w:anchor="_Toc510194655" w:history="1">
             <w:r>
               <w:rPr>
                 <w:rStyle w:val="Hyperlink"/>
+                <w:b/>
                 <w:noProof/>
               </w:rPr>
               <w:t>Introduction</w:t>
@@ -764,7 +765,7 @@
                 <w:noProof/>
                 <w:webHidden/>
               </w:rPr>
-              <w:instrText xml:space="preserve"> PAGEREF _Toc510037322 \h </w:instrText>
+              <w:instrText xml:space="preserve"> PAGEREF _Toc510194655 \h </w:instrText>
             </w:r>
             <w:r>
               <w:rPr>
@@ -809,10 +810,11 @@
               <w:lang w:val="en-IE"/>
             </w:rPr>
           </w:pPr>
-          <w:hyperlink w:anchor="_Toc510037323" w:history="1">
+          <w:hyperlink w:anchor="_Toc510194656" w:history="1">
             <w:r>
               <w:rPr>
                 <w:rStyle w:val="Hyperlink"/>
+                <w:b/>
                 <w:noProof/>
               </w:rPr>
               <w:t>Methodology</w:t>
@@ -836,7 +838,7 @@
                 <w:noProof/>
                 <w:webHidden/>
               </w:rPr>
-              <w:instrText xml:space="preserve"> PAGEREF _Toc510037323 \h </w:instrText>
+              <w:instrText xml:space="preserve"> PAGEREF _Toc510194656 \h </w:instrText>
             </w:r>
             <w:r>
               <w:rPr>
@@ -881,10 +883,11 @@
               <w:lang w:val="en-IE"/>
             </w:rPr>
           </w:pPr>
-          <w:hyperlink r:id="rId10" w:anchor="_Toc510037324" w:history="1">
+          <w:hyperlink r:id="rId10" w:anchor="_Toc510194657" w:history="1">
             <w:r>
               <w:rPr>
                 <w:rStyle w:val="Hyperlink"/>
+                <w:b/>
                 <w:noProof/>
               </w:rPr>
               <w:t>UML</w:t>
@@ -908,7 +911,7 @@
                 <w:noProof/>
                 <w:webHidden/>
               </w:rPr>
-              <w:instrText xml:space="preserve"> PAGEREF _Toc510037324 \h </w:instrText>
+              <w:instrText xml:space="preserve"> PAGEREF _Toc510194657 \h </w:instrText>
             </w:r>
             <w:r>
               <w:rPr>
@@ -940,6 +943,79 @@
           </w:hyperlink>
         </w:p>
         <w:p>
+          <w:pPr>
+            <w:pStyle w:val="TOC1"/>
+            <w:tabs>
+              <w:tab w:val="right" w:leader="dot" w:pos="9016"/>
+            </w:tabs>
+            <w:rPr>
+              <w:rFonts w:asciiTheme="minorHAnsi" w:eastAsiaTheme="minorEastAsia" w:hAnsiTheme="minorHAnsi" w:cstheme="minorBidi"/>
+              <w:noProof/>
+              <w:sz w:val="22"/>
+              <w:szCs w:val="22"/>
+              <w:lang w:val="en-IE"/>
+            </w:rPr>
+          </w:pPr>
+          <w:hyperlink w:anchor="_Toc510194658" w:history="1">
+            <w:r>
+              <w:rPr>
+                <w:rStyle w:val="Hyperlink"/>
+                <w:b/>
+                <w:noProof/>
+              </w:rPr>
+              <w:t>Bibliography</w:t>
+            </w:r>
+            <w:r>
+              <w:rPr>
+                <w:noProof/>
+                <w:webHidden/>
+              </w:rPr>
+              <w:tab/>
+            </w:r>
+            <w:r>
+              <w:rPr>
+                <w:noProof/>
+                <w:webHidden/>
+              </w:rPr>
+              <w:fldChar w:fldCharType="begin"/>
+            </w:r>
+            <w:r>
+              <w:rPr>
+                <w:noProof/>
+                <w:webHidden/>
+              </w:rPr>
+              <w:instrText xml:space="preserve"> PAGEREF _Toc510194658 \h </w:instrText>
+            </w:r>
+            <w:r>
+              <w:rPr>
+                <w:noProof/>
+                <w:webHidden/>
+              </w:rPr>
+            </w:r>
+            <w:r>
+              <w:rPr>
+                <w:noProof/>
+                <w:webHidden/>
+              </w:rPr>
+              <w:fldChar w:fldCharType="separate"/>
+            </w:r>
+            <w:r>
+              <w:rPr>
+                <w:noProof/>
+                <w:webHidden/>
+              </w:rPr>
+              <w:t>3</w:t>
+            </w:r>
+            <w:r>
+              <w:rPr>
+                <w:noProof/>
+                <w:webHidden/>
+              </w:rPr>
+              <w:fldChar w:fldCharType="end"/>
+            </w:r>
+          </w:hyperlink>
+        </w:p>
+        <w:p>
           <w:r>
             <w:rPr>
               <w:b/>
@@ -976,19 +1052,23 @@
           <w:docGrid w:linePitch="360"/>
         </w:sectPr>
       </w:pPr>
-      <w:bookmarkStart w:id="0" w:name="_GoBack"/>
-      <w:bookmarkEnd w:id="0"/>
     </w:p>
     <w:p>
       <w:pPr>
         <w:pStyle w:val="Heading1"/>
-      </w:pPr>
-      <w:bookmarkStart w:id="1" w:name="_Toc510037322"/>
-      <w:r>
+        <w:rPr>
+          <w:b/>
+        </w:rPr>
+      </w:pPr>
+      <w:bookmarkStart w:id="0" w:name="_Toc510194655"/>
+      <w:r>
+        <w:rPr>
+          <w:b/>
+        </w:rPr>
         <w:lastRenderedPageBreak/>
         <w:t>Introduction</w:t>
       </w:r>
-      <w:bookmarkEnd w:id="1"/>
+      <w:bookmarkEnd w:id="0"/>
     </w:p>
     <w:p>
       <w:pPr>
@@ -1129,11 +1209,58 @@
     <w:p>
       <w:pPr>
         <w:pStyle w:val="Heading1"/>
-      </w:pPr>
-      <w:bookmarkStart w:id="2" w:name="_Toc510037323"/>
-      <w:r>
+        <w:rPr>
+          <w:b/>
+        </w:rPr>
+      </w:pPr>
+      <w:bookmarkStart w:id="1" w:name="_Toc510194656"/>
+      <w:r>
+        <w:rPr>
+          <w:b/>
+        </w:rPr>
         <w:t>Methodology</w:t>
       </w:r>
+      <w:bookmarkEnd w:id="1"/>
+    </w:p>
+    <w:p>
+      <w:pPr>
+        <w:spacing w:after="160" w:line="259" w:lineRule="auto"/>
+      </w:pPr>
+    </w:p>
+    <w:p>
+      <w:pPr>
+        <w:spacing w:after="160" w:line="259" w:lineRule="auto"/>
+      </w:pPr>
+      <w:r>
+        <w:t xml:space="preserve">We had decided to build a program for a library to use this was chosen down the abstract factory and singleton design patterns we had thought it would be a good program to try using these </w:t>
+      </w:r>
+      <w:r>
+        <w:t xml:space="preserve">design patterns </w:t>
+      </w:r>
+      <w:r>
+        <w:t>and then had thought if the library then was donated a bunch of comics we could try making an adapter for the comics to fit in</w:t>
+      </w:r>
+      <w:r>
+        <w:t>.</w:t>
+      </w:r>
+    </w:p>
+    <w:p>
+      <w:pPr>
+        <w:spacing w:after="160" w:line="259" w:lineRule="auto"/>
+      </w:pPr>
+      <w:r>
+        <w:t xml:space="preserve">We used the abstract </w:t>
+      </w:r>
+      <w:r>
+        <w:t>factory</w:t>
+      </w:r>
+      <w:r>
+        <w:t xml:space="preserve"> to </w:t>
+      </w:r>
+      <w:r>
+        <w:t>… ?</w:t>
+      </w:r>
+      <w:bookmarkStart w:id="2" w:name="_GoBack"/>
       <w:bookmarkEnd w:id="2"/>
     </w:p>
     <w:p>
@@ -1146,16 +1273,22 @@
         <w:spacing w:after="160" w:line="259" w:lineRule="auto"/>
       </w:pPr>
       <w:r>
-        <w:t xml:space="preserve">We had decided to build a program for a library to use this was chosen down the abstract factory and singleton design patterns we had thought it would be a good program to try using these </w:t>
-      </w:r>
-      <w:r>
-        <w:t xml:space="preserve">design patterns </w:t>
-      </w:r>
-      <w:r>
-        <w:t>and then had thought if the library then was donated a bunch of comics we could try making an adapter for the comics to fit in</w:t>
-      </w:r>
-      <w:r>
-        <w:t>.</w:t>
+        <w:t>E</w:t>
+      </w:r>
+      <w:r>
+        <w:t xml:space="preserve">ach of the comics then has </w:t>
+      </w:r>
+      <w:r>
+        <w:t xml:space="preserve">use </w:t>
+      </w:r>
+      <w:r>
+        <w:t>an adapter</w:t>
+      </w:r>
+      <w:r>
+        <w:t xml:space="preserve"> design pattern</w:t>
+      </w:r>
+      <w:r>
+        <w:t xml:space="preserve"> to make it fit into the library program.  </w:t>
       </w:r>
     </w:p>
     <w:p>
@@ -1163,62 +1296,14 @@
         <w:spacing w:after="160" w:line="259" w:lineRule="auto"/>
       </w:pPr>
       <w:r>
-        <w:t xml:space="preserve">We used the abstract family to </w:t>
-      </w:r>
-    </w:p>
-    <w:p>
-      <w:pPr>
-        <w:spacing w:after="160" w:line="259" w:lineRule="auto"/>
-      </w:pPr>
-    </w:p>
-    <w:p>
-      <w:pPr>
-        <w:spacing w:after="160" w:line="259" w:lineRule="auto"/>
-      </w:pPr>
-      <w:r>
-        <w:t>E</w:t>
-      </w:r>
-      <w:r>
-        <w:t xml:space="preserve">ach of the comics then has </w:t>
-      </w:r>
-      <w:r>
-        <w:t xml:space="preserve">use </w:t>
-      </w:r>
-      <w:r>
-        <w:t>an adapter</w:t>
-      </w:r>
-      <w:r>
-        <w:t xml:space="preserve"> design pattern</w:t>
-      </w:r>
-      <w:r>
-        <w:t xml:space="preserve"> to make it fit into the library program.  </w:t>
-      </w:r>
-    </w:p>
-    <w:p>
-      <w:pPr>
-        <w:spacing w:after="160" w:line="259" w:lineRule="auto"/>
-        <w:rPr>
-          <w:rFonts w:asciiTheme="majorHAnsi" w:eastAsiaTheme="majorEastAsia" w:hAnsiTheme="majorHAnsi" w:cstheme="majorBidi"/>
-          <w:color w:val="2F5496" w:themeColor="accent1" w:themeShade="BF"/>
-          <w:sz w:val="32"/>
-          <w:szCs w:val="32"/>
-          <w:lang w:val="en-IE"/>
-        </w:rPr>
-      </w:pPr>
-      <w:r>
         <w:t xml:space="preserve">The command design pattern is used in the library when you are deciding on </w:t>
       </w:r>
       <w:r>
         <w:t xml:space="preserve">which product you want to rent be it Book Cd Comic or </w:t>
       </w:r>
-      <w:proofErr w:type="gramStart"/>
-      <w:r>
-        <w:t xml:space="preserve">Logout </w:t>
-      </w:r>
-      <w:r>
-        <w:t>.</w:t>
-      </w:r>
-      <w:proofErr w:type="gramEnd"/>
+      <w:r>
+        <w:t>Logout.</w:t>
+      </w:r>
       <w:r>
         <w:br/>
       </w:r>
@@ -1232,6 +1317,7 @@
       <w:r>
         <w:rPr>
           <w:noProof/>
+          <w:lang w:val="en-IE"/>
         </w:rPr>
         <w:lastRenderedPageBreak/>
         <mc:AlternateContent>
@@ -1275,10 +1361,14 @@
                               <w:pStyle w:val="Heading1"/>
                               <w:rPr>
                                 <w:rFonts w:ascii="Times" w:eastAsia="Times New Roman" w:hAnsi="Times" w:cs="Times New Roman"/>
+                                <w:b/>
                               </w:rPr>
                             </w:pPr>
-                            <w:bookmarkStart w:id="3" w:name="_Toc510037324"/>
+                            <w:bookmarkStart w:id="3" w:name="_Toc510194657"/>
                             <w:r>
+                              <w:rPr>
+                                <w:b/>
+                              </w:rPr>
                               <w:t>UML</w:t>
                             </w:r>
                             <w:bookmarkEnd w:id="3"/>
@@ -1304,7 +1394,6 @@
                 <v:path gradientshapeok="t" o:connecttype="rect"/>
               </v:shapetype>
               <v:shape id="Text Box 4" o:spid="_x0000_s1026" type="#_x0000_t202" style="position:absolute;margin-left:452.35pt;margin-top:340.6pt;width:2in;height:2in;rotation:90;z-index:251659264;visibility:visible;mso-wrap-style:none;mso-wrap-distance-left:9pt;mso-wrap-distance-top:0;mso-wrap-distance-right:9pt;mso-wrap-distance-bottom:0;mso-position-horizontal:absolute;mso-position-horizontal-relative:text;mso-position-vertical:absolute;mso-position-vertical-relative:text;v-text-anchor:top" o:gfxdata="UEsDBBQABgAIAAAAIQC2gziS/gAAAOEBAAATAAAAW0NvbnRlbnRfVHlwZXNdLnhtbJSRQU7DMBBF&#10;90jcwfIWJU67QAgl6YK0S0CoHGBkTxKLZGx5TGhvj5O2G0SRWNoz/78nu9wcxkFMGNg6quQqL6RA&#10;0s5Y6ir5vt9lD1JwBDIwOMJKHpHlpr69KfdHjyxSmriSfYz+USnWPY7AufNIadK6MEJMx9ApD/oD&#10;OlTrorhX2lFEilmcO2RdNtjC5xDF9pCuTyYBB5bi6bQ4syoJ3g9WQ0ymaiLzg5KdCXlKLjvcW893&#10;SUOqXwnz5DrgnHtJTxOsQfEKIT7DmDSUCaxw7Rqn8787ZsmRM9e2VmPeBN4uqYvTtW7jvijg9N/y&#10;JsXecLq0q+WD6m8AAAD//wMAUEsDBBQABgAIAAAAIQA4/SH/1gAAAJQBAAALAAAAX3JlbHMvLnJl&#10;bHOkkMFqwzAMhu+DvYPRfXGawxijTi+j0GvpHsDYimMaW0Yy2fr2M4PBMnrbUb/Q94l/f/hMi1qR&#10;JVI2sOt6UJgd+ZiDgffL8ekFlFSbvV0oo4EbChzGx4f9GRdb25HMsYhqlCwG5lrLq9biZkxWOiqY&#10;22YiTra2kYMu1l1tQD30/bPm3wwYN0x18gb45AdQl1tp5j/sFB2T0FQ7R0nTNEV3j6o9feQzro1i&#10;OWA14Fm+Q8a1a8+Bvu/d/dMb2JY5uiPbhG/ktn4cqGU/er3pcvwCAAD//wMAUEsDBBQABgAIAAAA&#10;IQBDsF8VKgIAAGMEAAAOAAAAZHJzL2Uyb0RvYy54bWysVE2P2jAQvVfqf7B8LwGUbWlEWNFdUVVC&#10;uytBtWfjOCRS/CHbkNBf32cnoXTbU1UOlmfm5Xlm3gzL+0425Cysq7XK6WwypUQorotaHXP6fb/5&#10;sKDEeaYK1mglcnoRjt6v3r9btiYTc13pphCWgES5rDU5rbw3WZI4XgnJ3EQboRAstZXMw7THpLCs&#10;Bbtskvl0+jFptS2M1Vw4B+9jH6SryF+WgvvnsnTCkyanyM3H08bzEM5ktWTZ0TJT1XxIg/1DFpLV&#10;Co9eqR6ZZ+Rk6z+oZM2tdrr0E65losuy5iLWgGpm0zfV7CpmRKwFzXHm2ib3/2j50/nFkrrIaUqJ&#10;YhIS7UXnyRfdkTR0pzUuA2hnAPMd3FB59Ds4Q9FdaSWxGs29S6fhF1uB4gjQ6Prl2ulAzQPFYr5Y&#10;AEc4YqOB15KeLJAa6/xXoSUJl5xaSBlp2XnrfA8dIQGu9KZumihno35zgLP3iDgPw9ehrj7/cPPd&#10;oRuKPejiglpjOUjQGb6pkcGWOf/CLIYDTgy8f8ZRNrrNqR5ulFTa/vibP+ChGaKUtBi2nCpsAyXN&#10;NwUtP8/SFKQ+GundpzkMexs53EbUST5oTPMs5havAe+b8VpaLV+xFevwJkJMcbycUz9eH3y/ANgq&#10;LtbrCMI0Gua3amd4oB4F2HevzJpBAg/1nvQ4lCx7o0SPDV86sz556BFlCu3tewp5g4FJjkIPWxdW&#10;5daOqF//DaufAAAA//8DAFBLAwQUAAYACAAAACEAYI/IKeIAAAAMAQAADwAAAGRycy9kb3ducmV2&#10;LnhtbEyPwU7DMAyG70i8Q+RJ3FjaCMraNZ0QoxIHNImxA8esydqqjVM16VZ4erwTHO3/0+/P+Wa2&#10;PTub0bcOJcTLCJjByukWawmHz/J+BcwHhVr1Do2Eb+NhU9ze5CrT7oIf5rwPNaMS9JmS0IQwZJz7&#10;qjFW+aUbDFJ2cqNVgcax5npUFyq3PRdRlHCrWqQLjRrMS2Oqbj9ZCeUkfqbH17eue2/j09dWlYft&#10;LpbybjE/r4EFM4c/GK76pA4FOR3dhNqzXkIaPTwRKiFZxQLYlYhTQasjZUkqgBc5//9E8QsAAP//&#10;AwBQSwECLQAUAAYACAAAACEAtoM4kv4AAADhAQAAEwAAAAAAAAAAAAAAAAAAAAAAW0NvbnRlbnRf&#10;VHlwZXNdLnhtbFBLAQItABQABgAIAAAAIQA4/SH/1gAAAJQBAAALAAAAAAAAAAAAAAAAAC8BAABf&#10;cmVscy8ucmVsc1BLAQItABQABgAIAAAAIQBDsF8VKgIAAGMEAAAOAAAAAAAAAAAAAAAAAC4CAABk&#10;cnMvZTJvRG9jLnhtbFBLAQItABQABgAIAAAAIQBgj8gp4gAAAAwBAAAPAAAAAAAAAAAAAAAAAIQE&#10;AABkcnMvZG93bnJldi54bWxQSwUGAAAAAAQABADzAAAAkwUAAAAA&#10;" filled="f" stroked="f">
-                <v:fill o:detectmouseclick="t"/>
                 <v:textbox style="mso-fit-shape-to-text:t">
                   <w:txbxContent>
                     <w:p>
@@ -1312,10 +1401,14 @@
                         <w:pStyle w:val="Heading1"/>
                         <w:rPr>
                           <w:rFonts w:ascii="Times" w:eastAsia="Times New Roman" w:hAnsi="Times" w:cs="Times New Roman"/>
+                          <w:b/>
                         </w:rPr>
                       </w:pPr>
-                      <w:bookmarkStart w:id="4" w:name="_Toc510037324"/>
+                      <w:bookmarkStart w:id="4" w:name="_Toc510194657"/>
                       <w:r>
+                        <w:rPr>
+                          <w:b/>
+                        </w:rPr>
                         <w:t>UML</w:t>
                       </w:r>
                       <w:bookmarkEnd w:id="4"/>
@@ -1338,7 +1431,7 @@
           <w:lang w:val="en-IE"/>
         </w:rPr>
         <w:drawing>
-          <wp:inline distT="0" distB="0" distL="0" distR="0" wp14:anchorId="1549FF0F" wp14:editId="73CD854D">
+          <wp:inline distT="0" distB="0" distL="0" distR="0" wp14:anchorId="1549FF0F" wp14:editId="4AEDC80D">
             <wp:extent cx="8790012" cy="5541186"/>
             <wp:effectExtent l="81280" t="71120" r="130810" b="130810"/>
             <wp:docPr id="3" name="Picture 3"/>
@@ -1367,7 +1460,7 @@
                   <pic:spPr>
                     <a:xfrm rot="5400000">
                       <a:off x="0" y="0"/>
-                      <a:ext cx="8791150" cy="5541903"/>
+                      <a:ext cx="8790012" cy="5541186"/>
                     </a:xfrm>
                     <a:prstGeom prst="rect">
                       <a:avLst/>
@@ -1393,6 +1486,171 @@
           </wp:inline>
         </w:drawing>
       </w:r>
+    </w:p>
+    <w:bookmarkStart w:id="5" w:name="_Toc510194658" w:displacedByCustomXml="next"/>
+    <w:sdt>
+      <w:sdtPr>
+        <w:id w:val="-1872759965"/>
+        <w:docPartObj>
+          <w:docPartGallery w:val="Bibliographies"/>
+          <w:docPartUnique/>
+        </w:docPartObj>
+      </w:sdtPr>
+      <w:sdtEndPr>
+        <w:rPr>
+          <w:rFonts w:ascii="Times" w:eastAsia="Times New Roman" w:hAnsi="Times" w:cs="Times New Roman"/>
+          <w:sz w:val="24"/>
+          <w:szCs w:val="20"/>
+        </w:rPr>
+      </w:sdtEndPr>
+      <w:sdtContent>
+        <w:p>
+          <w:pPr>
+            <w:pStyle w:val="Heading1"/>
+            <w:rPr>
+              <w:b/>
+            </w:rPr>
+          </w:pPr>
+          <w:r>
+            <w:rPr>
+              <w:b/>
+            </w:rPr>
+            <w:t>Bibliography</w:t>
+          </w:r>
+          <w:bookmarkEnd w:id="5"/>
+        </w:p>
+        <w:p/>
+        <w:sdt>
+          <w:sdtPr>
+            <w:id w:val="111145805"/>
+            <w:bibliography/>
+          </w:sdtPr>
+          <w:sdtContent>
+            <w:p>
+              <w:pPr>
+                <w:pStyle w:val="Bibliography"/>
+                <w:ind w:left="720" w:hanging="720"/>
+                <w:rPr>
+                  <w:noProof/>
+                </w:rPr>
+              </w:pPr>
+              <w:r>
+                <w:fldChar w:fldCharType="begin"/>
+              </w:r>
+              <w:r>
+                <w:instrText xml:space="preserve"> BIBLIOGRAPHY </w:instrText>
+              </w:r>
+              <w:r>
+                <w:fldChar w:fldCharType="separate"/>
+              </w:r>
+              <w:r>
+                <w:rPr>
+                  <w:i/>
+                  <w:iCs/>
+                  <w:noProof/>
+                </w:rPr>
+                <w:t>Design Pattern - Abstract Factory Pattern</w:t>
+              </w:r>
+              <w:r>
+                <w:rPr>
+                  <w:noProof/>
+                </w:rPr>
+                <w:t>. (2018). Retrieved 3 12, 2018, from Source Making: https://sourcemaking.com/design_patterns/abstract_factory</w:t>
+              </w:r>
+            </w:p>
+            <w:p>
+              <w:pPr>
+                <w:pStyle w:val="Bibliography"/>
+                <w:ind w:left="720" w:hanging="720"/>
+                <w:rPr>
+                  <w:noProof/>
+                </w:rPr>
+              </w:pPr>
+              <w:r>
+                <w:rPr>
+                  <w:i/>
+                  <w:iCs/>
+                  <w:noProof/>
+                </w:rPr>
+                <w:t>Design Pattern - Adapter Pattern</w:t>
+              </w:r>
+              <w:r>
+                <w:rPr>
+                  <w:noProof/>
+                </w:rPr>
+                <w:t>. (2018). Retrieved 3 12, 2018, from Source Making: https://sourcemaking.com/design_patterns/adapter</w:t>
+              </w:r>
+            </w:p>
+            <w:p>
+              <w:pPr>
+                <w:pStyle w:val="Bibliography"/>
+                <w:ind w:left="720" w:hanging="720"/>
+                <w:rPr>
+                  <w:noProof/>
+                </w:rPr>
+              </w:pPr>
+              <w:r>
+                <w:rPr>
+                  <w:i/>
+                  <w:iCs/>
+                  <w:noProof/>
+                </w:rPr>
+                <w:t>Design Pattern - Command Patern</w:t>
+              </w:r>
+              <w:r>
+                <w:rPr>
+                  <w:noProof/>
+                </w:rPr>
+                <w:t>. (2018). Retrieved 3 12, 2018, from Source Making: https://sourcemaking.com/design_patterns/command</w:t>
+              </w:r>
+            </w:p>
+            <w:p>
+              <w:pPr>
+                <w:pStyle w:val="Bibliography"/>
+                <w:ind w:left="720" w:hanging="720"/>
+                <w:rPr>
+                  <w:noProof/>
+                </w:rPr>
+              </w:pPr>
+              <w:r>
+                <w:rPr>
+                  <w:i/>
+                  <w:iCs/>
+                  <w:noProof/>
+                </w:rPr>
+                <w:t>Design Pattern - Singleton Pattern</w:t>
+              </w:r>
+              <w:r>
+                <w:rPr>
+                  <w:noProof/>
+                </w:rPr>
+                <w:t>. (2018). Retrieved 3 12, 2018, from Source Making: https://sourcemaking.com/design_patterns/singleton</w:t>
+              </w:r>
+            </w:p>
+            <w:p>
+              <w:r>
+                <w:rPr>
+                  <w:b/>
+                  <w:bCs/>
+                  <w:noProof/>
+                </w:rPr>
+                <w:fldChar w:fldCharType="end"/>
+              </w:r>
+            </w:p>
+          </w:sdtContent>
+        </w:sdt>
+      </w:sdtContent>
+    </w:sdt>
+    <w:p>
+      <w:pPr>
+        <w:spacing w:after="160" w:line="259" w:lineRule="auto"/>
+        <w:rPr>
+          <w:rFonts w:asciiTheme="majorHAnsi" w:eastAsiaTheme="majorEastAsia" w:hAnsiTheme="majorHAnsi" w:cstheme="majorBidi"/>
+          <w:color w:val="2F5496" w:themeColor="accent1" w:themeShade="BF"/>
+          <w:sz w:val="32"/>
+          <w:szCs w:val="32"/>
+        </w:rPr>
+      </w:pPr>
     </w:p>
     <w:sectPr>
       <w:footerReference w:type="default" r:id="rId14"/>
@@ -1541,7 +1799,7 @@
       <w:lvlText w:val=""/>
       <w:lvlJc w:val="left"/>
       <w:pPr>
-        <w:ind w:left="644" w:hanging="360"/>
+        <w:ind w:left="785" w:hanging="360"/>
       </w:pPr>
       <w:rPr>
         <w:rFonts w:ascii="Symbol" w:hAnsi="Symbol" w:hint="default"/>
@@ -2170,6 +2428,14 @@
       <w:lang w:val="en-AU" w:eastAsia="en-IE"/>
     </w:rPr>
   </w:style>
+  <w:style w:type="paragraph" w:styleId="Bibliography">
+    <w:name w:val="Bibliography"/>
+    <w:basedOn w:val="Normal"/>
+    <w:next w:val="Normal"/>
+    <w:uiPriority w:val="37"/>
+    <w:unhideWhenUsed/>
+    <w:rsid w:val="00FE482E"/>
+  </w:style>
 </w:styles>
 </file>
 
@@ -2576,6 +2842,14 @@
       <w:szCs w:val="16"/>
       <w:lang w:val="en-AU" w:eastAsia="en-IE"/>
     </w:rPr>
+  </w:style>
+  <w:style w:type="paragraph" w:styleId="Bibliography">
+    <w:name w:val="Bibliography"/>
+    <w:basedOn w:val="Normal"/>
+    <w:next w:val="Normal"/>
+    <w:uiPriority w:val="37"/>
+    <w:unhideWhenUsed/>
+    <w:rsid w:val="00FE482E"/>
   </w:style>
 </w:styles>
 </file>
@@ -2869,18 +3143,71 @@
   <a:extraClrSchemeLst/>
   <a:extLst>
     <a:ext uri="{05A4C25C-085E-4340-85A3-A5531E510DB2}">
-      <thm15:themeFamily xmlns:thm15="http://schemas.microsoft.com/office/thememl/2012/main" xmlns="" name="Office Theme" id="{62F939B6-93AF-4DB8-9C6B-D6C7DFDC589F}" vid="{4A3C46E8-61CC-4603-A589-7422A47A8E4A}"/>
+      <thm15:themeFamily xmlns="" xmlns:thm15="http://schemas.microsoft.com/office/thememl/2012/main" name="Office Theme" id="{62F939B6-93AF-4DB8-9C6B-D6C7DFDC589F}" vid="{4A3C46E8-61CC-4603-A589-7422A47A8E4A}"/>
     </a:ext>
   </a:extLst>
 </a:theme>
 </file>
 
 <file path=customXml/item1.xml><?xml version="1.0" encoding="utf-8"?>
-<b:Sources xmlns:b="http://schemas.openxmlformats.org/officeDocument/2006/bibliography" xmlns="http://schemas.openxmlformats.org/officeDocument/2006/bibliography" SelectedStyle="\HarvardAnglia2008OfficeOnline.xsl" StyleName="Harvard - Anglia" Version="2008"/>
+<b:Sources xmlns:b="http://schemas.openxmlformats.org/officeDocument/2006/bibliography" xmlns="http://schemas.openxmlformats.org/officeDocument/2006/bibliography" SelectedStyle="\APA.XSL" StyleName="APA" Version="2008">
+  <b:Source>
+    <b:Tag>Des181</b:Tag>
+    <b:SourceType>InternetSite</b:SourceType>
+    <b:Guid>{56FC3E4A-A314-4A43-997F-95A0EF3220D4}</b:Guid>
+    <b:Title>Design Pattern - Adapter Pattern</b:Title>
+    <b:InternetSiteTitle>Source Making</b:InternetSiteTitle>
+    <b:Year>2018</b:Year>
+    <b:YearAccessed>2018</b:YearAccessed>
+    <b:MonthAccessed>3</b:MonthAccessed>
+    <b:DayAccessed>12</b:DayAccessed>
+    <b:URL>https://sourcemaking.com/design_patterns/adapter</b:URL>
+    <b:RefOrder>1</b:RefOrder>
+  </b:Source>
+  <b:Source>
+    <b:Tag>Abs18</b:Tag>
+    <b:SourceType>InternetSite</b:SourceType>
+    <b:Guid>{2EB70EEC-483B-4672-B0A5-219805E7243A}</b:Guid>
+    <b:Title>Design Pattern - Abstract Factory Pattern</b:Title>
+    <b:InternetSiteTitle>Source Making</b:InternetSiteTitle>
+    <b:YearAccessed>2018</b:YearAccessed>
+    <b:MonthAccessed>3</b:MonthAccessed>
+    <b:DayAccessed>12</b:DayAccessed>
+    <b:URL>https://sourcemaking.com/design_patterns/abstract_factory</b:URL>
+    <b:Year>2018</b:Year>
+    <b:RefOrder>2</b:RefOrder>
+  </b:Source>
+  <b:Source>
+    <b:Tag>Des182</b:Tag>
+    <b:SourceType>InternetSite</b:SourceType>
+    <b:Guid>{4D021575-97D7-4EB0-BA3C-72372D6653F0}</b:Guid>
+    <b:Title>Design Pattern - Command Patern</b:Title>
+    <b:InternetSiteTitle>Source Making</b:InternetSiteTitle>
+    <b:Year>2018</b:Year>
+    <b:YearAccessed>2018</b:YearAccessed>
+    <b:MonthAccessed>3</b:MonthAccessed>
+    <b:DayAccessed>12</b:DayAccessed>
+    <b:URL>https://sourcemaking.com/design_patterns/command</b:URL>
+    <b:RefOrder>3</b:RefOrder>
+  </b:Source>
+  <b:Source>
+    <b:Tag>Des18</b:Tag>
+    <b:SourceType>InternetSite</b:SourceType>
+    <b:Guid>{CC3253E4-D48C-4E30-8500-82956DFDEDF6}</b:Guid>
+    <b:Title>Design Pattern - Singleton Pattern</b:Title>
+    <b:InternetSiteTitle>Source Making</b:InternetSiteTitle>
+    <b:YearAccessed>2018</b:YearAccessed>
+    <b:MonthAccessed>3</b:MonthAccessed>
+    <b:DayAccessed>12</b:DayAccessed>
+    <b:URL>https://sourcemaking.com/design_patterns/singleton</b:URL>
+    <b:Year>2018</b:Year>
+    <b:RefOrder>4</b:RefOrder>
+  </b:Source>
+</b:Sources>
 </file>
 
 <file path=customXml/itemProps1.xml><?xml version="1.0" encoding="utf-8"?>
-<ds:datastoreItem xmlns:ds="http://schemas.openxmlformats.org/officeDocument/2006/customXml" ds:itemID="{BE5E9A0E-C938-4483-8516-151B1624648E}">
+<ds:datastoreItem xmlns:ds="http://schemas.openxmlformats.org/officeDocument/2006/customXml" ds:itemID="{C29D6CBB-5C0C-47DD-9C4D-BF12D14ED8C8}">
   <ds:schemaRefs>
     <ds:schemaRef ds:uri="http://schemas.openxmlformats.org/officeDocument/2006/bibliography"/>
   </ds:schemaRefs>

</xml_diff>